<commit_message>
Revue 0 partie serge
</commit_message>
<xml_diff>
--- a/Diagrammes Communs/Revue_0_Commun.docx
+++ b/Diagrammes Communs/Revue_0_Commun.docx
@@ -1,6 +1,6 @@
 
 <file path=word/document.xml><?xml version="1.0" encoding="utf-8"?>
-<w:document xmlns:wpc="http://schemas.microsoft.com/office/word/2010/wordprocessingCanvas" xmlns:cx="http://schemas.microsoft.com/office/drawing/2014/chartex" xmlns:mc="http://schemas.openxmlformats.org/markup-compatibility/2006" xmlns:o="urn:schemas-microsoft-com:office:office" xmlns:r="http://schemas.openxmlformats.org/officeDocument/2006/relationships" xmlns:m="http://schemas.openxmlformats.org/officeDocument/2006/math" xmlns:v="urn:schemas-microsoft-com:vml" xmlns:wp14="http://schemas.microsoft.com/office/word/2010/wordprocessingDrawing" xmlns:wp="http://schemas.openxmlformats.org/drawingml/2006/wordprocessingDrawing" xmlns:w10="urn:schemas-microsoft-com:office:word" xmlns:w="http://schemas.openxmlformats.org/wordprocessingml/2006/main" xmlns:w14="http://schemas.microsoft.com/office/word/2010/wordml" xmlns:w15="http://schemas.microsoft.com/office/word/2012/wordml" xmlns:w16se="http://schemas.microsoft.com/office/word/2015/wordml/symex" xmlns:wpg="http://schemas.microsoft.com/office/word/2010/wordprocessingGroup" xmlns:wpi="http://schemas.microsoft.com/office/word/2010/wordprocessingInk" xmlns:wne="http://schemas.microsoft.com/office/word/2006/wordml" xmlns:wps="http://schemas.microsoft.com/office/word/2010/wordprocessingShape" mc:Ignorable="w14 w15 w16se wp14">
+<w:document xmlns:wpc="http://schemas.microsoft.com/office/word/2010/wordprocessingCanvas" xmlns:cx="http://schemas.microsoft.com/office/drawing/2014/chartex" xmlns:cx1="http://schemas.microsoft.com/office/drawing/2015/9/8/chartex" xmlns:cx2="http://schemas.microsoft.com/office/drawing/2015/10/21/chartex" xmlns:cx3="http://schemas.microsoft.com/office/drawing/2016/5/9/chartex" xmlns:cx4="http://schemas.microsoft.com/office/drawing/2016/5/10/chartex" xmlns:cx5="http://schemas.microsoft.com/office/drawing/2016/5/11/chartex" xmlns:cx6="http://schemas.microsoft.com/office/drawing/2016/5/12/chartex" xmlns:cx7="http://schemas.microsoft.com/office/drawing/2016/5/13/chartex" xmlns:cx8="http://schemas.microsoft.com/office/drawing/2016/5/14/chartex" xmlns:mc="http://schemas.openxmlformats.org/markup-compatibility/2006" xmlns:aink="http://schemas.microsoft.com/office/drawing/2016/ink" xmlns:am3d="http://schemas.microsoft.com/office/drawing/2017/model3d" xmlns:o="urn:schemas-microsoft-com:office:office" xmlns:r="http://schemas.openxmlformats.org/officeDocument/2006/relationships" xmlns:m="http://schemas.openxmlformats.org/officeDocument/2006/math" xmlns:v="urn:schemas-microsoft-com:vml" xmlns:wp14="http://schemas.microsoft.com/office/word/2010/wordprocessingDrawing" xmlns:wp="http://schemas.openxmlformats.org/drawingml/2006/wordprocessingDrawing" xmlns:w10="urn:schemas-microsoft-com:office:word" xmlns:w="http://schemas.openxmlformats.org/wordprocessingml/2006/main" xmlns:w14="http://schemas.microsoft.com/office/word/2010/wordml" xmlns:w15="http://schemas.microsoft.com/office/word/2012/wordml" xmlns:w16cid="http://schemas.microsoft.com/office/word/2016/wordml/cid" xmlns:w16se="http://schemas.microsoft.com/office/word/2015/wordml/symex" xmlns:wpg="http://schemas.microsoft.com/office/word/2010/wordprocessingGroup" xmlns:wpi="http://schemas.microsoft.com/office/word/2010/wordprocessingInk" xmlns:wne="http://schemas.microsoft.com/office/word/2006/wordml" xmlns:wps="http://schemas.microsoft.com/office/word/2010/wordprocessingShape" mc:Ignorable="w14 w15 w16se w16cid wp14">
   <w:body>
     <w:sdt>
       <w:sdtPr>
@@ -19,7 +19,7 @@
         <w:p/>
         <w:p>
           <w:pPr>
-            <w:pStyle w:val="Titre"/>
+            <w:pStyle w:val="Title"/>
             <w:rPr>
               <w:sz w:val="96"/>
             </w:rPr>
@@ -33,7 +33,7 @@
             <mc:AlternateContent>
               <mc:Choice Requires="wpg">
                 <w:drawing>
-                  <wp:anchor distT="0" distB="0" distL="114300" distR="114300" simplePos="0" relativeHeight="251663360" behindDoc="0" locked="0" layoutInCell="1" allowOverlap="1" wp14:anchorId="78912F46" wp14:editId="74CF9281">
+                  <wp:anchor distT="0" distB="0" distL="114300" distR="114300" simplePos="0" relativeHeight="251663360" behindDoc="0" locked="0" layoutInCell="1" allowOverlap="1" wp14:anchorId="1029FC71" wp14:editId="35C63EC9">
                     <wp:simplePos x="0" y="0"/>
                     <mc:AlternateContent>
                       <mc:Choice Requires="wp14">
@@ -186,7 +186,7 @@
         </w:p>
         <w:p>
           <w:pPr>
-            <w:pStyle w:val="Sous-titre"/>
+            <w:pStyle w:val="Subtitle"/>
             <w:rPr>
               <w:sz w:val="28"/>
             </w:rPr>
@@ -195,27 +195,27 @@
             <w:rPr>
               <w:sz w:val="28"/>
             </w:rPr>
-            <w:t xml:space="preserve">Gosselin Victor, Jouen Matthias, </w:t>
+            <w:t xml:space="preserve">Gosselin Victor, </w:t>
           </w:r>
           <w:proofErr w:type="spellStart"/>
           <w:r>
             <w:rPr>
               <w:sz w:val="28"/>
             </w:rPr>
-            <w:t>Lapraye</w:t>
+            <w:t>Jouen</w:t>
           </w:r>
           <w:proofErr w:type="spellEnd"/>
           <w:r>
             <w:rPr>
               <w:sz w:val="28"/>
             </w:rPr>
-            <w:t xml:space="preserve"> Serge</w:t>
+            <w:t xml:space="preserve"> Matthias, Lapraye Serge</w:t>
           </w:r>
         </w:p>
         <w:p/>
         <w:p>
           <w:pPr>
-            <w:pStyle w:val="Titre"/>
+            <w:pStyle w:val="Title"/>
             <w:rPr>
               <w:sz w:val="72"/>
             </w:rPr>
@@ -261,7 +261,7 @@
               <w:lang w:eastAsia="fr-FR"/>
             </w:rPr>
             <w:drawing>
-              <wp:anchor distT="0" distB="0" distL="114300" distR="114300" simplePos="0" relativeHeight="251667456" behindDoc="1" locked="0" layoutInCell="1" allowOverlap="1" wp14:anchorId="4C12B9B0" wp14:editId="056A7DD7">
+              <wp:anchor distT="0" distB="0" distL="114300" distR="114300" simplePos="0" relativeHeight="251667456" behindDoc="1" locked="0" layoutInCell="1" allowOverlap="1" wp14:anchorId="116386A7" wp14:editId="32318225">
                 <wp:simplePos x="0" y="0"/>
                 <wp:positionH relativeFrom="margin">
                   <wp:posOffset>62230</wp:posOffset>
@@ -453,7 +453,7 @@
     </w:p>
     <w:p>
       <w:pPr>
-        <w:pStyle w:val="Titre"/>
+        <w:pStyle w:val="Title"/>
         <w:jc w:val="both"/>
         <w:rPr>
           <w:rFonts w:asciiTheme="minorHAnsi" w:eastAsia="SimSun" w:hAnsiTheme="minorHAnsi" w:cstheme="minorBidi"/>
@@ -476,7 +476,7 @@
     </w:p>
     <w:p>
       <w:pPr>
-        <w:pStyle w:val="Titre"/>
+        <w:pStyle w:val="Title"/>
         <w:jc w:val="both"/>
         <w:rPr>
           <w:rFonts w:asciiTheme="minorHAnsi" w:eastAsia="SimSun" w:hAnsiTheme="minorHAnsi" w:cstheme="minorBidi"/>
@@ -502,7 +502,7 @@
     </w:p>
     <w:p>
       <w:pPr>
-        <w:pStyle w:val="Paragraphedeliste"/>
+        <w:pStyle w:val="ListParagraph"/>
         <w:numPr>
           <w:ilvl w:val="0"/>
           <w:numId w:val="10"/>
@@ -517,7 +517,7 @@
           <w:lang w:eastAsia="fr-FR"/>
         </w:rPr>
         <w:drawing>
-          <wp:anchor distT="0" distB="0" distL="114300" distR="114300" simplePos="0" relativeHeight="251669504" behindDoc="1" locked="0" layoutInCell="1" allowOverlap="1" wp14:anchorId="79359F5B" wp14:editId="192F66B7">
+          <wp:anchor distT="0" distB="0" distL="114300" distR="114300" simplePos="0" relativeHeight="251669504" behindDoc="1" locked="0" layoutInCell="1" allowOverlap="1" wp14:anchorId="305A983D" wp14:editId="1E8F2AFD">
             <wp:simplePos x="0" y="0"/>
             <wp:positionH relativeFrom="page">
               <wp:posOffset>742950</wp:posOffset>
@@ -599,7 +599,7 @@
     </w:p>
     <w:p>
       <w:pPr>
-        <w:pStyle w:val="Paragraphedeliste"/>
+        <w:pStyle w:val="ListParagraph"/>
         <w:numPr>
           <w:ilvl w:val="0"/>
           <w:numId w:val="10"/>
@@ -612,7 +612,7 @@
         </w:rPr>
         <w:lastRenderedPageBreak/>
         <w:drawing>
-          <wp:anchor distT="0" distB="0" distL="114300" distR="114300" simplePos="0" relativeHeight="251670528" behindDoc="1" locked="0" layoutInCell="1" allowOverlap="1" wp14:anchorId="0291B3A3" wp14:editId="2AA53674">
+          <wp:anchor distT="0" distB="0" distL="114300" distR="114300" simplePos="0" relativeHeight="251670528" behindDoc="1" locked="0" layoutInCell="1" allowOverlap="1" wp14:anchorId="7570E2AE" wp14:editId="06B524F3">
             <wp:simplePos x="0" y="0"/>
             <wp:positionH relativeFrom="page">
               <wp:align>left</wp:align>
@@ -688,13 +688,13 @@
     </w:p>
     <w:p>
       <w:pPr>
-        <w:pStyle w:val="Paragraphedeliste"/>
+        <w:pStyle w:val="ListParagraph"/>
         <w:ind w:left="1080"/>
       </w:pPr>
     </w:p>
     <w:p>
       <w:pPr>
-        <w:pStyle w:val="Paragraphedeliste"/>
+        <w:pStyle w:val="ListParagraph"/>
         <w:numPr>
           <w:ilvl w:val="0"/>
           <w:numId w:val="10"/>
@@ -706,7 +706,7 @@
     </w:p>
     <w:p>
       <w:pPr>
-        <w:pStyle w:val="Titre"/>
+        <w:pStyle w:val="Title"/>
         <w:jc w:val="both"/>
         <w:rPr>
           <w:rFonts w:asciiTheme="minorHAnsi" w:eastAsia="SimSun" w:hAnsiTheme="minorHAnsi" w:cstheme="minorBidi"/>
@@ -719,7 +719,7 @@
     </w:p>
     <w:p>
       <w:pPr>
-        <w:pStyle w:val="Titre"/>
+        <w:pStyle w:val="Title"/>
         <w:jc w:val="both"/>
         <w:rPr>
           <w:rFonts w:asciiTheme="minorHAnsi" w:eastAsia="SimSun" w:hAnsiTheme="minorHAnsi" w:cstheme="minorBidi"/>
@@ -732,7 +732,7 @@
     </w:p>
     <w:p>
       <w:pPr>
-        <w:pStyle w:val="Titre"/>
+        <w:pStyle w:val="Title"/>
         <w:jc w:val="both"/>
         <w:rPr>
           <w:rFonts w:asciiTheme="minorHAnsi" w:eastAsia="SimSun" w:hAnsiTheme="minorHAnsi" w:cstheme="minorBidi"/>
@@ -745,7 +745,7 @@
     </w:p>
     <w:p>
       <w:pPr>
-        <w:pStyle w:val="Titre"/>
+        <w:pStyle w:val="Title"/>
         <w:jc w:val="both"/>
         <w:rPr>
           <w:rFonts w:asciiTheme="minorHAnsi" w:eastAsia="SimSun" w:hAnsiTheme="minorHAnsi" w:cstheme="minorBidi"/>
@@ -758,7 +758,7 @@
     </w:p>
     <w:p>
       <w:pPr>
-        <w:pStyle w:val="Titre"/>
+        <w:pStyle w:val="Title"/>
         <w:jc w:val="both"/>
         <w:rPr>
           <w:rFonts w:asciiTheme="minorHAnsi" w:eastAsia="SimSun" w:hAnsiTheme="minorHAnsi" w:cstheme="minorBidi"/>
@@ -771,7 +771,7 @@
     </w:p>
     <w:p>
       <w:pPr>
-        <w:pStyle w:val="Titre"/>
+        <w:pStyle w:val="Title"/>
         <w:jc w:val="both"/>
         <w:rPr>
           <w:rFonts w:asciiTheme="minorHAnsi" w:eastAsia="SimSun" w:hAnsiTheme="minorHAnsi" w:cstheme="minorBidi"/>
@@ -797,7 +797,7 @@
     <w:p/>
     <w:p>
       <w:pPr>
-        <w:pStyle w:val="Titre"/>
+        <w:pStyle w:val="Title"/>
         <w:jc w:val="both"/>
         <w:rPr>
           <w:rFonts w:asciiTheme="minorHAnsi" w:eastAsia="SimSun" w:hAnsiTheme="minorHAnsi" w:cstheme="minorBidi"/>
@@ -810,7 +810,7 @@
     </w:p>
     <w:p>
       <w:pPr>
-        <w:pStyle w:val="Titre"/>
+        <w:pStyle w:val="Title"/>
         <w:jc w:val="both"/>
         <w:rPr>
           <w:rFonts w:asciiTheme="minorHAnsi" w:eastAsia="SimSun" w:hAnsiTheme="minorHAnsi" w:cstheme="minorBidi"/>
@@ -823,7 +823,7 @@
     </w:p>
     <w:p>
       <w:pPr>
-        <w:pStyle w:val="Titre"/>
+        <w:pStyle w:val="Title"/>
         <w:jc w:val="both"/>
         <w:rPr>
           <w:rFonts w:asciiTheme="minorHAnsi" w:eastAsia="SimSun" w:hAnsiTheme="minorHAnsi" w:cstheme="minorBidi"/>
@@ -836,7 +836,7 @@
     </w:p>
     <w:p>
       <w:pPr>
-        <w:pStyle w:val="Titre"/>
+        <w:pStyle w:val="Title"/>
         <w:jc w:val="both"/>
         <w:rPr>
           <w:rFonts w:asciiTheme="minorHAnsi" w:eastAsia="SimSun" w:hAnsiTheme="minorHAnsi" w:cstheme="minorBidi"/>
@@ -849,7 +849,7 @@
     </w:p>
     <w:p>
       <w:pPr>
-        <w:pStyle w:val="Titre"/>
+        <w:pStyle w:val="Title"/>
         <w:jc w:val="both"/>
         <w:rPr>
           <w:rFonts w:asciiTheme="minorHAnsi" w:eastAsia="SimSun" w:hAnsiTheme="minorHAnsi" w:cstheme="minorBidi"/>
@@ -864,7 +864,7 @@
     <w:p/>
     <w:p>
       <w:pPr>
-        <w:pStyle w:val="Paragraphedeliste"/>
+        <w:pStyle w:val="ListParagraph"/>
         <w:numPr>
           <w:ilvl w:val="0"/>
           <w:numId w:val="10"/>
@@ -884,7 +884,7 @@
           <w:lang w:eastAsia="fr-FR"/>
         </w:rPr>
         <w:drawing>
-          <wp:anchor distT="0" distB="0" distL="114300" distR="114300" simplePos="0" relativeHeight="251686912" behindDoc="1" locked="0" layoutInCell="1" allowOverlap="1" wp14:anchorId="53317B0A" wp14:editId="2C4A1F67">
+          <wp:anchor distT="0" distB="0" distL="114300" distR="114300" simplePos="0" relativeHeight="251686912" behindDoc="1" locked="0" layoutInCell="1" allowOverlap="1" wp14:anchorId="6E573BF1" wp14:editId="23A37933">
             <wp:simplePos x="0" y="0"/>
             <wp:positionH relativeFrom="page">
               <wp:posOffset>66202</wp:posOffset>
@@ -960,12 +960,10 @@
       <w:r>
         <w:t>Gantt Actuel</w:t>
       </w:r>
-      <w:bookmarkStart w:id="0" w:name="_GoBack"/>
-      <w:bookmarkEnd w:id="0"/>
-    </w:p>
-    <w:p>
-      <w:pPr>
-        <w:pStyle w:val="Titre"/>
+    </w:p>
+    <w:p>
+      <w:pPr>
+        <w:pStyle w:val="Title"/>
         <w:jc w:val="both"/>
         <w:rPr>
           <w:rFonts w:asciiTheme="minorHAnsi" w:eastAsia="SimSun" w:hAnsiTheme="minorHAnsi" w:cstheme="minorBidi"/>
@@ -991,29 +989,29 @@
     </w:p>
     <w:p>
       <w:pPr>
-        <w:pStyle w:val="Titre1"/>
+        <w:pStyle w:val="Heading1"/>
         <w:numPr>
           <w:ilvl w:val="0"/>
           <w:numId w:val="12"/>
         </w:numPr>
         <w:jc w:val="left"/>
       </w:pPr>
-      <w:bookmarkStart w:id="1" w:name="_Toc31112476"/>
+      <w:bookmarkStart w:id="0" w:name="_Toc31112476"/>
       <w:r>
         <w:t>ANALYSE COMPLÈTE DU SYSTÈME</w:t>
       </w:r>
+      <w:bookmarkEnd w:id="0"/>
+    </w:p>
+    <w:p>
+      <w:pPr>
+        <w:pStyle w:val="Heading2"/>
+        <w:jc w:val="both"/>
+      </w:pPr>
+      <w:bookmarkStart w:id="1" w:name="_Toc31112477"/>
+      <w:r>
+        <w:t>Diagramme de cas d’utilisation</w:t>
+      </w:r>
       <w:bookmarkEnd w:id="1"/>
-    </w:p>
-    <w:p>
-      <w:pPr>
-        <w:pStyle w:val="Titre2"/>
-        <w:jc w:val="both"/>
-      </w:pPr>
-      <w:bookmarkStart w:id="2" w:name="_Toc31112477"/>
-      <w:r>
-        <w:t>Diagramme de cas d’utilisation</w:t>
-      </w:r>
-      <w:bookmarkEnd w:id="2"/>
     </w:p>
     <w:p>
       <w:pPr>
@@ -1032,7 +1030,7 @@
           <w:lang w:eastAsia="fr-FR"/>
         </w:rPr>
         <w:drawing>
-          <wp:anchor distT="0" distB="0" distL="114300" distR="114300" simplePos="0" relativeHeight="251672576" behindDoc="1" locked="0" layoutInCell="1" allowOverlap="1" wp14:anchorId="6196438F" wp14:editId="5CAA9F16">
+          <wp:anchor distT="0" distB="0" distL="114300" distR="114300" simplePos="0" relativeHeight="251672576" behindDoc="1" locked="0" layoutInCell="1" allowOverlap="1" wp14:anchorId="516D5BB0" wp14:editId="6B6357AF">
             <wp:simplePos x="0" y="0"/>
             <wp:positionH relativeFrom="margin">
               <wp:align>center</wp:align>
@@ -1108,14 +1106,14 @@
     </w:p>
     <w:p>
       <w:pPr>
-        <w:pStyle w:val="Titre2"/>
-      </w:pPr>
-      <w:bookmarkStart w:id="3" w:name="_Toc31112478"/>
+        <w:pStyle w:val="Heading2"/>
+      </w:pPr>
+      <w:bookmarkStart w:id="2" w:name="_Toc31112478"/>
       <w:r>
         <w:lastRenderedPageBreak/>
         <w:t>Scénario</w:t>
       </w:r>
-      <w:bookmarkEnd w:id="3"/>
+      <w:bookmarkEnd w:id="2"/>
     </w:p>
     <w:p>
       <w:pPr>
@@ -1286,7 +1284,7 @@
     </w:p>
     <w:p>
       <w:pPr>
-        <w:pStyle w:val="Titre2"/>
+        <w:pStyle w:val="Heading2"/>
         <w:numPr>
           <w:ilvl w:val="0"/>
           <w:numId w:val="0"/>
@@ -1304,25 +1302,25 @@
     </w:p>
     <w:p>
       <w:pPr>
-        <w:pStyle w:val="Titre2"/>
-        <w:jc w:val="both"/>
-      </w:pPr>
-      <w:bookmarkStart w:id="4" w:name="_Toc31112479"/>
+        <w:pStyle w:val="Heading2"/>
+        <w:jc w:val="both"/>
+      </w:pPr>
+      <w:bookmarkStart w:id="3" w:name="_Toc31112479"/>
       <w:r>
         <w:lastRenderedPageBreak/>
         <w:t>Diagrammes de séquences</w:t>
       </w:r>
+      <w:bookmarkEnd w:id="3"/>
+    </w:p>
+    <w:p>
+      <w:pPr>
+        <w:pStyle w:val="Heading3"/>
+      </w:pPr>
+      <w:bookmarkStart w:id="4" w:name="_Toc31112480"/>
+      <w:r>
+        <w:t>Inscription à une course</w:t>
+      </w:r>
       <w:bookmarkEnd w:id="4"/>
-    </w:p>
-    <w:p>
-      <w:pPr>
-        <w:pStyle w:val="Titre3"/>
-      </w:pPr>
-      <w:bookmarkStart w:id="5" w:name="_Toc31112480"/>
-      <w:r>
-        <w:t>Inscription à une course</w:t>
-      </w:r>
-      <w:bookmarkEnd w:id="5"/>
     </w:p>
     <w:p>
       <w:r>
@@ -1331,7 +1329,7 @@
           <w:lang w:eastAsia="fr-FR"/>
         </w:rPr>
         <w:drawing>
-          <wp:anchor distT="0" distB="0" distL="114300" distR="114300" simplePos="0" relativeHeight="251662336" behindDoc="1" locked="0" layoutInCell="1" allowOverlap="1" wp14:anchorId="001BED29" wp14:editId="4A65FD23">
+          <wp:anchor distT="0" distB="0" distL="114300" distR="114300" simplePos="0" relativeHeight="251662336" behindDoc="1" locked="0" layoutInCell="1" allowOverlap="1" wp14:anchorId="5D27D23A" wp14:editId="5BB8EC6F">
             <wp:simplePos x="0" y="0"/>
             <wp:positionH relativeFrom="margin">
               <wp:posOffset>-454025</wp:posOffset>
@@ -1404,125 +1402,125 @@
     </w:p>
     <w:p>
       <w:pPr>
-        <w:pStyle w:val="Titre3"/>
+        <w:pStyle w:val="Heading3"/>
         <w:numPr>
           <w:ilvl w:val="1"/>
           <w:numId w:val="11"/>
         </w:numPr>
       </w:pPr>
-      <w:bookmarkStart w:id="6" w:name="_Toc31112481"/>
+      <w:bookmarkStart w:id="5" w:name="_Toc31112481"/>
       <w:r>
         <w:lastRenderedPageBreak/>
         <w:t>Connexion au site</w:t>
       </w:r>
-      <w:bookmarkEnd w:id="6"/>
-    </w:p>
-    <w:p>
-      <w:pPr>
-        <w:jc w:val="both"/>
-      </w:pPr>
-    </w:p>
-    <w:p>
-      <w:pPr>
-        <w:jc w:val="both"/>
-      </w:pPr>
-    </w:p>
-    <w:p>
-      <w:pPr>
-        <w:jc w:val="both"/>
-      </w:pPr>
-    </w:p>
-    <w:p>
-      <w:pPr>
-        <w:jc w:val="both"/>
-      </w:pPr>
-    </w:p>
-    <w:p>
-      <w:pPr>
-        <w:jc w:val="both"/>
-      </w:pPr>
-    </w:p>
-    <w:p>
-      <w:pPr>
-        <w:jc w:val="both"/>
-      </w:pPr>
-    </w:p>
-    <w:p>
-      <w:pPr>
-        <w:jc w:val="both"/>
-      </w:pPr>
-    </w:p>
-    <w:p>
-      <w:pPr>
-        <w:jc w:val="both"/>
-      </w:pPr>
-    </w:p>
-    <w:p>
-      <w:pPr>
-        <w:jc w:val="both"/>
-      </w:pPr>
-    </w:p>
-    <w:p>
-      <w:pPr>
-        <w:jc w:val="both"/>
-      </w:pPr>
-    </w:p>
-    <w:p>
-      <w:pPr>
-        <w:jc w:val="both"/>
-      </w:pPr>
-    </w:p>
-    <w:p>
-      <w:pPr>
-        <w:jc w:val="both"/>
-      </w:pPr>
-    </w:p>
-    <w:p>
-      <w:pPr>
-        <w:jc w:val="both"/>
-      </w:pPr>
-    </w:p>
-    <w:p>
-      <w:pPr>
-        <w:jc w:val="both"/>
-      </w:pPr>
-    </w:p>
-    <w:p>
-      <w:pPr>
-        <w:jc w:val="both"/>
-      </w:pPr>
-    </w:p>
-    <w:p>
-      <w:pPr>
-        <w:jc w:val="both"/>
-      </w:pPr>
-    </w:p>
-    <w:p>
-      <w:pPr>
-        <w:jc w:val="both"/>
-      </w:pPr>
-    </w:p>
-    <w:p>
-      <w:pPr>
-        <w:jc w:val="both"/>
-      </w:pPr>
-    </w:p>
-    <w:p>
-      <w:pPr>
-        <w:jc w:val="both"/>
-      </w:pPr>
-    </w:p>
-    <w:p>
-      <w:pPr>
-        <w:jc w:val="both"/>
-      </w:pPr>
-    </w:p>
-    <w:p>
-      <w:bookmarkStart w:id="7" w:name="_Toc31112483"/>
-    </w:p>
-    <w:p>
-      <w:pPr>
-        <w:pStyle w:val="Titre3"/>
+      <w:bookmarkEnd w:id="5"/>
+    </w:p>
+    <w:p>
+      <w:pPr>
+        <w:jc w:val="both"/>
+      </w:pPr>
+    </w:p>
+    <w:p>
+      <w:pPr>
+        <w:jc w:val="both"/>
+      </w:pPr>
+    </w:p>
+    <w:p>
+      <w:pPr>
+        <w:jc w:val="both"/>
+      </w:pPr>
+    </w:p>
+    <w:p>
+      <w:pPr>
+        <w:jc w:val="both"/>
+      </w:pPr>
+    </w:p>
+    <w:p>
+      <w:pPr>
+        <w:jc w:val="both"/>
+      </w:pPr>
+    </w:p>
+    <w:p>
+      <w:pPr>
+        <w:jc w:val="both"/>
+      </w:pPr>
+    </w:p>
+    <w:p>
+      <w:pPr>
+        <w:jc w:val="both"/>
+      </w:pPr>
+    </w:p>
+    <w:p>
+      <w:pPr>
+        <w:jc w:val="both"/>
+      </w:pPr>
+    </w:p>
+    <w:p>
+      <w:pPr>
+        <w:jc w:val="both"/>
+      </w:pPr>
+    </w:p>
+    <w:p>
+      <w:pPr>
+        <w:jc w:val="both"/>
+      </w:pPr>
+    </w:p>
+    <w:p>
+      <w:pPr>
+        <w:jc w:val="both"/>
+      </w:pPr>
+    </w:p>
+    <w:p>
+      <w:pPr>
+        <w:jc w:val="both"/>
+      </w:pPr>
+    </w:p>
+    <w:p>
+      <w:pPr>
+        <w:jc w:val="both"/>
+      </w:pPr>
+    </w:p>
+    <w:p>
+      <w:pPr>
+        <w:jc w:val="both"/>
+      </w:pPr>
+    </w:p>
+    <w:p>
+      <w:pPr>
+        <w:jc w:val="both"/>
+      </w:pPr>
+    </w:p>
+    <w:p>
+      <w:pPr>
+        <w:jc w:val="both"/>
+      </w:pPr>
+    </w:p>
+    <w:p>
+      <w:pPr>
+        <w:jc w:val="both"/>
+      </w:pPr>
+    </w:p>
+    <w:p>
+      <w:pPr>
+        <w:jc w:val="both"/>
+      </w:pPr>
+    </w:p>
+    <w:p>
+      <w:pPr>
+        <w:jc w:val="both"/>
+      </w:pPr>
+    </w:p>
+    <w:p>
+      <w:pPr>
+        <w:jc w:val="both"/>
+      </w:pPr>
+    </w:p>
+    <w:p>
+      <w:bookmarkStart w:id="6" w:name="_Toc31112483"/>
+    </w:p>
+    <w:p>
+      <w:pPr>
+        <w:pStyle w:val="Heading3"/>
         <w:numPr>
           <w:ilvl w:val="1"/>
           <w:numId w:val="11"/>
@@ -1535,7 +1533,7 @@
         </w:rPr>
         <w:lastRenderedPageBreak/>
         <w:drawing>
-          <wp:anchor distT="0" distB="0" distL="114300" distR="114300" simplePos="0" relativeHeight="251683840" behindDoc="1" locked="0" layoutInCell="1" allowOverlap="1" wp14:anchorId="64BA2830" wp14:editId="54A4AC60">
+          <wp:anchor distT="0" distB="0" distL="114300" distR="114300" simplePos="0" relativeHeight="251683840" behindDoc="1" locked="0" layoutInCell="1" allowOverlap="1" wp14:anchorId="605357B5" wp14:editId="78589E7B">
             <wp:simplePos x="0" y="0"/>
             <wp:positionH relativeFrom="margin">
               <wp:align>center</wp:align>
@@ -1623,7 +1621,7 @@
     </w:p>
     <w:p>
       <w:pPr>
-        <w:pStyle w:val="Titre1"/>
+        <w:pStyle w:val="Heading1"/>
         <w:numPr>
           <w:ilvl w:val="0"/>
           <w:numId w:val="12"/>
@@ -1636,12 +1634,12 @@
       <w:r>
         <w:t>PHYSIQUE</w:t>
       </w:r>
-      <w:bookmarkEnd w:id="7"/>
-    </w:p>
-    <w:p/>
-    <w:p>
-      <w:pPr>
-        <w:pStyle w:val="Titre2"/>
+      <w:bookmarkEnd w:id="6"/>
+    </w:p>
+    <w:p/>
+    <w:p>
+      <w:pPr>
+        <w:pStyle w:val="Heading2"/>
         <w:numPr>
           <w:ilvl w:val="0"/>
           <w:numId w:val="0"/>
@@ -1649,31 +1647,31 @@
         <w:ind w:left="720"/>
         <w:jc w:val="both"/>
       </w:pPr>
-      <w:bookmarkStart w:id="8" w:name="_Toc31112484"/>
+      <w:bookmarkStart w:id="7" w:name="_Toc31112484"/>
       <w:r>
         <w:t>LECTEUR RFID</w:t>
       </w:r>
-      <w:bookmarkEnd w:id="8"/>
-    </w:p>
-    <w:p>
-      <w:pPr>
-        <w:pStyle w:val="Titre3"/>
+      <w:bookmarkEnd w:id="7"/>
+    </w:p>
+    <w:p>
+      <w:pPr>
+        <w:pStyle w:val="Heading3"/>
         <w:numPr>
           <w:ilvl w:val="0"/>
           <w:numId w:val="9"/>
         </w:numPr>
         <w:jc w:val="both"/>
       </w:pPr>
-      <w:bookmarkStart w:id="9" w:name="_Toc31112485"/>
+      <w:bookmarkStart w:id="8" w:name="_Toc31112485"/>
       <w:r>
         <w:t>Présentation et fonctionnement</w:t>
       </w:r>
-      <w:bookmarkEnd w:id="9"/>
-    </w:p>
-    <w:p/>
-    <w:p>
-      <w:pPr>
-        <w:pStyle w:val="Titre4"/>
+      <w:bookmarkEnd w:id="8"/>
+    </w:p>
+    <w:p/>
+    <w:p>
+      <w:pPr>
+        <w:pStyle w:val="Heading4"/>
         <w:numPr>
           <w:ilvl w:val="0"/>
           <w:numId w:val="6"/>
@@ -1689,15 +1687,7 @@
         <w:jc w:val="both"/>
       </w:pPr>
       <w:r>
-        <w:t xml:space="preserve">La RFID (Radio </w:t>
-      </w:r>
-      <w:proofErr w:type="spellStart"/>
-      <w:r>
-        <w:t>Frequency</w:t>
-      </w:r>
-      <w:proofErr w:type="spellEnd"/>
-      <w:r>
-        <w:t xml:space="preserve"> Identification</w:t>
+        <w:t>La RFID (Radio Frequency Identification</w:t>
       </w:r>
       <w:r>
         <w:t>)</w:t>
@@ -1723,7 +1713,7 @@
     </w:p>
     <w:p>
       <w:pPr>
-        <w:pStyle w:val="Titre4"/>
+        <w:pStyle w:val="Heading4"/>
         <w:numPr>
           <w:ilvl w:val="0"/>
           <w:numId w:val="6"/>
@@ -1743,7 +1733,7 @@
     </w:p>
     <w:p>
       <w:pPr>
-        <w:pStyle w:val="Paragraphedeliste"/>
+        <w:pStyle w:val="ListParagraph"/>
         <w:numPr>
           <w:ilvl w:val="0"/>
           <w:numId w:val="4"/>
@@ -1756,7 +1746,7 @@
     </w:p>
     <w:p>
       <w:pPr>
-        <w:pStyle w:val="Paragraphedeliste"/>
+        <w:pStyle w:val="ListParagraph"/>
         <w:numPr>
           <w:ilvl w:val="0"/>
           <w:numId w:val="4"/>
@@ -1769,7 +1759,7 @@
     </w:p>
     <w:p>
       <w:pPr>
-        <w:pStyle w:val="Paragraphedeliste"/>
+        <w:pStyle w:val="ListParagraph"/>
         <w:numPr>
           <w:ilvl w:val="0"/>
           <w:numId w:val="4"/>
@@ -1803,7 +1793,7 @@
           <w:lang w:eastAsia="fr-FR"/>
         </w:rPr>
         <w:drawing>
-          <wp:inline distT="0" distB="0" distL="0" distR="0" wp14:anchorId="04D758C4" wp14:editId="54750A27">
+          <wp:inline distT="0" distB="0" distL="0" distR="0" wp14:anchorId="7AC4CBD1" wp14:editId="6ACC09EF">
             <wp:extent cx="2617941" cy="1240972"/>
             <wp:effectExtent l="0" t="0" r="0" b="3810"/>
             <wp:docPr id="33" name="Image 33"/>
@@ -1843,23 +1833,23 @@
     <w:p/>
     <w:p>
       <w:pPr>
-        <w:pStyle w:val="Titre3"/>
+        <w:pStyle w:val="Heading3"/>
         <w:numPr>
           <w:ilvl w:val="0"/>
           <w:numId w:val="8"/>
         </w:numPr>
         <w:jc w:val="both"/>
       </w:pPr>
-      <w:bookmarkStart w:id="10" w:name="_Toc31112486"/>
+      <w:bookmarkStart w:id="9" w:name="_Toc31112486"/>
       <w:r>
         <w:t>Utilisation et choix du RFID</w:t>
       </w:r>
-      <w:bookmarkEnd w:id="10"/>
-    </w:p>
-    <w:p/>
-    <w:p>
-      <w:pPr>
-        <w:pStyle w:val="Titre4"/>
+      <w:bookmarkEnd w:id="9"/>
+    </w:p>
+    <w:p/>
+    <w:p>
+      <w:pPr>
+        <w:pStyle w:val="Heading4"/>
         <w:numPr>
           <w:ilvl w:val="0"/>
           <w:numId w:val="5"/>
@@ -1876,7 +1866,7 @@
     </w:p>
     <w:p>
       <w:pPr>
-        <w:pStyle w:val="Paragraphedeliste"/>
+        <w:pStyle w:val="ListParagraph"/>
         <w:numPr>
           <w:ilvl w:val="0"/>
           <w:numId w:val="4"/>
@@ -1888,7 +1878,7 @@
     </w:p>
     <w:p>
       <w:pPr>
-        <w:pStyle w:val="Paragraphedeliste"/>
+        <w:pStyle w:val="ListParagraph"/>
         <w:numPr>
           <w:ilvl w:val="0"/>
           <w:numId w:val="4"/>
@@ -1900,7 +1890,7 @@
     </w:p>
     <w:p>
       <w:pPr>
-        <w:pStyle w:val="Paragraphedeliste"/>
+        <w:pStyle w:val="ListParagraph"/>
         <w:numPr>
           <w:ilvl w:val="0"/>
           <w:numId w:val="4"/>
@@ -1912,7 +1902,7 @@
     </w:p>
     <w:p>
       <w:pPr>
-        <w:pStyle w:val="Paragraphedeliste"/>
+        <w:pStyle w:val="ListParagraph"/>
         <w:numPr>
           <w:ilvl w:val="0"/>
           <w:numId w:val="4"/>
@@ -1924,7 +1914,7 @@
     </w:p>
     <w:p>
       <w:pPr>
-        <w:pStyle w:val="Paragraphedeliste"/>
+        <w:pStyle w:val="ListParagraph"/>
         <w:numPr>
           <w:ilvl w:val="0"/>
           <w:numId w:val="4"/>
@@ -1949,7 +1939,7 @@
     </w:p>
     <w:p>
       <w:pPr>
-        <w:pStyle w:val="Titre4"/>
+        <w:pStyle w:val="Heading4"/>
         <w:numPr>
           <w:ilvl w:val="0"/>
           <w:numId w:val="5"/>
@@ -2856,7 +2846,7 @@
     </w:p>
     <w:p>
       <w:pPr>
-        <w:pStyle w:val="Titre4"/>
+        <w:pStyle w:val="Heading4"/>
         <w:numPr>
           <w:ilvl w:val="0"/>
           <w:numId w:val="5"/>
@@ -2876,7 +2866,7 @@
     </w:p>
     <w:p>
       <w:pPr>
-        <w:pStyle w:val="Paragraphedeliste"/>
+        <w:pStyle w:val="ListParagraph"/>
         <w:numPr>
           <w:ilvl w:val="0"/>
           <w:numId w:val="4"/>
@@ -2894,7 +2884,7 @@
     </w:p>
     <w:p>
       <w:pPr>
-        <w:pStyle w:val="Paragraphedeliste"/>
+        <w:pStyle w:val="ListParagraph"/>
         <w:numPr>
           <w:ilvl w:val="0"/>
           <w:numId w:val="4"/>
@@ -2950,7 +2940,7 @@
     </w:p>
     <w:p>
       <w:pPr>
-        <w:pStyle w:val="Titre4"/>
+        <w:pStyle w:val="Heading4"/>
         <w:numPr>
           <w:ilvl w:val="0"/>
           <w:numId w:val="5"/>
@@ -2972,7 +2962,7 @@
           <w:lang w:eastAsia="fr-FR"/>
         </w:rPr>
         <w:drawing>
-          <wp:inline distT="0" distB="0" distL="0" distR="0" wp14:anchorId="291367CA" wp14:editId="68818041">
+          <wp:inline distT="0" distB="0" distL="0" distR="0" wp14:anchorId="30A5FD27" wp14:editId="6AED8739">
             <wp:extent cx="2721935" cy="2138733"/>
             <wp:effectExtent l="0" t="0" r="2540" b="0"/>
             <wp:docPr id="41" name="Image 41" descr="Résultat de recherche d'images pour &quot;DAG system rfid&quot;"/>
@@ -3043,94 +3033,94 @@
     </w:p>
     <w:p>
       <w:pPr>
-        <w:pStyle w:val="Titre1"/>
+        <w:pStyle w:val="Heading1"/>
         <w:numPr>
           <w:ilvl w:val="0"/>
           <w:numId w:val="12"/>
         </w:numPr>
       </w:pPr>
-      <w:bookmarkStart w:id="11" w:name="_Toc31112487"/>
+      <w:bookmarkStart w:id="10" w:name="_Toc31112487"/>
       <w:r>
         <w:t>MODULES DE TESTS</w:t>
       </w:r>
-      <w:bookmarkEnd w:id="11"/>
-    </w:p>
-    <w:p>
-      <w:pPr>
-        <w:jc w:val="both"/>
-      </w:pPr>
-    </w:p>
-    <w:p>
-      <w:pPr>
-        <w:jc w:val="both"/>
-      </w:pPr>
-    </w:p>
-    <w:p>
-      <w:pPr>
-        <w:jc w:val="both"/>
-      </w:pPr>
-    </w:p>
-    <w:p>
-      <w:pPr>
-        <w:jc w:val="both"/>
-      </w:pPr>
-    </w:p>
-    <w:p>
-      <w:pPr>
-        <w:jc w:val="both"/>
-      </w:pPr>
-    </w:p>
-    <w:p>
-      <w:pPr>
-        <w:jc w:val="both"/>
-      </w:pPr>
-    </w:p>
-    <w:p>
-      <w:pPr>
-        <w:jc w:val="both"/>
-      </w:pPr>
-    </w:p>
-    <w:p>
-      <w:pPr>
-        <w:jc w:val="both"/>
-      </w:pPr>
-    </w:p>
-    <w:p>
-      <w:pPr>
-        <w:jc w:val="both"/>
-      </w:pPr>
-    </w:p>
-    <w:p>
-      <w:pPr>
-        <w:jc w:val="both"/>
-      </w:pPr>
-    </w:p>
-    <w:p>
-      <w:pPr>
-        <w:jc w:val="both"/>
-      </w:pPr>
-    </w:p>
-    <w:p>
-      <w:pPr>
-        <w:jc w:val="both"/>
-      </w:pPr>
-    </w:p>
-    <w:p>
-      <w:pPr>
-        <w:jc w:val="both"/>
-      </w:pPr>
-    </w:p>
-    <w:p>
-      <w:pPr>
-        <w:jc w:val="both"/>
-      </w:pPr>
-    </w:p>
-    <w:p/>
-    <w:p/>
-    <w:p/>
-    <w:p>
-      <w:pPr>
-        <w:pStyle w:val="Titre"/>
+      <w:bookmarkEnd w:id="10"/>
+    </w:p>
+    <w:p>
+      <w:pPr>
+        <w:jc w:val="both"/>
+      </w:pPr>
+    </w:p>
+    <w:p>
+      <w:pPr>
+        <w:jc w:val="both"/>
+      </w:pPr>
+    </w:p>
+    <w:p>
+      <w:pPr>
+        <w:jc w:val="both"/>
+      </w:pPr>
+    </w:p>
+    <w:p>
+      <w:pPr>
+        <w:jc w:val="both"/>
+      </w:pPr>
+    </w:p>
+    <w:p>
+      <w:pPr>
+        <w:jc w:val="both"/>
+      </w:pPr>
+    </w:p>
+    <w:p>
+      <w:pPr>
+        <w:jc w:val="both"/>
+      </w:pPr>
+    </w:p>
+    <w:p>
+      <w:pPr>
+        <w:jc w:val="both"/>
+      </w:pPr>
+    </w:p>
+    <w:p>
+      <w:pPr>
+        <w:jc w:val="both"/>
+      </w:pPr>
+    </w:p>
+    <w:p>
+      <w:pPr>
+        <w:jc w:val="both"/>
+      </w:pPr>
+    </w:p>
+    <w:p>
+      <w:pPr>
+        <w:jc w:val="both"/>
+      </w:pPr>
+    </w:p>
+    <w:p>
+      <w:pPr>
+        <w:jc w:val="both"/>
+      </w:pPr>
+    </w:p>
+    <w:p>
+      <w:pPr>
+        <w:jc w:val="both"/>
+      </w:pPr>
+    </w:p>
+    <w:p>
+      <w:pPr>
+        <w:jc w:val="both"/>
+      </w:pPr>
+    </w:p>
+    <w:p>
+      <w:pPr>
+        <w:jc w:val="both"/>
+      </w:pPr>
+    </w:p>
+    <w:p/>
+    <w:p/>
+    <w:p/>
+    <w:p>
+      <w:pPr>
+        <w:pStyle w:val="Title"/>
         <w:jc w:val="both"/>
         <w:rPr>
           <w:rFonts w:asciiTheme="minorHAnsi" w:eastAsia="SimSun" w:hAnsiTheme="minorHAnsi" w:cstheme="minorBidi"/>
@@ -3157,18 +3147,18 @@
     <w:p/>
     <w:p>
       <w:pPr>
-        <w:pStyle w:val="Titre1"/>
+        <w:pStyle w:val="Heading1"/>
         <w:numPr>
           <w:ilvl w:val="0"/>
           <w:numId w:val="0"/>
         </w:numPr>
         <w:jc w:val="left"/>
       </w:pPr>
-      <w:bookmarkStart w:id="12" w:name="_Toc31036699"/>
+      <w:bookmarkStart w:id="11" w:name="_Toc31036699"/>
       <w:r>
         <w:t>Introduction</w:t>
       </w:r>
-      <w:bookmarkEnd w:id="12"/>
+      <w:bookmarkEnd w:id="11"/>
       <w:r>
         <w:t> :</w:t>
       </w:r>
@@ -3247,23 +3237,23 @@
     </w:p>
     <w:p>
       <w:pPr>
-        <w:pStyle w:val="Titre1"/>
+        <w:pStyle w:val="Heading1"/>
         <w:numPr>
           <w:ilvl w:val="0"/>
           <w:numId w:val="15"/>
         </w:numPr>
         <w:jc w:val="left"/>
       </w:pPr>
-      <w:bookmarkStart w:id="13" w:name="_Toc31036700"/>
+      <w:bookmarkStart w:id="12" w:name="_Toc31036700"/>
       <w:r>
         <w:lastRenderedPageBreak/>
         <w:t>Analyse complète du système</w:t>
       </w:r>
-      <w:bookmarkEnd w:id="13"/>
-    </w:p>
-    <w:p>
-      <w:pPr>
-        <w:pStyle w:val="Titre2"/>
+      <w:bookmarkEnd w:id="12"/>
+    </w:p>
+    <w:p>
+      <w:pPr>
+        <w:pStyle w:val="Heading2"/>
         <w:keepNext/>
         <w:keepLines/>
         <w:numPr>
@@ -3278,7 +3268,7 @@
           <w:docGrid w:linePitch="360"/>
         </w:sectPr>
       </w:pPr>
-      <w:bookmarkStart w:id="14" w:name="_Toc31036701"/>
+      <w:bookmarkStart w:id="13" w:name="_Toc31036701"/>
       <w:r>
         <w:t>Diagramme de cas d’utilisation étudi</w:t>
       </w:r>
@@ -3288,7 +3278,7 @@
           <w:lang w:eastAsia="fr-FR"/>
         </w:rPr>
         <w:drawing>
-          <wp:anchor distT="0" distB="0" distL="114300" distR="114300" simplePos="0" relativeHeight="251674624" behindDoc="1" locked="0" layoutInCell="1" allowOverlap="1" wp14:anchorId="4A0D8873" wp14:editId="0438894F">
+          <wp:anchor distT="0" distB="0" distL="114300" distR="114300" simplePos="0" relativeHeight="251674624" behindDoc="1" locked="0" layoutInCell="1" allowOverlap="1" wp14:anchorId="35698F8B" wp14:editId="2DB48876">
             <wp:simplePos x="0" y="0"/>
             <wp:positionH relativeFrom="page">
               <wp:posOffset>66675</wp:posOffset>
@@ -3361,7 +3351,7 @@
           </wp:anchor>
         </w:drawing>
       </w:r>
-      <w:bookmarkEnd w:id="14"/>
+      <w:bookmarkEnd w:id="13"/>
       <w:r>
         <w:t>ant 2</w:t>
       </w:r>
@@ -3369,7 +3359,7 @@
     <w:p/>
     <w:p>
       <w:pPr>
-        <w:pStyle w:val="Titre2"/>
+        <w:pStyle w:val="Heading2"/>
         <w:keepNext/>
         <w:keepLines/>
         <w:numPr>
@@ -3378,14 +3368,14 @@
         </w:numPr>
         <w:spacing w:before="40" w:after="0"/>
       </w:pPr>
-      <w:bookmarkStart w:id="15" w:name="_Toc31036702"/>
+      <w:bookmarkStart w:id="14" w:name="_Toc31036702"/>
       <w:r>
         <w:rPr>
           <w:noProof/>
           <w:lang w:eastAsia="fr-FR"/>
         </w:rPr>
         <w:drawing>
-          <wp:anchor distT="0" distB="0" distL="114300" distR="114300" simplePos="0" relativeHeight="251684864" behindDoc="1" locked="0" layoutInCell="1" allowOverlap="1" wp14:anchorId="7A3D5C15" wp14:editId="1F0299A0">
+          <wp:anchor distT="0" distB="0" distL="114300" distR="114300" simplePos="0" relativeHeight="251684864" behindDoc="1" locked="0" layoutInCell="1" allowOverlap="1" wp14:anchorId="01E3DCDB" wp14:editId="1D9C63B3">
             <wp:simplePos x="0" y="0"/>
             <wp:positionH relativeFrom="page">
               <wp:align>left</wp:align>
@@ -3458,12 +3448,12 @@
       <w:r>
         <w:t>Diagrammes de séquences</w:t>
       </w:r>
-      <w:bookmarkEnd w:id="15"/>
-    </w:p>
-    <w:p/>
-    <w:p>
-      <w:pPr>
-        <w:pStyle w:val="Titre2"/>
+      <w:bookmarkEnd w:id="14"/>
+    </w:p>
+    <w:p/>
+    <w:p>
+      <w:pPr>
+        <w:pStyle w:val="Heading2"/>
         <w:numPr>
           <w:ilvl w:val="0"/>
           <w:numId w:val="0"/>
@@ -3496,7 +3486,7 @@
         </w:rPr>
         <w:lastRenderedPageBreak/>
         <w:drawing>
-          <wp:anchor distT="0" distB="0" distL="114300" distR="114300" simplePos="0" relativeHeight="251685888" behindDoc="1" locked="0" layoutInCell="1" allowOverlap="1" wp14:anchorId="0EC8B2AC" wp14:editId="447B3B56">
+          <wp:anchor distT="0" distB="0" distL="114300" distR="114300" simplePos="0" relativeHeight="251685888" behindDoc="1" locked="0" layoutInCell="1" allowOverlap="1" wp14:anchorId="13A98EF7" wp14:editId="6ADE6867">
             <wp:simplePos x="0" y="0"/>
             <wp:positionH relativeFrom="margin">
               <wp:align>center</wp:align>
@@ -3595,7 +3585,7 @@
     </w:p>
     <w:p>
       <w:pPr>
-        <w:pStyle w:val="Paragraphedeliste"/>
+        <w:pStyle w:val="ListParagraph"/>
         <w:rPr>
           <w:sz w:val="28"/>
           <w:szCs w:val="28"/>
@@ -3605,7 +3595,7 @@
     </w:p>
     <w:p>
       <w:pPr>
-        <w:pStyle w:val="Paragraphedeliste"/>
+        <w:pStyle w:val="ListParagraph"/>
         <w:rPr>
           <w:sz w:val="28"/>
           <w:szCs w:val="28"/>
@@ -3615,7 +3605,7 @@
     </w:p>
     <w:p>
       <w:pPr>
-        <w:pStyle w:val="Paragraphedeliste"/>
+        <w:pStyle w:val="ListParagraph"/>
         <w:rPr>
           <w:sz w:val="28"/>
           <w:szCs w:val="28"/>
@@ -3625,7 +3615,7 @@
     </w:p>
     <w:p>
       <w:pPr>
-        <w:pStyle w:val="Paragraphedeliste"/>
+        <w:pStyle w:val="ListParagraph"/>
         <w:rPr>
           <w:sz w:val="28"/>
           <w:szCs w:val="28"/>
@@ -3635,7 +3625,7 @@
     </w:p>
     <w:p>
       <w:pPr>
-        <w:pStyle w:val="Paragraphedeliste"/>
+        <w:pStyle w:val="ListParagraph"/>
         <w:rPr>
           <w:sz w:val="28"/>
           <w:szCs w:val="28"/>
@@ -3654,7 +3644,7 @@
     </w:p>
     <w:p>
       <w:pPr>
-        <w:pStyle w:val="Paragraphedeliste"/>
+        <w:pStyle w:val="ListParagraph"/>
         <w:rPr>
           <w:sz w:val="28"/>
           <w:szCs w:val="28"/>
@@ -3664,7 +3654,7 @@
     </w:p>
     <w:p>
       <w:pPr>
-        <w:pStyle w:val="Paragraphedeliste"/>
+        <w:pStyle w:val="ListParagraph"/>
         <w:rPr>
           <w:sz w:val="28"/>
           <w:szCs w:val="28"/>
@@ -3682,7 +3672,7 @@
     </w:p>
     <w:p>
       <w:pPr>
-        <w:pStyle w:val="Paragraphedeliste"/>
+        <w:pStyle w:val="ListParagraph"/>
         <w:rPr>
           <w:sz w:val="28"/>
           <w:szCs w:val="28"/>
@@ -3692,7 +3682,7 @@
     </w:p>
     <w:p>
       <w:pPr>
-        <w:pStyle w:val="Paragraphedeliste"/>
+        <w:pStyle w:val="ListParagraph"/>
         <w:numPr>
           <w:ilvl w:val="0"/>
           <w:numId w:val="4"/>
@@ -3712,7 +3702,7 @@
     </w:p>
     <w:p>
       <w:pPr>
-        <w:pStyle w:val="Paragraphedeliste"/>
+        <w:pStyle w:val="ListParagraph"/>
         <w:rPr>
           <w:sz w:val="28"/>
           <w:szCs w:val="28"/>
@@ -3721,7 +3711,7 @@
     </w:p>
     <w:p>
       <w:pPr>
-        <w:pStyle w:val="Paragraphedeliste"/>
+        <w:pStyle w:val="ListParagraph"/>
         <w:numPr>
           <w:ilvl w:val="0"/>
           <w:numId w:val="4"/>
@@ -3741,7 +3731,7 @@
     </w:p>
     <w:p>
       <w:pPr>
-        <w:pStyle w:val="Paragraphedeliste"/>
+        <w:pStyle w:val="ListParagraph"/>
         <w:rPr>
           <w:sz w:val="28"/>
           <w:szCs w:val="28"/>
@@ -3750,7 +3740,7 @@
     </w:p>
     <w:p>
       <w:pPr>
-        <w:pStyle w:val="Paragraphedeliste"/>
+        <w:pStyle w:val="ListParagraph"/>
         <w:rPr>
           <w:sz w:val="28"/>
           <w:szCs w:val="28"/>
@@ -3759,7 +3749,7 @@
     </w:p>
     <w:p>
       <w:pPr>
-        <w:pStyle w:val="Paragraphedeliste"/>
+        <w:pStyle w:val="ListParagraph"/>
         <w:numPr>
           <w:ilvl w:val="0"/>
           <w:numId w:val="4"/>
@@ -3779,7 +3769,7 @@
     </w:p>
     <w:p>
       <w:pPr>
-        <w:pStyle w:val="Paragraphedeliste"/>
+        <w:pStyle w:val="ListParagraph"/>
         <w:rPr>
           <w:sz w:val="28"/>
           <w:szCs w:val="28"/>
@@ -3788,7 +3778,7 @@
     </w:p>
     <w:p>
       <w:pPr>
-        <w:pStyle w:val="Paragraphedeliste"/>
+        <w:pStyle w:val="ListParagraph"/>
         <w:numPr>
           <w:ilvl w:val="0"/>
           <w:numId w:val="4"/>
@@ -3843,7 +3833,7 @@
     </w:p>
     <w:p>
       <w:pPr>
-        <w:pStyle w:val="Paragraphedeliste"/>
+        <w:pStyle w:val="ListParagraph"/>
         <w:rPr>
           <w:sz w:val="28"/>
           <w:szCs w:val="28"/>
@@ -3852,7 +3842,7 @@
     </w:p>
     <w:p>
       <w:pPr>
-        <w:pStyle w:val="Paragraphedeliste"/>
+        <w:pStyle w:val="ListParagraph"/>
         <w:rPr>
           <w:sz w:val="28"/>
           <w:szCs w:val="28"/>
@@ -3861,7 +3851,7 @@
     </w:p>
     <w:p>
       <w:pPr>
-        <w:pStyle w:val="Paragraphedeliste"/>
+        <w:pStyle w:val="ListParagraph"/>
         <w:numPr>
           <w:ilvl w:val="0"/>
           <w:numId w:val="4"/>
@@ -3881,7 +3871,7 @@
     </w:p>
     <w:p>
       <w:pPr>
-        <w:pStyle w:val="Paragraphedeliste"/>
+        <w:pStyle w:val="ListParagraph"/>
         <w:rPr>
           <w:sz w:val="28"/>
           <w:szCs w:val="28"/>
@@ -3890,7 +3880,7 @@
     </w:p>
     <w:p>
       <w:pPr>
-        <w:pStyle w:val="Paragraphedeliste"/>
+        <w:pStyle w:val="ListParagraph"/>
         <w:numPr>
           <w:ilvl w:val="0"/>
           <w:numId w:val="4"/>
@@ -3910,7 +3900,7 @@
     </w:p>
     <w:p>
       <w:pPr>
-        <w:pStyle w:val="Paragraphedeliste"/>
+        <w:pStyle w:val="ListParagraph"/>
         <w:rPr>
           <w:sz w:val="28"/>
           <w:szCs w:val="28"/>
@@ -3919,7 +3909,7 @@
     </w:p>
     <w:p>
       <w:pPr>
-        <w:pStyle w:val="Paragraphedeliste"/>
+        <w:pStyle w:val="ListParagraph"/>
         <w:rPr>
           <w:sz w:val="28"/>
           <w:szCs w:val="28"/>
@@ -3928,7 +3918,7 @@
     </w:p>
     <w:p>
       <w:pPr>
-        <w:pStyle w:val="Paragraphedeliste"/>
+        <w:pStyle w:val="ListParagraph"/>
         <w:numPr>
           <w:ilvl w:val="0"/>
           <w:numId w:val="4"/>
@@ -3949,7 +3939,7 @@
     <w:p/>
     <w:p>
       <w:pPr>
-        <w:pStyle w:val="Paragraphedeliste"/>
+        <w:pStyle w:val="ListParagraph"/>
         <w:numPr>
           <w:ilvl w:val="0"/>
           <w:numId w:val="16"/>
@@ -3966,19 +3956,19 @@
     </w:p>
     <w:p>
       <w:pPr>
-        <w:pStyle w:val="Titre1"/>
+        <w:pStyle w:val="Heading1"/>
         <w:numPr>
           <w:ilvl w:val="0"/>
           <w:numId w:val="15"/>
         </w:numPr>
         <w:jc w:val="left"/>
       </w:pPr>
-      <w:bookmarkStart w:id="16" w:name="_Toc31036704"/>
+      <w:bookmarkStart w:id="15" w:name="_Toc31036704"/>
       <w:r>
         <w:lastRenderedPageBreak/>
         <w:t>Etude physique du lecteur RFID pour les courses</w:t>
       </w:r>
-      <w:bookmarkEnd w:id="16"/>
+      <w:bookmarkEnd w:id="15"/>
     </w:p>
     <w:p/>
     <w:p>
@@ -4035,7 +4025,7 @@
       </w:pPr>
       <w:r>
         <w:rPr>
-          <w:rStyle w:val="lev"/>
+          <w:rStyle w:val="Strong"/>
           <w:rFonts w:asciiTheme="minorHAnsi" w:eastAsiaTheme="majorEastAsia" w:hAnsiTheme="minorHAnsi"/>
         </w:rPr>
         <w:t>Passage individuel ou de masse ?</w:t>
@@ -4057,7 +4047,7 @@
       </w:pPr>
       <w:r>
         <w:rPr>
-          <w:rStyle w:val="lev"/>
+          <w:rStyle w:val="Strong"/>
           <w:rFonts w:asciiTheme="minorHAnsi" w:eastAsiaTheme="majorEastAsia" w:hAnsiTheme="minorHAnsi"/>
         </w:rPr>
         <w:t xml:space="preserve">Pour notre utilisation, nous allons devoir avoir une arche capable de détecter un certain nombre de coureurs à la fois. C’est pour cela que l’antenne sera sur plusieurs mètres. </w:t>
@@ -4078,7 +4068,7 @@
       </w:pPr>
       <w:r>
         <w:rPr>
-          <w:rStyle w:val="lev"/>
+          <w:rStyle w:val="Strong"/>
           <w:rFonts w:asciiTheme="minorHAnsi" w:eastAsiaTheme="majorEastAsia" w:hAnsiTheme="minorHAnsi"/>
         </w:rPr>
         <w:t>En 1 dimensions ou 2 dimensions ?</w:t>
@@ -4137,7 +4127,7 @@
           <w:lang w:eastAsia="fr-FR"/>
         </w:rPr>
         <w:drawing>
-          <wp:inline distT="0" distB="0" distL="0" distR="0" wp14:anchorId="1478A6EF" wp14:editId="73A8E7A7">
+          <wp:inline distT="0" distB="0" distL="0" distR="0" wp14:anchorId="71582CFA" wp14:editId="5EC272DF">
             <wp:extent cx="3903884" cy="2475230"/>
             <wp:effectExtent l="0" t="0" r="1905" b="1270"/>
             <wp:docPr id="7" name="Image 7"/>
@@ -4250,7 +4240,7 @@
           <w:lang w:eastAsia="fr-FR"/>
         </w:rPr>
         <w:drawing>
-          <wp:anchor distT="0" distB="0" distL="114300" distR="114300" simplePos="0" relativeHeight="251680768" behindDoc="1" locked="0" layoutInCell="1" allowOverlap="1" wp14:anchorId="31CBE0CA" wp14:editId="757B673E">
+          <wp:anchor distT="0" distB="0" distL="114300" distR="114300" simplePos="0" relativeHeight="251680768" behindDoc="1" locked="0" layoutInCell="1" allowOverlap="1" wp14:anchorId="64BDBF2F" wp14:editId="5E5C56AC">
             <wp:simplePos x="0" y="0"/>
             <wp:positionH relativeFrom="margin">
               <wp:align>left</wp:align>
@@ -4374,7 +4364,7 @@
           <w:lang w:eastAsia="fr-FR"/>
         </w:rPr>
         <w:drawing>
-          <wp:anchor distT="0" distB="0" distL="114300" distR="114300" simplePos="0" relativeHeight="251681792" behindDoc="1" locked="0" layoutInCell="1" allowOverlap="1" wp14:anchorId="1A34A8C4" wp14:editId="713B28C3">
+          <wp:anchor distT="0" distB="0" distL="114300" distR="114300" simplePos="0" relativeHeight="251681792" behindDoc="1" locked="0" layoutInCell="1" allowOverlap="1" wp14:anchorId="1775F435" wp14:editId="23264210">
             <wp:simplePos x="0" y="0"/>
             <wp:positionH relativeFrom="column">
               <wp:posOffset>99695</wp:posOffset>
@@ -4485,7 +4475,7 @@
     </w:p>
     <w:p>
       <w:pPr>
-        <w:pStyle w:val="Paragraphedeliste"/>
+        <w:pStyle w:val="ListParagraph"/>
         <w:numPr>
           <w:ilvl w:val="0"/>
           <w:numId w:val="19"/>
@@ -4505,7 +4495,7 @@
     </w:p>
     <w:p>
       <w:pPr>
-        <w:pStyle w:val="Paragraphedeliste"/>
+        <w:pStyle w:val="ListParagraph"/>
         <w:numPr>
           <w:ilvl w:val="0"/>
           <w:numId w:val="19"/>
@@ -4525,7 +4515,7 @@
     </w:p>
     <w:p>
       <w:pPr>
-        <w:pStyle w:val="Paragraphedeliste"/>
+        <w:pStyle w:val="ListParagraph"/>
         <w:numPr>
           <w:ilvl w:val="0"/>
           <w:numId w:val="19"/>
@@ -4558,7 +4548,7 @@
           <w:lang w:eastAsia="fr-FR"/>
         </w:rPr>
         <w:drawing>
-          <wp:anchor distT="0" distB="0" distL="114300" distR="114300" simplePos="0" relativeHeight="251682816" behindDoc="1" locked="0" layoutInCell="1" allowOverlap="1" wp14:anchorId="0597BE93" wp14:editId="2976B916">
+          <wp:anchor distT="0" distB="0" distL="114300" distR="114300" simplePos="0" relativeHeight="251682816" behindDoc="1" locked="0" layoutInCell="1" allowOverlap="1" wp14:anchorId="0DC12B1E" wp14:editId="469FE66E">
             <wp:simplePos x="0" y="0"/>
             <wp:positionH relativeFrom="column">
               <wp:posOffset>154305</wp:posOffset>
@@ -4765,7 +4755,7 @@
           <w:lang w:eastAsia="fr-FR"/>
         </w:rPr>
         <w:drawing>
-          <wp:inline distT="0" distB="0" distL="0" distR="0" wp14:anchorId="4AA756DC" wp14:editId="10BC15E9">
+          <wp:inline distT="0" distB="0" distL="0" distR="0" wp14:anchorId="7F57DD34" wp14:editId="68CE0C86">
             <wp:extent cx="5759450" cy="5490845"/>
             <wp:effectExtent l="0" t="0" r="0" b="0"/>
             <wp:docPr id="12" name="Image 12"/>
@@ -4804,19 +4794,2166 @@
     <w:p/>
     <w:p>
       <w:pPr>
-        <w:pStyle w:val="Titre1"/>
+        <w:pStyle w:val="Heading1"/>
         <w:numPr>
           <w:ilvl w:val="0"/>
           <w:numId w:val="15"/>
         </w:numPr>
         <w:jc w:val="left"/>
       </w:pPr>
-      <w:bookmarkStart w:id="17" w:name="_Toc31036705"/>
+      <w:bookmarkStart w:id="16" w:name="_Toc31036705"/>
       <w:r>
         <w:t>Module de test : Lecteur RFID d’un dossard</w:t>
       </w:r>
+      <w:bookmarkEnd w:id="16"/>
+    </w:p>
+    <w:p/>
+    <w:p/>
+    <w:p/>
+    <w:p/>
+    <w:p/>
+    <w:p/>
+    <w:p/>
+    <w:p/>
+    <w:p/>
+    <w:p/>
+    <w:p/>
+    <w:p>
+      <w:pPr>
+        <w:pStyle w:val="Title"/>
+        <w:jc w:val="both"/>
+        <w:rPr>
+          <w:rFonts w:asciiTheme="minorHAnsi" w:eastAsia="SimSun" w:hAnsiTheme="minorHAnsi" w:cstheme="minorBidi"/>
+          <w:spacing w:val="0"/>
+          <w:kern w:val="0"/>
+          <w:sz w:val="72"/>
+          <w:szCs w:val="96"/>
+          <w:u w:val="single"/>
+        </w:rPr>
+      </w:pPr>
+      <w:r>
+        <w:rPr>
+          <w:rFonts w:asciiTheme="minorHAnsi" w:eastAsia="SimSun" w:hAnsiTheme="minorHAnsi" w:cstheme="minorBidi"/>
+          <w:spacing w:val="0"/>
+          <w:kern w:val="0"/>
+          <w:sz w:val="72"/>
+          <w:szCs w:val="96"/>
+          <w:u w:val="single"/>
+        </w:rPr>
+        <w:t xml:space="preserve">Etudiant </w:t>
+      </w:r>
+      <w:r>
+        <w:rPr>
+          <w:rFonts w:asciiTheme="minorHAnsi" w:eastAsia="SimSun" w:hAnsiTheme="minorHAnsi" w:cstheme="minorBidi"/>
+          <w:spacing w:val="0"/>
+          <w:kern w:val="0"/>
+          <w:sz w:val="72"/>
+          <w:szCs w:val="96"/>
+          <w:u w:val="single"/>
+        </w:rPr>
+        <w:t>3</w:t>
+      </w:r>
+      <w:r>
+        <w:rPr>
+          <w:rFonts w:asciiTheme="minorHAnsi" w:eastAsia="SimSun" w:hAnsiTheme="minorHAnsi" w:cstheme="minorBidi"/>
+          <w:spacing w:val="0"/>
+          <w:kern w:val="0"/>
+          <w:sz w:val="72"/>
+          <w:szCs w:val="96"/>
+          <w:u w:val="single"/>
+        </w:rPr>
+        <w:t> :</w:t>
+      </w:r>
+    </w:p>
+    <w:p/>
+    <w:p>
+      <w:pPr>
+        <w:rPr>
+          <w:sz w:val="28"/>
+          <w:szCs w:val="28"/>
+        </w:rPr>
+      </w:pPr>
+      <w:r>
+        <w:rPr>
+          <w:sz w:val="28"/>
+          <w:szCs w:val="28"/>
+          <w:u w:val="single"/>
+        </w:rPr>
+        <w:t>Cas d’utilisation de l’étudiant 3</w:t>
+      </w:r>
+      <w:r>
+        <w:rPr>
+          <w:sz w:val="28"/>
+          <w:szCs w:val="28"/>
+        </w:rPr>
+        <w:t> </w:t>
+      </w:r>
+    </w:p>
+    <w:p>
+      <w:pPr>
+        <w:rPr>
+          <w:sz w:val="28"/>
+          <w:szCs w:val="28"/>
+        </w:rPr>
+      </w:pPr>
+      <w:r>
+        <w:rPr>
+          <w:noProof/>
+        </w:rPr>
+        <w:drawing>
+          <wp:anchor distT="0" distB="0" distL="114300" distR="114300" simplePos="0" relativeHeight="251687936" behindDoc="0" locked="0" layoutInCell="1" allowOverlap="1" wp14:anchorId="099D1169" wp14:editId="3C7058E0">
+            <wp:simplePos x="0" y="0"/>
+            <wp:positionH relativeFrom="page">
+              <wp:align>left</wp:align>
+            </wp:positionH>
+            <wp:positionV relativeFrom="paragraph">
+              <wp:posOffset>249555</wp:posOffset>
+            </wp:positionV>
+            <wp:extent cx="7198360" cy="6553200"/>
+            <wp:effectExtent l="0" t="0" r="2540" b="0"/>
+            <wp:wrapNone/>
+            <wp:docPr id="5" name="Picture 5"/>
+            <wp:cNvGraphicFramePr/>
+            <a:graphic xmlns:a="http://schemas.openxmlformats.org/drawingml/2006/main">
+              <a:graphicData uri="http://schemas.openxmlformats.org/drawingml/2006/picture">
+                <pic:pic xmlns:pic="http://schemas.openxmlformats.org/drawingml/2006/picture">
+                  <pic:nvPicPr>
+                    <pic:cNvPr id="33" name="Picture 33"/>
+                    <pic:cNvPicPr/>
+                  </pic:nvPicPr>
+                  <pic:blipFill>
+                    <a:blip r:embed="rId26">
+                      <a:extLst>
+                        <a:ext uri="{28A0092B-C50C-407E-A947-70E740481C1C}">
+                          <a14:useLocalDpi xmlns:a14="http://schemas.microsoft.com/office/drawing/2010/main" val="0"/>
+                        </a:ext>
+                      </a:extLst>
+                    </a:blip>
+                    <a:srcRect/>
+                    <a:stretch>
+                      <a:fillRect/>
+                    </a:stretch>
+                  </pic:blipFill>
+                  <pic:spPr bwMode="auto">
+                    <a:xfrm>
+                      <a:off x="0" y="0"/>
+                      <a:ext cx="7198360" cy="6553200"/>
+                    </a:xfrm>
+                    <a:prstGeom prst="rect">
+                      <a:avLst/>
+                    </a:prstGeom>
+                    <a:noFill/>
+                    <a:ln>
+                      <a:noFill/>
+                    </a:ln>
+                  </pic:spPr>
+                </pic:pic>
+              </a:graphicData>
+            </a:graphic>
+            <wp14:sizeRelH relativeFrom="page">
+              <wp14:pctWidth>0</wp14:pctWidth>
+            </wp14:sizeRelH>
+            <wp14:sizeRelV relativeFrom="page">
+              <wp14:pctHeight>0</wp14:pctHeight>
+            </wp14:sizeRelV>
+          </wp:anchor>
+        </w:drawing>
+      </w:r>
+    </w:p>
+    <w:p/>
+    <w:p/>
+    <w:p/>
+    <w:p/>
+    <w:p/>
+    <w:p/>
+    <w:p/>
+    <w:p/>
+    <w:p/>
+    <w:p/>
+    <w:p/>
+    <w:p/>
+    <w:p/>
+    <w:p/>
+    <w:p/>
+    <w:p/>
+    <w:p/>
+    <w:p/>
+    <w:p/>
+    <w:p/>
+    <w:p/>
+    <w:p/>
+    <w:p/>
+    <w:p/>
+    <w:p>
+      <w:pPr>
+        <w:tabs>
+          <w:tab w:val="left" w:pos="9510"/>
+        </w:tabs>
+      </w:pPr>
+      <w:r>
+        <w:tab/>
+      </w:r>
+    </w:p>
+    <w:p>
+      <w:pPr>
+        <w:tabs>
+          <w:tab w:val="left" w:pos="9510"/>
+        </w:tabs>
+      </w:pPr>
+    </w:p>
+    <w:p>
+      <w:pPr>
+        <w:tabs>
+          <w:tab w:val="left" w:pos="9510"/>
+        </w:tabs>
+      </w:pPr>
+    </w:p>
+    <w:p>
+      <w:pPr>
+        <w:tabs>
+          <w:tab w:val="left" w:pos="9510"/>
+        </w:tabs>
+      </w:pPr>
+    </w:p>
+    <w:p>
+      <w:pPr>
+        <w:rPr>
+          <w:rFonts w:eastAsiaTheme="minorHAnsi"/>
+        </w:rPr>
+      </w:pPr>
+      <w:r>
+        <w:t xml:space="preserve">Scénario : </w:t>
+      </w:r>
+    </w:p>
+    <w:p>
+      <w:proofErr w:type="gramStart"/>
+      <w:r>
+        <w:t>1 .</w:t>
+      </w:r>
+      <w:proofErr w:type="gramEnd"/>
+      <w:r>
+        <w:t xml:space="preserve"> L’utilisateur </w:t>
+      </w:r>
+      <w:proofErr w:type="spellStart"/>
+      <w:r>
+        <w:t>à</w:t>
+      </w:r>
+      <w:proofErr w:type="spellEnd"/>
+      <w:r>
+        <w:t xml:space="preserve"> fini sa course et veut connaître son classement donc il se rend sur le site </w:t>
+      </w:r>
+      <w:proofErr w:type="gramStart"/>
+      <w:r>
+        <w:t>et  renseigne</w:t>
+      </w:r>
+      <w:proofErr w:type="gramEnd"/>
+      <w:r>
+        <w:t xml:space="preserve"> ses identifiants . Une fois connecté il appuie sur le bouton « afficher le classement » et son classement </w:t>
+      </w:r>
+      <w:proofErr w:type="gramStart"/>
+      <w:r>
+        <w:t>s’affiche  .</w:t>
+      </w:r>
+      <w:proofErr w:type="gramEnd"/>
+    </w:p>
+    <w:p>
+      <w:proofErr w:type="gramStart"/>
+      <w:r>
+        <w:t>2 .</w:t>
+      </w:r>
+      <w:proofErr w:type="gramEnd"/>
+      <w:r>
+        <w:t xml:space="preserve"> L’utilisateur veut connaître son classement par rapport à sa classe donc il se rend sur le site </w:t>
+      </w:r>
+      <w:proofErr w:type="gramStart"/>
+      <w:r>
+        <w:t>et  appuie</w:t>
+      </w:r>
+      <w:proofErr w:type="gramEnd"/>
+      <w:r>
+        <w:t xml:space="preserve"> sur l’onglet « afficher le classement par classe » . Le classement se trie par rapport aux participants de la classe de l’utilisateur et affiche un nouveau classement.</w:t>
+      </w:r>
+    </w:p>
+    <w:p>
+      <w:proofErr w:type="gramStart"/>
+      <w:r>
+        <w:t>3 .</w:t>
+      </w:r>
+      <w:proofErr w:type="gramEnd"/>
+      <w:r>
+        <w:t xml:space="preserve"> L’utilisateur veut afficher son temps de course donc il se rend sur le site et appuie sur l’onglet « afficher le temps de course » et le temps de course de l’utilisateur </w:t>
+      </w:r>
+      <w:proofErr w:type="gramStart"/>
+      <w:r>
+        <w:t>s’affiche .</w:t>
+      </w:r>
+      <w:proofErr w:type="gramEnd"/>
+    </w:p>
+    <w:p>
+      <w:proofErr w:type="gramStart"/>
+      <w:r>
+        <w:t>4 .</w:t>
+      </w:r>
+      <w:proofErr w:type="gramEnd"/>
+      <w:r>
+        <w:t xml:space="preserve"> L’utilisateur veut connaître la moyenne du temps de course donc il appuie sur l’onglet « Afficher la moyenne du temps de course » et la moyenne du temps de course s’affiche et l’utilisateur peut comparer son temps avec celui de la course. </w:t>
+      </w:r>
+    </w:p>
+    <w:p>
+      <w:r>
+        <w:t xml:space="preserve">5. L’utilisateur veut se renseigner sur la prochaine course programmé et se rend sur le </w:t>
+      </w:r>
+      <w:proofErr w:type="gramStart"/>
+      <w:r>
+        <w:t>site ,</w:t>
+      </w:r>
+      <w:proofErr w:type="gramEnd"/>
+      <w:r>
+        <w:t xml:space="preserve"> si une course est programmé il apprend la date de celle – ci autrement , il aperçoit le message « aucune course est programmé prochainement » . </w:t>
+      </w:r>
+    </w:p>
+    <w:p>
+      <w:pPr>
+        <w:tabs>
+          <w:tab w:val="left" w:pos="9510"/>
+        </w:tabs>
+      </w:pPr>
+    </w:p>
+    <w:p>
+      <w:pPr>
+        <w:numPr>
+          <w:ilvl w:val="0"/>
+          <w:numId w:val="21"/>
+        </w:numPr>
+        <w:autoSpaceDE w:val="0"/>
+        <w:autoSpaceDN w:val="0"/>
+        <w:adjustRightInd w:val="0"/>
+        <w:spacing w:line="259" w:lineRule="atLeast"/>
+        <w:ind w:left="720" w:hanging="360"/>
+        <w:rPr>
+          <w:rFonts w:ascii="Calibri" w:eastAsiaTheme="minorHAnsi" w:hAnsi="Calibri" w:cs="Calibri"/>
+          <w:sz w:val="32"/>
+          <w:szCs w:val="32"/>
+          <w:u w:val="single"/>
+        </w:rPr>
+      </w:pPr>
+      <w:r>
+        <w:rPr>
+          <w:rFonts w:ascii="Calibri" w:hAnsi="Calibri" w:cs="Calibri"/>
+          <w:sz w:val="32"/>
+          <w:szCs w:val="32"/>
+          <w:u w:val="single"/>
+        </w:rPr>
+        <w:t>Diagrammes de séquences</w:t>
+      </w:r>
+    </w:p>
+    <w:p>
+      <w:pPr>
+        <w:autoSpaceDE w:val="0"/>
+        <w:autoSpaceDN w:val="0"/>
+        <w:adjustRightInd w:val="0"/>
+        <w:spacing w:line="259" w:lineRule="atLeast"/>
+        <w:ind w:left="720"/>
+        <w:rPr>
+          <w:rFonts w:ascii="Calibri" w:eastAsiaTheme="minorHAnsi" w:hAnsi="Calibri" w:cs="Calibri"/>
+          <w:sz w:val="32"/>
+          <w:szCs w:val="32"/>
+          <w:u w:val="single"/>
+        </w:rPr>
+      </w:pPr>
+    </w:p>
+    <w:p>
+      <w:pPr>
+        <w:pStyle w:val="ListParagraph"/>
+        <w:numPr>
+          <w:ilvl w:val="0"/>
+          <w:numId w:val="22"/>
+        </w:numPr>
+        <w:tabs>
+          <w:tab w:val="left" w:pos="9510"/>
+        </w:tabs>
+        <w:rPr>
+          <w:sz w:val="28"/>
+          <w:szCs w:val="28"/>
+          <w:u w:val="single"/>
+        </w:rPr>
+      </w:pPr>
+      <w:r>
+        <w:rPr>
+          <w:sz w:val="28"/>
+          <w:szCs w:val="28"/>
+          <w:u w:val="single"/>
+        </w:rPr>
+        <w:t>Diagramme d’affichage en temps réel</w:t>
+      </w:r>
+    </w:p>
+    <w:p>
+      <w:pPr>
+        <w:tabs>
+          <w:tab w:val="left" w:pos="9510"/>
+        </w:tabs>
+      </w:pPr>
+      <w:r>
+        <w:rPr>
+          <w:noProof/>
+        </w:rPr>
+        <w:drawing>
+          <wp:anchor distT="0" distB="0" distL="114300" distR="114300" simplePos="0" relativeHeight="251688960" behindDoc="0" locked="0" layoutInCell="1" allowOverlap="1" wp14:anchorId="3695A3BB" wp14:editId="61CC37E5">
+            <wp:simplePos x="0" y="0"/>
+            <wp:positionH relativeFrom="column">
+              <wp:posOffset>-1200150</wp:posOffset>
+            </wp:positionH>
+            <wp:positionV relativeFrom="paragraph">
+              <wp:posOffset>225425</wp:posOffset>
+            </wp:positionV>
+            <wp:extent cx="7892781" cy="4953000"/>
+            <wp:effectExtent l="0" t="0" r="0" b="0"/>
+            <wp:wrapNone/>
+            <wp:docPr id="6" name="Picture 6"/>
+            <wp:cNvGraphicFramePr>
+              <a:graphicFrameLocks xmlns:a="http://schemas.openxmlformats.org/drawingml/2006/main" noChangeAspect="1"/>
+            </wp:cNvGraphicFramePr>
+            <a:graphic xmlns:a="http://schemas.openxmlformats.org/drawingml/2006/main">
+              <a:graphicData uri="http://schemas.openxmlformats.org/drawingml/2006/picture">
+                <pic:pic xmlns:pic="http://schemas.openxmlformats.org/drawingml/2006/picture">
+                  <pic:nvPicPr>
+                    <pic:cNvPr id="0" name="Picture 1"/>
+                    <pic:cNvPicPr>
+                      <a:picLocks noChangeAspect="1" noChangeArrowheads="1"/>
+                    </pic:cNvPicPr>
+                  </pic:nvPicPr>
+                  <pic:blipFill>
+                    <a:blip r:embed="rId27">
+                      <a:extLst>
+                        <a:ext uri="{28A0092B-C50C-407E-A947-70E740481C1C}">
+                          <a14:useLocalDpi xmlns:a14="http://schemas.microsoft.com/office/drawing/2010/main" val="0"/>
+                        </a:ext>
+                      </a:extLst>
+                    </a:blip>
+                    <a:srcRect/>
+                    <a:stretch>
+                      <a:fillRect/>
+                    </a:stretch>
+                  </pic:blipFill>
+                  <pic:spPr bwMode="auto">
+                    <a:xfrm>
+                      <a:off x="0" y="0"/>
+                      <a:ext cx="7898174" cy="4956384"/>
+                    </a:xfrm>
+                    <a:prstGeom prst="rect">
+                      <a:avLst/>
+                    </a:prstGeom>
+                    <a:noFill/>
+                    <a:ln>
+                      <a:noFill/>
+                    </a:ln>
+                  </pic:spPr>
+                </pic:pic>
+              </a:graphicData>
+            </a:graphic>
+            <wp14:sizeRelH relativeFrom="page">
+              <wp14:pctWidth>0</wp14:pctWidth>
+            </wp14:sizeRelH>
+            <wp14:sizeRelV relativeFrom="page">
+              <wp14:pctHeight>0</wp14:pctHeight>
+            </wp14:sizeRelV>
+          </wp:anchor>
+        </w:drawing>
+      </w:r>
+    </w:p>
+    <w:p>
+      <w:pPr>
+        <w:tabs>
+          <w:tab w:val="left" w:pos="9510"/>
+        </w:tabs>
+      </w:pPr>
+    </w:p>
+    <w:p/>
+    <w:p/>
+    <w:p/>
+    <w:p/>
+    <w:p/>
+    <w:p/>
+    <w:p/>
+    <w:p/>
+    <w:p/>
+    <w:p/>
+    <w:p/>
+    <w:p/>
+    <w:p/>
+    <w:p/>
+    <w:p/>
+    <w:p>
+      <w:pPr>
+        <w:jc w:val="right"/>
+      </w:pPr>
+    </w:p>
+    <w:p>
+      <w:pPr>
+        <w:jc w:val="right"/>
+      </w:pPr>
+    </w:p>
+    <w:p>
+      <w:pPr>
+        <w:pStyle w:val="ListParagraph"/>
+        <w:numPr>
+          <w:ilvl w:val="0"/>
+          <w:numId w:val="22"/>
+        </w:numPr>
+        <w:rPr>
+          <w:sz w:val="28"/>
+          <w:szCs w:val="28"/>
+          <w:u w:val="single"/>
+        </w:rPr>
+      </w:pPr>
+      <w:r>
+        <w:rPr>
+          <w:sz w:val="28"/>
+          <w:szCs w:val="28"/>
+          <w:u w:val="single"/>
+        </w:rPr>
+        <w:t xml:space="preserve">Diagramme de switch des écrans </w:t>
+      </w:r>
+    </w:p>
+    <w:p>
+      <w:r>
+        <w:rPr>
+          <w:noProof/>
+        </w:rPr>
+        <w:drawing>
+          <wp:anchor distT="0" distB="0" distL="114300" distR="114300" simplePos="0" relativeHeight="251689984" behindDoc="0" locked="0" layoutInCell="1" allowOverlap="1" wp14:anchorId="59691E9C" wp14:editId="4A807DEF">
+            <wp:simplePos x="0" y="0"/>
+            <wp:positionH relativeFrom="margin">
+              <wp:posOffset>-1145540</wp:posOffset>
+            </wp:positionH>
+            <wp:positionV relativeFrom="paragraph">
+              <wp:posOffset>381000</wp:posOffset>
+            </wp:positionV>
+            <wp:extent cx="8090673" cy="3733800"/>
+            <wp:effectExtent l="0" t="0" r="5715" b="0"/>
+            <wp:wrapNone/>
+            <wp:docPr id="15" name="Picture 15"/>
+            <wp:cNvGraphicFramePr>
+              <a:graphicFrameLocks xmlns:a="http://schemas.openxmlformats.org/drawingml/2006/main" noChangeAspect="1"/>
+            </wp:cNvGraphicFramePr>
+            <a:graphic xmlns:a="http://schemas.openxmlformats.org/drawingml/2006/main">
+              <a:graphicData uri="http://schemas.openxmlformats.org/drawingml/2006/picture">
+                <pic:pic xmlns:pic="http://schemas.openxmlformats.org/drawingml/2006/picture">
+                  <pic:nvPicPr>
+                    <pic:cNvPr id="0" name="Picture 3"/>
+                    <pic:cNvPicPr>
+                      <a:picLocks noChangeAspect="1" noChangeArrowheads="1"/>
+                    </pic:cNvPicPr>
+                  </pic:nvPicPr>
+                  <pic:blipFill>
+                    <a:blip r:embed="rId28">
+                      <a:extLst>
+                        <a:ext uri="{28A0092B-C50C-407E-A947-70E740481C1C}">
+                          <a14:useLocalDpi xmlns:a14="http://schemas.microsoft.com/office/drawing/2010/main" val="0"/>
+                        </a:ext>
+                      </a:extLst>
+                    </a:blip>
+                    <a:srcRect/>
+                    <a:stretch>
+                      <a:fillRect/>
+                    </a:stretch>
+                  </pic:blipFill>
+                  <pic:spPr bwMode="auto">
+                    <a:xfrm>
+                      <a:off x="0" y="0"/>
+                      <a:ext cx="8090673" cy="3733800"/>
+                    </a:xfrm>
+                    <a:prstGeom prst="rect">
+                      <a:avLst/>
+                    </a:prstGeom>
+                    <a:noFill/>
+                    <a:ln>
+                      <a:noFill/>
+                    </a:ln>
+                  </pic:spPr>
+                </pic:pic>
+              </a:graphicData>
+            </a:graphic>
+            <wp14:sizeRelH relativeFrom="page">
+              <wp14:pctWidth>0</wp14:pctWidth>
+            </wp14:sizeRelH>
+            <wp14:sizeRelV relativeFrom="page">
+              <wp14:pctHeight>0</wp14:pctHeight>
+            </wp14:sizeRelV>
+          </wp:anchor>
+        </w:drawing>
+      </w:r>
+    </w:p>
+    <w:p/>
+    <w:p/>
+    <w:p/>
+    <w:p/>
+    <w:p/>
+    <w:p/>
+    <w:p/>
+    <w:p/>
+    <w:p/>
+    <w:p/>
+    <w:p/>
+    <w:p/>
+    <w:p>
+      <w:pPr>
+        <w:keepNext/>
+        <w:keepLines/>
+        <w:autoSpaceDE w:val="0"/>
+        <w:autoSpaceDN w:val="0"/>
+        <w:adjustRightInd w:val="0"/>
+        <w:spacing w:before="240" w:after="0" w:line="259" w:lineRule="atLeast"/>
+        <w:ind w:left="720"/>
+        <w:jc w:val="center"/>
+        <w:rPr>
+          <w:rFonts w:ascii="Segoe Print" w:eastAsiaTheme="minorHAnsi" w:hAnsi="Segoe Print" w:cs="Calibri Light"/>
+          <w:b/>
+          <w:bCs/>
+          <w:sz w:val="40"/>
+          <w:szCs w:val="40"/>
+          <w:u w:val="single"/>
+        </w:rPr>
+      </w:pPr>
+      <w:r>
+        <w:rPr>
+          <w:rFonts w:ascii="Segoe Print" w:hAnsi="Segoe Print" w:cs="Calibri Light"/>
+          <w:b/>
+          <w:bCs/>
+          <w:sz w:val="40"/>
+          <w:szCs w:val="40"/>
+          <w:u w:val="single"/>
+        </w:rPr>
+        <w:lastRenderedPageBreak/>
+        <w:t>ETUDE PHYSIQUE</w:t>
+      </w:r>
+    </w:p>
+    <w:p>
+      <w:pPr>
+        <w:keepNext/>
+        <w:keepLines/>
+        <w:autoSpaceDE w:val="0"/>
+        <w:autoSpaceDN w:val="0"/>
+        <w:adjustRightInd w:val="0"/>
+        <w:spacing w:before="240" w:after="0" w:line="259" w:lineRule="atLeast"/>
+        <w:ind w:left="720"/>
+        <w:jc w:val="center"/>
+        <w:rPr>
+          <w:color w:val="5B9BD5" w:themeColor="accent1"/>
+          <w:sz w:val="32"/>
+          <w:szCs w:val="32"/>
+          <w14:shadow w14:blurRad="38100" w14:dist="25400" w14:dir="5400000" w14:sx="100000" w14:sy="100000" w14:kx="0" w14:ky="0" w14:algn="ctr">
+            <w14:srgbClr w14:val="6E747A">
+              <w14:alpha w14:val="57000"/>
+            </w14:srgbClr>
+          </w14:shadow>
+          <w14:textOutline w14:w="0" w14:cap="flat" w14:cmpd="sng" w14:algn="ctr">
+            <w14:noFill/>
+            <w14:prstDash w14:val="solid"/>
+            <w14:round/>
+          </w14:textOutline>
+        </w:rPr>
+      </w:pPr>
+      <w:r>
+        <w:rPr>
+          <w:color w:val="5B9BD5" w:themeColor="accent1"/>
+          <w:sz w:val="32"/>
+          <w:szCs w:val="32"/>
+          <w14:shadow w14:blurRad="38100" w14:dist="25400" w14:dir="5400000" w14:sx="100000" w14:sy="100000" w14:kx="0" w14:ky="0" w14:algn="ctr">
+            <w14:srgbClr w14:val="6E747A">
+              <w14:alpha w14:val="57000"/>
+            </w14:srgbClr>
+          </w14:shadow>
+          <w14:textOutline w14:w="0" w14:cap="flat" w14:cmpd="sng" w14:algn="ctr">
+            <w14:noFill/>
+            <w14:prstDash w14:val="solid"/>
+            <w14:round/>
+          </w14:textOutline>
+        </w:rPr>
+        <w:t>Etude Physique de WIFI</w:t>
+      </w:r>
+    </w:p>
+    <w:p>
+      <w:pPr>
+        <w:keepNext/>
+        <w:keepLines/>
+        <w:autoSpaceDE w:val="0"/>
+        <w:autoSpaceDN w:val="0"/>
+        <w:adjustRightInd w:val="0"/>
+        <w:spacing w:before="240" w:after="0" w:line="259" w:lineRule="atLeast"/>
+        <w:rPr>
+          <w:color w:val="5B9BD5" w:themeColor="accent1"/>
+          <w:sz w:val="32"/>
+          <w:szCs w:val="32"/>
+          <w14:shadow w14:blurRad="38100" w14:dist="25400" w14:dir="5400000" w14:sx="100000" w14:sy="100000" w14:kx="0" w14:ky="0" w14:algn="ctr">
+            <w14:srgbClr w14:val="6E747A">
+              <w14:alpha w14:val="57000"/>
+            </w14:srgbClr>
+          </w14:shadow>
+          <w14:textOutline w14:w="0" w14:cap="flat" w14:cmpd="sng" w14:algn="ctr">
+            <w14:noFill/>
+            <w14:prstDash w14:val="solid"/>
+            <w14:round/>
+          </w14:textOutline>
+        </w:rPr>
+      </w:pPr>
+    </w:p>
+    <w:p>
+      <w:pPr>
+        <w:pStyle w:val="ListParagraph"/>
+        <w:keepNext/>
+        <w:keepLines/>
+        <w:numPr>
+          <w:ilvl w:val="0"/>
+          <w:numId w:val="23"/>
+        </w:numPr>
+        <w:autoSpaceDE w:val="0"/>
+        <w:autoSpaceDN w:val="0"/>
+        <w:adjustRightInd w:val="0"/>
+        <w:spacing w:before="240" w:after="0" w:line="259" w:lineRule="atLeast"/>
+        <w:rPr>
+          <w:b/>
+          <w:bCs/>
+          <w:color w:val="5B9BD5" w:themeColor="accent1"/>
+          <w:sz w:val="32"/>
+          <w:szCs w:val="32"/>
+          <w14:shadow w14:blurRad="38100" w14:dist="25400" w14:dir="5400000" w14:sx="100000" w14:sy="100000" w14:kx="0" w14:ky="0" w14:algn="ctr">
+            <w14:srgbClr w14:val="6E747A">
+              <w14:alpha w14:val="57000"/>
+            </w14:srgbClr>
+          </w14:shadow>
+          <w14:textOutline w14:w="0" w14:cap="flat" w14:cmpd="sng" w14:algn="ctr">
+            <w14:noFill/>
+            <w14:prstDash w14:val="solid"/>
+            <w14:round/>
+          </w14:textOutline>
+        </w:rPr>
+      </w:pPr>
+      <w:r>
+        <w:rPr>
+          <w:b/>
+          <w:bCs/>
+          <w:color w:val="5B9BD5" w:themeColor="accent1"/>
+          <w:sz w:val="32"/>
+          <w:szCs w:val="32"/>
+          <w14:shadow w14:blurRad="38100" w14:dist="25400" w14:dir="5400000" w14:sx="100000" w14:sy="100000" w14:kx="0" w14:ky="0" w14:algn="ctr">
+            <w14:srgbClr w14:val="6E747A">
+              <w14:alpha w14:val="57000"/>
+            </w14:srgbClr>
+          </w14:shadow>
+          <w14:textOutline w14:w="0" w14:cap="flat" w14:cmpd="sng" w14:algn="ctr">
+            <w14:noFill/>
+            <w14:prstDash w14:val="solid"/>
+            <w14:round/>
+          </w14:textOutline>
+        </w:rPr>
+        <w:t>Présentation du fonctionnement</w:t>
+      </w:r>
+    </w:p>
+    <w:p>
+      <w:pPr>
+        <w:pStyle w:val="ListParagraph"/>
+        <w:keepNext/>
+        <w:keepLines/>
+        <w:autoSpaceDE w:val="0"/>
+        <w:autoSpaceDN w:val="0"/>
+        <w:adjustRightInd w:val="0"/>
+        <w:spacing w:before="240" w:after="0" w:line="259" w:lineRule="atLeast"/>
+        <w:ind w:left="1440"/>
+        <w:rPr>
+          <w:color w:val="5B9BD5" w:themeColor="accent1"/>
+          <w:sz w:val="28"/>
+          <w:szCs w:val="28"/>
+          <w14:shadow w14:blurRad="38100" w14:dist="25400" w14:dir="5400000" w14:sx="100000" w14:sy="100000" w14:kx="0" w14:ky="0" w14:algn="ctr">
+            <w14:srgbClr w14:val="6E747A">
+              <w14:alpha w14:val="57000"/>
+            </w14:srgbClr>
+          </w14:shadow>
+          <w14:textOutline w14:w="0" w14:cap="flat" w14:cmpd="sng" w14:algn="ctr">
+            <w14:noFill/>
+            <w14:prstDash w14:val="solid"/>
+            <w14:round/>
+          </w14:textOutline>
+        </w:rPr>
+      </w:pPr>
+    </w:p>
+    <w:p>
+      <w:pPr>
+        <w:pStyle w:val="ListParagraph"/>
+        <w:keepNext/>
+        <w:keepLines/>
+        <w:autoSpaceDE w:val="0"/>
+        <w:autoSpaceDN w:val="0"/>
+        <w:adjustRightInd w:val="0"/>
+        <w:spacing w:before="240" w:after="0" w:line="259" w:lineRule="atLeast"/>
+        <w:ind w:left="1080"/>
+        <w:rPr>
+          <w:color w:val="5B9BD5" w:themeColor="accent1"/>
+          <w:sz w:val="28"/>
+          <w:szCs w:val="28"/>
+          <w14:shadow w14:blurRad="38100" w14:dist="25400" w14:dir="5400000" w14:sx="100000" w14:sy="100000" w14:kx="0" w14:ky="0" w14:algn="ctr">
+            <w14:srgbClr w14:val="6E747A">
+              <w14:alpha w14:val="57000"/>
+            </w14:srgbClr>
+          </w14:shadow>
+          <w14:textOutline w14:w="0" w14:cap="flat" w14:cmpd="sng" w14:algn="ctr">
+            <w14:noFill/>
+            <w14:prstDash w14:val="solid"/>
+            <w14:round/>
+          </w14:textOutline>
+        </w:rPr>
+      </w:pPr>
+      <w:r>
+        <w:rPr>
+          <w:color w:val="5B9BD5" w:themeColor="accent1"/>
+          <w:sz w:val="28"/>
+          <w:szCs w:val="28"/>
+          <w14:shadow w14:blurRad="38100" w14:dist="25400" w14:dir="5400000" w14:sx="100000" w14:sy="100000" w14:kx="0" w14:ky="0" w14:algn="ctr">
+            <w14:srgbClr w14:val="6E747A">
+              <w14:alpha w14:val="57000"/>
+            </w14:srgbClr>
+          </w14:shadow>
+          <w14:textOutline w14:w="0" w14:cap="flat" w14:cmpd="sng" w14:algn="ctr">
+            <w14:noFill/>
+            <w14:prstDash w14:val="solid"/>
+            <w14:round/>
+          </w14:textOutline>
+        </w:rPr>
+        <w:t>1.1 Introduction du WIFI</w:t>
+      </w:r>
+    </w:p>
+    <w:p>
+      <w:pPr>
+        <w:pStyle w:val="ListParagraph"/>
+        <w:keepNext/>
+        <w:keepLines/>
+        <w:autoSpaceDE w:val="0"/>
+        <w:autoSpaceDN w:val="0"/>
+        <w:adjustRightInd w:val="0"/>
+        <w:spacing w:before="240" w:after="0" w:line="259" w:lineRule="atLeast"/>
+        <w:ind w:left="1080"/>
+        <w:rPr>
+          <w:color w:val="5B9BD5" w:themeColor="accent1"/>
+          <w:sz w:val="28"/>
+          <w:szCs w:val="28"/>
+          <w14:shadow w14:blurRad="38100" w14:dist="25400" w14:dir="5400000" w14:sx="100000" w14:sy="100000" w14:kx="0" w14:ky="0" w14:algn="ctr">
+            <w14:srgbClr w14:val="6E747A">
+              <w14:alpha w14:val="57000"/>
+            </w14:srgbClr>
+          </w14:shadow>
+          <w14:textOutline w14:w="0" w14:cap="flat" w14:cmpd="sng" w14:algn="ctr">
+            <w14:noFill/>
+            <w14:prstDash w14:val="solid"/>
+            <w14:round/>
+          </w14:textOutline>
+        </w:rPr>
+      </w:pPr>
+    </w:p>
+    <w:p>
+      <w:pPr>
+        <w:keepNext/>
+        <w:keepLines/>
+        <w:autoSpaceDE w:val="0"/>
+        <w:autoSpaceDN w:val="0"/>
+        <w:adjustRightInd w:val="0"/>
+        <w:spacing w:before="240" w:after="0" w:line="259" w:lineRule="atLeast"/>
+        <w:rPr>
+          <w:rFonts w:ascii="Calibri Light" w:hAnsi="Calibri Light" w:cs="Calibri Light"/>
+          <w:sz w:val="24"/>
+          <w:szCs w:val="24"/>
+        </w:rPr>
+      </w:pPr>
+      <w:r>
+        <w:rPr>
+          <w:rFonts w:ascii="Calibri Light" w:hAnsi="Calibri Light" w:cs="Calibri Light"/>
+          <w:sz w:val="24"/>
+          <w:szCs w:val="24"/>
+        </w:rPr>
+        <w:t xml:space="preserve">Le WIFI est une norme de transmission de données qui se fait par des ondes électromagnétiques qui permet de relier entre elles plusieurs appareils informatiques de type </w:t>
+      </w:r>
+      <w:proofErr w:type="gramStart"/>
+      <w:r>
+        <w:rPr>
+          <w:rFonts w:ascii="Calibri Light" w:hAnsi="Calibri Light" w:cs="Calibri Light"/>
+          <w:sz w:val="24"/>
+          <w:szCs w:val="24"/>
+        </w:rPr>
+        <w:t>ordinateur ,téléphone</w:t>
+      </w:r>
+      <w:proofErr w:type="gramEnd"/>
+      <w:r>
+        <w:rPr>
+          <w:rFonts w:ascii="Calibri Light" w:hAnsi="Calibri Light" w:cs="Calibri Light"/>
+          <w:sz w:val="24"/>
+          <w:szCs w:val="24"/>
+        </w:rPr>
+        <w:t xml:space="preserve"> mobile </w:t>
+      </w:r>
+      <w:proofErr w:type="spellStart"/>
+      <w:r>
+        <w:rPr>
+          <w:rFonts w:ascii="Calibri Light" w:hAnsi="Calibri Light" w:cs="Calibri Light"/>
+          <w:sz w:val="24"/>
+          <w:szCs w:val="24"/>
+        </w:rPr>
+        <w:t>etc</w:t>
+      </w:r>
+      <w:proofErr w:type="spellEnd"/>
+      <w:r>
+        <w:rPr>
+          <w:rFonts w:ascii="Calibri Light" w:hAnsi="Calibri Light" w:cs="Calibri Light"/>
+          <w:sz w:val="24"/>
+          <w:szCs w:val="24"/>
+        </w:rPr>
+        <w:t xml:space="preserve"> .. </w:t>
+      </w:r>
+      <w:proofErr w:type="gramStart"/>
+      <w:r>
+        <w:rPr>
+          <w:rFonts w:ascii="Calibri Light" w:hAnsi="Calibri Light" w:cs="Calibri Light"/>
+          <w:sz w:val="24"/>
+          <w:szCs w:val="24"/>
+        </w:rPr>
+        <w:t>à</w:t>
+      </w:r>
+      <w:proofErr w:type="gramEnd"/>
+      <w:r>
+        <w:rPr>
+          <w:rFonts w:ascii="Calibri Light" w:hAnsi="Calibri Light" w:cs="Calibri Light"/>
+          <w:sz w:val="24"/>
+          <w:szCs w:val="24"/>
+        </w:rPr>
+        <w:t xml:space="preserve"> une liaison haut débit de 11Mbit/s théoriques ou 6Mbits/s réels en IEEE 802.11b (norme) ,à 54Mbit/s théoriques ou 25Mbit/s réels en 802.11a , le débit change selon la norme  C’est le protocole le plus utilisé en tant que communication sans fil et il est soumis à des règles de la physique . </w:t>
+      </w:r>
+    </w:p>
+    <w:p>
+      <w:pPr>
+        <w:keepNext/>
+        <w:keepLines/>
+        <w:autoSpaceDE w:val="0"/>
+        <w:autoSpaceDN w:val="0"/>
+        <w:adjustRightInd w:val="0"/>
+        <w:spacing w:before="240" w:after="0" w:line="259" w:lineRule="atLeast"/>
+        <w:rPr>
+          <w:rFonts w:ascii="Calibri Light" w:hAnsi="Calibri Light" w:cs="Calibri Light"/>
+          <w:sz w:val="24"/>
+          <w:szCs w:val="24"/>
+        </w:rPr>
+      </w:pPr>
+      <w:r>
+        <w:rPr>
+          <w:rFonts w:ascii="Calibri Light" w:hAnsi="Calibri Light" w:cs="Calibri Light"/>
+          <w:sz w:val="24"/>
+          <w:szCs w:val="24"/>
+        </w:rPr>
+        <w:t xml:space="preserve">La portée du WIFI peut s’étendre jusqu’à plusieurs dizaines de mètres si il n’y a aucun obstacle de gêne qui perturbe la propagation des </w:t>
+      </w:r>
+      <w:proofErr w:type="gramStart"/>
+      <w:r>
+        <w:rPr>
+          <w:rFonts w:ascii="Calibri Light" w:hAnsi="Calibri Light" w:cs="Calibri Light"/>
+          <w:sz w:val="24"/>
+          <w:szCs w:val="24"/>
+        </w:rPr>
+        <w:t>ondes .</w:t>
+      </w:r>
+      <w:proofErr w:type="gramEnd"/>
+    </w:p>
+    <w:p>
+      <w:pPr>
+        <w:pStyle w:val="ListParagraph"/>
+        <w:keepNext/>
+        <w:keepLines/>
+        <w:autoSpaceDE w:val="0"/>
+        <w:autoSpaceDN w:val="0"/>
+        <w:adjustRightInd w:val="0"/>
+        <w:spacing w:before="240" w:after="0" w:line="259" w:lineRule="atLeast"/>
+        <w:ind w:left="1080"/>
+        <w:rPr>
+          <w:color w:val="5B9BD5" w:themeColor="accent1"/>
+          <w:sz w:val="28"/>
+          <w:szCs w:val="28"/>
+          <w14:shadow w14:blurRad="38100" w14:dist="25400" w14:dir="5400000" w14:sx="100000" w14:sy="100000" w14:kx="0" w14:ky="0" w14:algn="ctr">
+            <w14:srgbClr w14:val="6E747A">
+              <w14:alpha w14:val="57000"/>
+            </w14:srgbClr>
+          </w14:shadow>
+          <w14:textOutline w14:w="0" w14:cap="flat" w14:cmpd="sng" w14:algn="ctr">
+            <w14:noFill/>
+            <w14:prstDash w14:val="solid"/>
+            <w14:round/>
+          </w14:textOutline>
+        </w:rPr>
+      </w:pPr>
+      <w:r>
+        <w:rPr>
+          <w:color w:val="5B9BD5" w:themeColor="accent1"/>
+          <w:sz w:val="28"/>
+          <w:szCs w:val="28"/>
+          <w14:shadow w14:blurRad="38100" w14:dist="25400" w14:dir="5400000" w14:sx="100000" w14:sy="100000" w14:kx="0" w14:ky="0" w14:algn="ctr">
+            <w14:srgbClr w14:val="6E747A">
+              <w14:alpha w14:val="57000"/>
+            </w14:srgbClr>
+          </w14:shadow>
+          <w14:textOutline w14:w="0" w14:cap="flat" w14:cmpd="sng" w14:algn="ctr">
+            <w14:noFill/>
+            <w14:prstDash w14:val="solid"/>
+            <w14:round/>
+          </w14:textOutline>
+        </w:rPr>
+        <w:t>1.2 Principe du WIFI</w:t>
+      </w:r>
+    </w:p>
+    <w:p>
+      <w:pPr>
+        <w:keepNext/>
+        <w:keepLines/>
+        <w:autoSpaceDE w:val="0"/>
+        <w:autoSpaceDN w:val="0"/>
+        <w:adjustRightInd w:val="0"/>
+        <w:spacing w:before="240" w:after="0" w:line="259" w:lineRule="atLeast"/>
+        <w:rPr>
+          <w:rFonts w:ascii="Calibri Light" w:hAnsi="Calibri Light" w:cs="Calibri Light"/>
+          <w:sz w:val="24"/>
+          <w:szCs w:val="24"/>
+        </w:rPr>
+      </w:pPr>
+      <w:r>
+        <w:rPr>
+          <w:rFonts w:ascii="Calibri Light" w:hAnsi="Calibri Light" w:cs="Calibri Light"/>
+          <w:sz w:val="24"/>
+          <w:szCs w:val="24"/>
+        </w:rPr>
+        <w:t xml:space="preserve">       Le WIFI permet de la transmission de données entre plusieurs appareils informatiques par des ondes </w:t>
+      </w:r>
+      <w:proofErr w:type="gramStart"/>
+      <w:r>
+        <w:rPr>
+          <w:rFonts w:ascii="Calibri Light" w:hAnsi="Calibri Light" w:cs="Calibri Light"/>
+          <w:sz w:val="24"/>
+          <w:szCs w:val="24"/>
+        </w:rPr>
+        <w:t>radios .</w:t>
+      </w:r>
+      <w:proofErr w:type="gramEnd"/>
+      <w:r>
+        <w:rPr>
+          <w:rFonts w:ascii="Calibri Light" w:hAnsi="Calibri Light" w:cs="Calibri Light"/>
+          <w:sz w:val="24"/>
+          <w:szCs w:val="24"/>
+        </w:rPr>
+        <w:t xml:space="preserve"> </w:t>
+      </w:r>
+      <w:proofErr w:type="spellStart"/>
+      <w:r>
+        <w:rPr>
+          <w:rFonts w:ascii="Calibri Light" w:hAnsi="Calibri Light" w:cs="Calibri Light"/>
+          <w:sz w:val="24"/>
+          <w:szCs w:val="24"/>
+        </w:rPr>
+        <w:t>Ca</w:t>
+      </w:r>
+      <w:proofErr w:type="spellEnd"/>
+      <w:r>
+        <w:rPr>
+          <w:rFonts w:ascii="Calibri Light" w:hAnsi="Calibri Light" w:cs="Calibri Light"/>
+          <w:sz w:val="24"/>
+          <w:szCs w:val="24"/>
+        </w:rPr>
+        <w:t xml:space="preserve"> se passe ainsi : Le point d’</w:t>
+      </w:r>
+      <w:proofErr w:type="spellStart"/>
+      <w:r>
+        <w:rPr>
+          <w:rFonts w:ascii="Calibri Light" w:hAnsi="Calibri Light" w:cs="Calibri Light"/>
+          <w:sz w:val="24"/>
+          <w:szCs w:val="24"/>
+        </w:rPr>
+        <w:t>accés</w:t>
+      </w:r>
+      <w:proofErr w:type="spellEnd"/>
+      <w:r>
+        <w:rPr>
+          <w:rFonts w:ascii="Calibri Light" w:hAnsi="Calibri Light" w:cs="Calibri Light"/>
+          <w:sz w:val="24"/>
+          <w:szCs w:val="24"/>
+        </w:rPr>
+        <w:t xml:space="preserve"> Wifi émet des ondes radios et les autres équipements se connectent à ce </w:t>
+      </w:r>
+      <w:proofErr w:type="spellStart"/>
+      <w:r>
+        <w:rPr>
+          <w:rFonts w:ascii="Calibri Light" w:hAnsi="Calibri Light" w:cs="Calibri Light"/>
+          <w:sz w:val="24"/>
+          <w:szCs w:val="24"/>
+        </w:rPr>
+        <w:t>denier</w:t>
+      </w:r>
+      <w:proofErr w:type="spellEnd"/>
+      <w:r>
+        <w:rPr>
+          <w:rFonts w:ascii="Calibri Light" w:hAnsi="Calibri Light" w:cs="Calibri Light"/>
+          <w:sz w:val="24"/>
+          <w:szCs w:val="24"/>
+        </w:rPr>
+        <w:t xml:space="preserve"> pour récupérer la connexion à </w:t>
+      </w:r>
+      <w:proofErr w:type="gramStart"/>
+      <w:r>
+        <w:rPr>
+          <w:rFonts w:ascii="Calibri Light" w:hAnsi="Calibri Light" w:cs="Calibri Light"/>
+          <w:sz w:val="24"/>
+          <w:szCs w:val="24"/>
+        </w:rPr>
+        <w:t>internet .</w:t>
+      </w:r>
+      <w:proofErr w:type="gramEnd"/>
+      <w:r>
+        <w:rPr>
+          <w:rFonts w:ascii="Calibri Light" w:hAnsi="Calibri Light" w:cs="Calibri Light"/>
+          <w:sz w:val="24"/>
+          <w:szCs w:val="24"/>
+        </w:rPr>
+        <w:t xml:space="preserve"> </w:t>
+      </w:r>
+    </w:p>
+    <w:p>
+      <w:pPr>
+        <w:keepNext/>
+        <w:keepLines/>
+        <w:autoSpaceDE w:val="0"/>
+        <w:autoSpaceDN w:val="0"/>
+        <w:adjustRightInd w:val="0"/>
+        <w:spacing w:before="240" w:after="0" w:line="259" w:lineRule="atLeast"/>
+        <w:rPr>
+          <w:rFonts w:ascii="Calibri Light" w:hAnsi="Calibri Light" w:cs="Calibri Light"/>
+          <w:sz w:val="24"/>
+          <w:szCs w:val="24"/>
+        </w:rPr>
+      </w:pPr>
+    </w:p>
+    <w:p>
+      <w:pPr>
+        <w:pStyle w:val="ListParagraph"/>
+        <w:keepNext/>
+        <w:keepLines/>
+        <w:autoSpaceDE w:val="0"/>
+        <w:autoSpaceDN w:val="0"/>
+        <w:adjustRightInd w:val="0"/>
+        <w:spacing w:before="240" w:after="0" w:line="259" w:lineRule="atLeast"/>
+        <w:ind w:left="1080"/>
+        <w:rPr>
+          <w:color w:val="5B9BD5" w:themeColor="accent1"/>
+          <w:sz w:val="28"/>
+          <w:szCs w:val="28"/>
+          <w14:shadow w14:blurRad="38100" w14:dist="25400" w14:dir="5400000" w14:sx="100000" w14:sy="100000" w14:kx="0" w14:ky="0" w14:algn="ctr">
+            <w14:srgbClr w14:val="6E747A">
+              <w14:alpha w14:val="57000"/>
+            </w14:srgbClr>
+          </w14:shadow>
+          <w14:textOutline w14:w="0" w14:cap="flat" w14:cmpd="sng" w14:algn="ctr">
+            <w14:noFill/>
+            <w14:prstDash w14:val="solid"/>
+            <w14:round/>
+          </w14:textOutline>
+        </w:rPr>
+      </w:pPr>
+      <w:r>
+        <w:rPr>
+          <w:color w:val="5B9BD5" w:themeColor="accent1"/>
+          <w:sz w:val="28"/>
+          <w:szCs w:val="28"/>
+          <w14:shadow w14:blurRad="38100" w14:dist="25400" w14:dir="5400000" w14:sx="100000" w14:sy="100000" w14:kx="0" w14:ky="0" w14:algn="ctr">
+            <w14:srgbClr w14:val="6E747A">
+              <w14:alpha w14:val="57000"/>
+            </w14:srgbClr>
+          </w14:shadow>
+          <w14:textOutline w14:w="0" w14:cap="flat" w14:cmpd="sng" w14:algn="ctr">
+            <w14:noFill/>
+            <w14:prstDash w14:val="solid"/>
+            <w14:round/>
+          </w14:textOutline>
+        </w:rPr>
+        <w:t>1.3 Principe du fonctionnement</w:t>
+      </w:r>
+    </w:p>
+    <w:p>
+      <w:pPr>
+        <w:keepNext/>
+        <w:keepLines/>
+        <w:autoSpaceDE w:val="0"/>
+        <w:autoSpaceDN w:val="0"/>
+        <w:adjustRightInd w:val="0"/>
+        <w:spacing w:before="240" w:after="0" w:line="259" w:lineRule="atLeast"/>
+        <w:rPr>
+          <w:rFonts w:ascii="Calibri Light" w:hAnsi="Calibri Light" w:cs="Calibri Light"/>
+          <w:sz w:val="24"/>
+          <w:szCs w:val="24"/>
+        </w:rPr>
+      </w:pPr>
+      <w:r>
+        <w:rPr>
+          <w:rFonts w:ascii="Calibri Light" w:hAnsi="Calibri Light" w:cs="Calibri Light"/>
+          <w:sz w:val="24"/>
+          <w:szCs w:val="24"/>
+        </w:rPr>
+        <w:t xml:space="preserve">   Tout d’abord pour que la connexion WIFI fonctionne il faut avoir un objet équipé d’un adaptateur réseau qui va convertir les informations en un signal </w:t>
+      </w:r>
+      <w:proofErr w:type="gramStart"/>
+      <w:r>
+        <w:rPr>
+          <w:rFonts w:ascii="Calibri Light" w:hAnsi="Calibri Light" w:cs="Calibri Light"/>
+          <w:sz w:val="24"/>
+          <w:szCs w:val="24"/>
+        </w:rPr>
+        <w:t>radio .</w:t>
+      </w:r>
+      <w:proofErr w:type="gramEnd"/>
+      <w:r>
+        <w:rPr>
+          <w:rFonts w:ascii="Calibri Light" w:hAnsi="Calibri Light" w:cs="Calibri Light"/>
+          <w:sz w:val="24"/>
+          <w:szCs w:val="24"/>
+        </w:rPr>
+        <w:t xml:space="preserve"> Ces information seront communiqué au routeur (décodeur</w:t>
+      </w:r>
+      <w:proofErr w:type="gramStart"/>
+      <w:r>
+        <w:rPr>
+          <w:rFonts w:ascii="Calibri Light" w:hAnsi="Calibri Light" w:cs="Calibri Light"/>
+          <w:sz w:val="24"/>
+          <w:szCs w:val="24"/>
+        </w:rPr>
+        <w:t>) ,une</w:t>
+      </w:r>
+      <w:proofErr w:type="gramEnd"/>
+      <w:r>
+        <w:rPr>
+          <w:rFonts w:ascii="Calibri Light" w:hAnsi="Calibri Light" w:cs="Calibri Light"/>
+          <w:sz w:val="24"/>
+          <w:szCs w:val="24"/>
+        </w:rPr>
+        <w:t xml:space="preserve"> fois décodées elles peuvent être transmises sur internet.  Le réseau sans fil (‘le </w:t>
+      </w:r>
+      <w:proofErr w:type="gramStart"/>
+      <w:r>
+        <w:rPr>
+          <w:rFonts w:ascii="Calibri Light" w:hAnsi="Calibri Light" w:cs="Calibri Light"/>
+          <w:sz w:val="24"/>
+          <w:szCs w:val="24"/>
+        </w:rPr>
+        <w:t>wifi )</w:t>
+      </w:r>
+      <w:proofErr w:type="gramEnd"/>
+      <w:r>
+        <w:rPr>
+          <w:rFonts w:ascii="Calibri Light" w:hAnsi="Calibri Light" w:cs="Calibri Light"/>
+          <w:sz w:val="24"/>
+          <w:szCs w:val="24"/>
+        </w:rPr>
+        <w:t xml:space="preserve"> se repose sur un trafic bidirectionnel c’est-à-dire que à l’inverse les données envoyées d’internet sont envoyées vers le routeur pour être transformes dans un signal radio qui seront ensuite réceptionnées par l’objet équipé d’un adaptateur réseau .</w:t>
+      </w:r>
+    </w:p>
+    <w:p>
+      <w:pPr>
+        <w:keepNext/>
+        <w:keepLines/>
+        <w:autoSpaceDE w:val="0"/>
+        <w:autoSpaceDN w:val="0"/>
+        <w:adjustRightInd w:val="0"/>
+        <w:spacing w:before="240" w:after="0" w:line="259" w:lineRule="atLeast"/>
+        <w:rPr>
+          <w:rFonts w:ascii="Calibri Light" w:hAnsi="Calibri Light" w:cs="Calibri Light"/>
+          <w:sz w:val="24"/>
+          <w:szCs w:val="24"/>
+        </w:rPr>
+      </w:pPr>
+    </w:p>
+    <w:p>
+      <w:pPr>
+        <w:keepNext/>
+        <w:keepLines/>
+        <w:autoSpaceDE w:val="0"/>
+        <w:autoSpaceDN w:val="0"/>
+        <w:adjustRightInd w:val="0"/>
+        <w:spacing w:before="240" w:after="0" w:line="259" w:lineRule="atLeast"/>
+        <w:rPr>
+          <w:rFonts w:ascii="Calibri Light" w:hAnsi="Calibri Light" w:cs="Calibri Light"/>
+          <w:sz w:val="24"/>
+          <w:szCs w:val="24"/>
+        </w:rPr>
+      </w:pPr>
+    </w:p>
+    <w:p>
+      <w:pPr>
+        <w:keepNext/>
+        <w:keepLines/>
+        <w:autoSpaceDE w:val="0"/>
+        <w:autoSpaceDN w:val="0"/>
+        <w:adjustRightInd w:val="0"/>
+        <w:spacing w:before="240" w:after="0" w:line="259" w:lineRule="atLeast"/>
+        <w:rPr>
+          <w:rFonts w:ascii="Calibri Light" w:hAnsi="Calibri Light" w:cs="Calibri Light"/>
+          <w:sz w:val="24"/>
+          <w:szCs w:val="24"/>
+        </w:rPr>
+      </w:pPr>
+    </w:p>
+    <w:p>
+      <w:pPr>
+        <w:keepNext/>
+        <w:keepLines/>
+        <w:autoSpaceDE w:val="0"/>
+        <w:autoSpaceDN w:val="0"/>
+        <w:adjustRightInd w:val="0"/>
+        <w:spacing w:before="240" w:after="0" w:line="259" w:lineRule="atLeast"/>
+        <w:rPr>
+          <w:rFonts w:ascii="Calibri Light" w:hAnsi="Calibri Light" w:cs="Calibri Light"/>
+          <w:sz w:val="24"/>
+          <w:szCs w:val="24"/>
+        </w:rPr>
+      </w:pPr>
+    </w:p>
+    <w:p>
+      <w:pPr>
+        <w:pStyle w:val="ListParagraph"/>
+        <w:keepNext/>
+        <w:keepLines/>
+        <w:autoSpaceDE w:val="0"/>
+        <w:autoSpaceDN w:val="0"/>
+        <w:adjustRightInd w:val="0"/>
+        <w:spacing w:before="240" w:after="0" w:line="259" w:lineRule="atLeast"/>
+        <w:ind w:left="1500"/>
+        <w:rPr>
+          <w:rFonts w:ascii="Calibri Light" w:hAnsi="Calibri Light" w:cs="Calibri Light"/>
+          <w:sz w:val="24"/>
+          <w:szCs w:val="24"/>
+        </w:rPr>
+      </w:pPr>
+    </w:p>
+    <w:p>
+      <w:pPr>
+        <w:pStyle w:val="ListParagraph"/>
+        <w:keepNext/>
+        <w:keepLines/>
+        <w:autoSpaceDE w:val="0"/>
+        <w:autoSpaceDN w:val="0"/>
+        <w:adjustRightInd w:val="0"/>
+        <w:spacing w:before="240" w:after="0" w:line="259" w:lineRule="atLeast"/>
+        <w:ind w:left="1500"/>
+        <w:rPr>
+          <w:rFonts w:ascii="Calibri Light" w:hAnsi="Calibri Light" w:cs="Calibri Light"/>
+          <w:sz w:val="24"/>
+          <w:szCs w:val="24"/>
+        </w:rPr>
+      </w:pPr>
+    </w:p>
+    <w:p>
+      <w:pPr>
+        <w:pStyle w:val="ListParagraph"/>
+        <w:keepNext/>
+        <w:keepLines/>
+        <w:autoSpaceDE w:val="0"/>
+        <w:autoSpaceDN w:val="0"/>
+        <w:adjustRightInd w:val="0"/>
+        <w:spacing w:before="240" w:after="0" w:line="259" w:lineRule="atLeast"/>
+        <w:ind w:left="1500"/>
+        <w:rPr>
+          <w:rFonts w:ascii="Calibri Light" w:hAnsi="Calibri Light" w:cs="Calibri Light"/>
+          <w:sz w:val="24"/>
+          <w:szCs w:val="24"/>
+        </w:rPr>
+      </w:pPr>
+    </w:p>
+    <w:p>
+      <w:pPr>
+        <w:pStyle w:val="ListParagraph"/>
+        <w:keepNext/>
+        <w:keepLines/>
+        <w:autoSpaceDE w:val="0"/>
+        <w:autoSpaceDN w:val="0"/>
+        <w:adjustRightInd w:val="0"/>
+        <w:spacing w:before="240" w:after="0" w:line="259" w:lineRule="atLeast"/>
+        <w:ind w:left="1080"/>
+        <w:rPr>
+          <w:color w:val="5B9BD5" w:themeColor="accent1"/>
+          <w:sz w:val="28"/>
+          <w:szCs w:val="28"/>
+          <w14:shadow w14:blurRad="38100" w14:dist="25400" w14:dir="5400000" w14:sx="100000" w14:sy="100000" w14:kx="0" w14:ky="0" w14:algn="ctr">
+            <w14:srgbClr w14:val="6E747A">
+              <w14:alpha w14:val="57000"/>
+            </w14:srgbClr>
+          </w14:shadow>
+          <w14:textOutline w14:w="0" w14:cap="flat" w14:cmpd="sng" w14:algn="ctr">
+            <w14:noFill/>
+            <w14:prstDash w14:val="solid"/>
+            <w14:round/>
+          </w14:textOutline>
+        </w:rPr>
+      </w:pPr>
+      <w:r>
+        <w:rPr>
+          <w:color w:val="5B9BD5" w:themeColor="accent1"/>
+          <w:sz w:val="28"/>
+          <w:szCs w:val="28"/>
+          <w14:shadow w14:blurRad="38100" w14:dist="25400" w14:dir="5400000" w14:sx="100000" w14:sy="100000" w14:kx="0" w14:ky="0" w14:algn="ctr">
+            <w14:srgbClr w14:val="6E747A">
+              <w14:alpha w14:val="57000"/>
+            </w14:srgbClr>
+          </w14:shadow>
+          <w14:textOutline w14:w="0" w14:cap="flat" w14:cmpd="sng" w14:algn="ctr">
+            <w14:noFill/>
+            <w14:prstDash w14:val="solid"/>
+            <w14:round/>
+          </w14:textOutline>
+        </w:rPr>
+        <w:lastRenderedPageBreak/>
+        <w:t>1.4 Principe du fonctionnement physique</w:t>
+      </w:r>
+    </w:p>
+    <w:p>
+      <w:pPr>
+        <w:pStyle w:val="ListParagraph"/>
+        <w:keepNext/>
+        <w:keepLines/>
+        <w:autoSpaceDE w:val="0"/>
+        <w:autoSpaceDN w:val="0"/>
+        <w:adjustRightInd w:val="0"/>
+        <w:spacing w:before="240" w:after="0" w:line="259" w:lineRule="atLeast"/>
+        <w:ind w:left="1080"/>
+        <w:rPr>
+          <w:color w:val="5B9BD5" w:themeColor="accent1"/>
+          <w:sz w:val="28"/>
+          <w:szCs w:val="28"/>
+          <w14:shadow w14:blurRad="38100" w14:dist="25400" w14:dir="5400000" w14:sx="100000" w14:sy="100000" w14:kx="0" w14:ky="0" w14:algn="ctr">
+            <w14:srgbClr w14:val="6E747A">
+              <w14:alpha w14:val="57000"/>
+            </w14:srgbClr>
+          </w14:shadow>
+          <w14:textOutline w14:w="0" w14:cap="flat" w14:cmpd="sng" w14:algn="ctr">
+            <w14:noFill/>
+            <w14:prstDash w14:val="solid"/>
+            <w14:round/>
+          </w14:textOutline>
+        </w:rPr>
+      </w:pPr>
+    </w:p>
+    <w:p>
+      <w:pPr>
+        <w:pStyle w:val="ListParagraph"/>
+        <w:keepNext/>
+        <w:keepLines/>
+        <w:autoSpaceDE w:val="0"/>
+        <w:autoSpaceDN w:val="0"/>
+        <w:adjustRightInd w:val="0"/>
+        <w:spacing w:before="240" w:after="0" w:line="259" w:lineRule="atLeast"/>
+        <w:ind w:left="1080"/>
+        <w:rPr>
+          <w:rFonts w:ascii="Calibri Light" w:hAnsi="Calibri Light" w:cs="Calibri Light"/>
+          <w:sz w:val="24"/>
+          <w:szCs w:val="24"/>
+        </w:rPr>
+      </w:pPr>
+      <w:r>
+        <w:rPr>
+          <w:rFonts w:ascii="Calibri Light" w:hAnsi="Calibri Light" w:cs="Calibri Light"/>
+          <w:sz w:val="24"/>
+          <w:szCs w:val="24"/>
+        </w:rPr>
+        <w:t xml:space="preserve">L’onde électromagnétique est formée par le couplage de l’onde électrique E et l’onde magnétique </w:t>
+      </w:r>
+      <w:proofErr w:type="gramStart"/>
+      <w:r>
+        <w:rPr>
+          <w:rFonts w:ascii="Calibri Light" w:hAnsi="Calibri Light" w:cs="Calibri Light"/>
+          <w:sz w:val="24"/>
+          <w:szCs w:val="24"/>
+        </w:rPr>
+        <w:t>B .</w:t>
+      </w:r>
+      <w:proofErr w:type="gramEnd"/>
+      <w:r>
+        <w:rPr>
+          <w:rFonts w:ascii="Calibri Light" w:hAnsi="Calibri Light" w:cs="Calibri Light"/>
+          <w:sz w:val="24"/>
+          <w:szCs w:val="24"/>
+        </w:rPr>
+        <w:t xml:space="preserve"> La fréquence à son tour est déterminée par la célérité (c)</w:t>
+      </w:r>
+    </w:p>
+    <w:p>
+      <w:pPr>
+        <w:pStyle w:val="ListParagraph"/>
+        <w:keepNext/>
+        <w:keepLines/>
+        <w:autoSpaceDE w:val="0"/>
+        <w:autoSpaceDN w:val="0"/>
+        <w:adjustRightInd w:val="0"/>
+        <w:spacing w:before="240" w:after="0" w:line="259" w:lineRule="atLeast"/>
+        <w:ind w:left="1080"/>
+        <w:rPr>
+          <w:color w:val="5B9BD5" w:themeColor="accent1"/>
+          <w:sz w:val="28"/>
+          <w:szCs w:val="28"/>
+          <w14:shadow w14:blurRad="38100" w14:dist="25400" w14:dir="5400000" w14:sx="100000" w14:sy="100000" w14:kx="0" w14:ky="0" w14:algn="ctr">
+            <w14:srgbClr w14:val="6E747A">
+              <w14:alpha w14:val="57000"/>
+            </w14:srgbClr>
+          </w14:shadow>
+          <w14:textOutline w14:w="0" w14:cap="flat" w14:cmpd="sng" w14:algn="ctr">
+            <w14:noFill/>
+            <w14:prstDash w14:val="solid"/>
+            <w14:round/>
+          </w14:textOutline>
+        </w:rPr>
+      </w:pPr>
+      <w:proofErr w:type="gramStart"/>
+      <w:r>
+        <w:rPr>
+          <w:rFonts w:ascii="Calibri Light" w:hAnsi="Calibri Light" w:cs="Calibri Light"/>
+          <w:sz w:val="24"/>
+          <w:szCs w:val="24"/>
+        </w:rPr>
+        <w:t>et</w:t>
+      </w:r>
+      <w:proofErr w:type="gramEnd"/>
+      <w:r>
+        <w:rPr>
+          <w:rFonts w:ascii="Calibri Light" w:hAnsi="Calibri Light" w:cs="Calibri Light"/>
+          <w:sz w:val="24"/>
+          <w:szCs w:val="24"/>
+        </w:rPr>
+        <w:t xml:space="preserve"> la longueur d’one  (l) .</w:t>
+      </w:r>
+    </w:p>
+    <w:p>
+      <w:pPr>
+        <w:pStyle w:val="ListParagraph"/>
+        <w:keepNext/>
+        <w:keepLines/>
+        <w:autoSpaceDE w:val="0"/>
+        <w:autoSpaceDN w:val="0"/>
+        <w:adjustRightInd w:val="0"/>
+        <w:spacing w:before="240" w:after="0" w:line="259" w:lineRule="atLeast"/>
+        <w:ind w:left="1500"/>
+        <w:rPr>
+          <w:color w:val="5B9BD5" w:themeColor="accent1"/>
+          <w:sz w:val="28"/>
+          <w:szCs w:val="28"/>
+          <w14:shadow w14:blurRad="38100" w14:dist="25400" w14:dir="5400000" w14:sx="100000" w14:sy="100000" w14:kx="0" w14:ky="0" w14:algn="ctr">
+            <w14:srgbClr w14:val="6E747A">
+              <w14:alpha w14:val="57000"/>
+            </w14:srgbClr>
+          </w14:shadow>
+          <w14:textOutline w14:w="0" w14:cap="flat" w14:cmpd="sng" w14:algn="ctr">
+            <w14:noFill/>
+            <w14:prstDash w14:val="solid"/>
+            <w14:round/>
+          </w14:textOutline>
+        </w:rPr>
+      </w:pPr>
+    </w:p>
+    <w:p>
+      <w:pPr>
+        <w:pStyle w:val="ListParagraph"/>
+        <w:keepNext/>
+        <w:keepLines/>
+        <w:autoSpaceDE w:val="0"/>
+        <w:autoSpaceDN w:val="0"/>
+        <w:adjustRightInd w:val="0"/>
+        <w:spacing w:before="240" w:after="0" w:line="259" w:lineRule="atLeast"/>
+        <w:ind w:left="1500"/>
+        <w:rPr>
+          <w:color w:val="000000" w:themeColor="text1"/>
+          <w:sz w:val="32"/>
+          <w:szCs w:val="32"/>
+          <w14:shadow w14:blurRad="38100" w14:dist="19050" w14:dir="2700000" w14:sx="100000" w14:sy="100000" w14:kx="0" w14:ky="0" w14:algn="tl">
+            <w14:schemeClr w14:val="dk1">
+              <w14:alpha w14:val="60000"/>
+            </w14:schemeClr>
+          </w14:shadow>
+          <w14:textOutline w14:w="0" w14:cap="flat" w14:cmpd="sng" w14:algn="ctr">
+            <w14:noFill/>
+            <w14:prstDash w14:val="solid"/>
+            <w14:round/>
+          </w14:textOutline>
+        </w:rPr>
+      </w:pPr>
+      <w:r>
+        <w:rPr>
+          <w:color w:val="000000" w:themeColor="text1"/>
+          <w:sz w:val="32"/>
+          <w:szCs w:val="32"/>
+          <w14:shadow w14:blurRad="38100" w14:dist="19050" w14:dir="2700000" w14:sx="100000" w14:sy="100000" w14:kx="0" w14:ky="0" w14:algn="tl">
+            <w14:schemeClr w14:val="dk1">
+              <w14:alpha w14:val="60000"/>
+            </w14:schemeClr>
+          </w14:shadow>
+          <w14:textOutline w14:w="0" w14:cap="flat" w14:cmpd="sng" w14:algn="ctr">
+            <w14:noFill/>
+            <w14:prstDash w14:val="solid"/>
+            <w14:round/>
+          </w14:textOutline>
+        </w:rPr>
+        <w:t>Voici la représentation d’une onde électromagnétique :</w:t>
+      </w:r>
+    </w:p>
+    <w:p>
+      <w:pPr>
+        <w:pStyle w:val="ListParagraph"/>
+        <w:keepNext/>
+        <w:keepLines/>
+        <w:autoSpaceDE w:val="0"/>
+        <w:autoSpaceDN w:val="0"/>
+        <w:adjustRightInd w:val="0"/>
+        <w:spacing w:before="240" w:after="0" w:line="259" w:lineRule="atLeast"/>
+        <w:ind w:left="1500"/>
+        <w:rPr>
+          <w:color w:val="000000" w:themeColor="text1"/>
+          <w:sz w:val="20"/>
+          <w:szCs w:val="20"/>
+          <w14:shadow w14:blurRad="38100" w14:dist="19050" w14:dir="2700000" w14:sx="100000" w14:sy="100000" w14:kx="0" w14:ky="0" w14:algn="tl">
+            <w14:schemeClr w14:val="dk1">
+              <w14:alpha w14:val="60000"/>
+            </w14:schemeClr>
+          </w14:shadow>
+          <w14:textOutline w14:w="0" w14:cap="flat" w14:cmpd="sng" w14:algn="ctr">
+            <w14:noFill/>
+            <w14:prstDash w14:val="solid"/>
+            <w14:round/>
+          </w14:textOutline>
+        </w:rPr>
+      </w:pPr>
+      <w:r>
+        <w:rPr>
+          <w:color w:val="000000" w:themeColor="text1"/>
+          <w:sz w:val="20"/>
+          <w:szCs w:val="20"/>
+          <w14:shadow w14:blurRad="38100" w14:dist="19050" w14:dir="2700000" w14:sx="100000" w14:sy="100000" w14:kx="0" w14:ky="0" w14:algn="tl">
+            <w14:schemeClr w14:val="dk1">
+              <w14:alpha w14:val="60000"/>
+            </w14:schemeClr>
+          </w14:shadow>
+          <w14:textOutline w14:w="0" w14:cap="flat" w14:cmpd="sng" w14:algn="ctr">
+            <w14:noFill/>
+            <w14:prstDash w14:val="solid"/>
+            <w14:round/>
+          </w14:textOutline>
+        </w:rPr>
+        <w:t xml:space="preserve">Source ; </w:t>
+      </w:r>
+      <w:proofErr w:type="gramStart"/>
+      <w:r>
+        <w:rPr>
+          <w:color w:val="000000" w:themeColor="text1"/>
+          <w:sz w:val="20"/>
+          <w:szCs w:val="20"/>
+          <w14:shadow w14:blurRad="38100" w14:dist="19050" w14:dir="2700000" w14:sx="100000" w14:sy="100000" w14:kx="0" w14:ky="0" w14:algn="tl">
+            <w14:schemeClr w14:val="dk1">
+              <w14:alpha w14:val="60000"/>
+            </w14:schemeClr>
+          </w14:shadow>
+          <w14:textOutline w14:w="0" w14:cap="flat" w14:cmpd="sng" w14:algn="ctr">
+            <w14:noFill/>
+            <w14:prstDash w14:val="solid"/>
+            <w14:round/>
+          </w14:textOutline>
+        </w:rPr>
+        <w:t>www .</w:t>
+      </w:r>
+      <w:proofErr w:type="gramEnd"/>
+      <w:r>
+        <w:rPr>
+          <w:color w:val="000000" w:themeColor="text1"/>
+          <w:sz w:val="20"/>
+          <w:szCs w:val="20"/>
+          <w14:shadow w14:blurRad="38100" w14:dist="19050" w14:dir="2700000" w14:sx="100000" w14:sy="100000" w14:kx="0" w14:ky="0" w14:algn="tl">
+            <w14:schemeClr w14:val="dk1">
+              <w14:alpha w14:val="60000"/>
+            </w14:schemeClr>
+          </w14:shadow>
+          <w14:textOutline w14:w="0" w14:cap="flat" w14:cmpd="sng" w14:algn="ctr">
+            <w14:noFill/>
+            <w14:prstDash w14:val="solid"/>
+            <w14:round/>
+          </w14:textOutline>
+        </w:rPr>
+        <w:t xml:space="preserve"> radiomateur.org</w:t>
+      </w:r>
+    </w:p>
+    <w:p>
+      <w:pPr>
+        <w:pStyle w:val="ListParagraph"/>
+        <w:keepNext/>
+        <w:keepLines/>
+        <w:autoSpaceDE w:val="0"/>
+        <w:autoSpaceDN w:val="0"/>
+        <w:adjustRightInd w:val="0"/>
+        <w:spacing w:before="240" w:after="0" w:line="259" w:lineRule="atLeast"/>
+        <w:ind w:left="1500"/>
+        <w:rPr>
+          <w:rFonts w:ascii="Calibri Light" w:hAnsi="Calibri Light" w:cs="Calibri Light"/>
+          <w:color w:val="5B9BD5" w:themeColor="accent1"/>
+          <w:sz w:val="28"/>
+          <w:szCs w:val="28"/>
+          <w14:shadow w14:blurRad="38100" w14:dist="25400" w14:dir="5400000" w14:sx="100000" w14:sy="100000" w14:kx="0" w14:ky="0" w14:algn="ctr">
+            <w14:srgbClr w14:val="6E747A">
+              <w14:alpha w14:val="57000"/>
+            </w14:srgbClr>
+          </w14:shadow>
+          <w14:textOutline w14:w="0" w14:cap="flat" w14:cmpd="sng" w14:algn="ctr">
+            <w14:noFill/>
+            <w14:prstDash w14:val="solid"/>
+            <w14:round/>
+          </w14:textOutline>
+        </w:rPr>
+      </w:pPr>
+      <w:r>
+        <w:rPr>
+          <w:noProof/>
+        </w:rPr>
+        <w:drawing>
+          <wp:inline distT="0" distB="0" distL="0" distR="0" wp14:anchorId="7FC30CD7" wp14:editId="3C22A5E0">
+            <wp:extent cx="3990975" cy="2286000"/>
+            <wp:effectExtent l="0" t="0" r="9525" b="0"/>
+            <wp:docPr id="16" name="Picture 16"/>
+            <wp:cNvGraphicFramePr>
+              <a:graphicFrameLocks xmlns:a="http://schemas.openxmlformats.org/drawingml/2006/main" noChangeAspect="1"/>
+            </wp:cNvGraphicFramePr>
+            <a:graphic xmlns:a="http://schemas.openxmlformats.org/drawingml/2006/main">
+              <a:graphicData uri="http://schemas.openxmlformats.org/drawingml/2006/picture">
+                <pic:pic xmlns:pic="http://schemas.openxmlformats.org/drawingml/2006/picture">
+                  <pic:nvPicPr>
+                    <pic:cNvPr id="0" name="Picture 34"/>
+                    <pic:cNvPicPr>
+                      <a:picLocks noChangeAspect="1" noChangeArrowheads="1"/>
+                    </pic:cNvPicPr>
+                  </pic:nvPicPr>
+                  <pic:blipFill>
+                    <a:blip r:embed="rId29">
+                      <a:extLst>
+                        <a:ext uri="{28A0092B-C50C-407E-A947-70E740481C1C}">
+                          <a14:useLocalDpi xmlns:a14="http://schemas.microsoft.com/office/drawing/2010/main" val="0"/>
+                        </a:ext>
+                      </a:extLst>
+                    </a:blip>
+                    <a:srcRect/>
+                    <a:stretch>
+                      <a:fillRect/>
+                    </a:stretch>
+                  </pic:blipFill>
+                  <pic:spPr bwMode="auto">
+                    <a:xfrm>
+                      <a:off x="0" y="0"/>
+                      <a:ext cx="3990975" cy="2286000"/>
+                    </a:xfrm>
+                    <a:prstGeom prst="rect">
+                      <a:avLst/>
+                    </a:prstGeom>
+                    <a:noFill/>
+                    <a:ln>
+                      <a:noFill/>
+                    </a:ln>
+                  </pic:spPr>
+                </pic:pic>
+              </a:graphicData>
+            </a:graphic>
+          </wp:inline>
+        </w:drawing>
+      </w:r>
+    </w:p>
+    <w:p>
+      <w:pPr>
+        <w:keepNext/>
+        <w:keepLines/>
+        <w:autoSpaceDE w:val="0"/>
+        <w:autoSpaceDN w:val="0"/>
+        <w:adjustRightInd w:val="0"/>
+        <w:spacing w:before="240" w:after="0" w:line="259" w:lineRule="atLeast"/>
+        <w:rPr>
+          <w:rFonts w:ascii="Calibri Light" w:hAnsi="Calibri Light" w:cs="Calibri Light"/>
+          <w:sz w:val="24"/>
+          <w:szCs w:val="24"/>
+        </w:rPr>
+      </w:pPr>
+    </w:p>
+    <w:p>
+      <w:pPr>
+        <w:keepNext/>
+        <w:keepLines/>
+        <w:autoSpaceDE w:val="0"/>
+        <w:autoSpaceDN w:val="0"/>
+        <w:adjustRightInd w:val="0"/>
+        <w:spacing w:before="240" w:after="0" w:line="259" w:lineRule="atLeast"/>
+        <w:ind w:left="720"/>
+        <w:rPr>
+          <w:rFonts w:ascii="Calibri Light" w:hAnsi="Calibri Light" w:cs="Calibri Light"/>
+          <w:b/>
+          <w:bCs/>
+          <w:color w:val="5B9BD5" w:themeColor="accent1"/>
+          <w:sz w:val="32"/>
+          <w:szCs w:val="32"/>
+          <w14:shadow w14:blurRad="38100" w14:dist="25400" w14:dir="5400000" w14:sx="100000" w14:sy="100000" w14:kx="0" w14:ky="0" w14:algn="ctr">
+            <w14:srgbClr w14:val="6E747A">
+              <w14:alpha w14:val="57000"/>
+            </w14:srgbClr>
+          </w14:shadow>
+          <w14:textOutline w14:w="0" w14:cap="flat" w14:cmpd="sng" w14:algn="ctr">
+            <w14:noFill/>
+            <w14:prstDash w14:val="solid"/>
+            <w14:round/>
+          </w14:textOutline>
+        </w:rPr>
+      </w:pPr>
+      <w:r>
+        <w:rPr>
+          <w:rFonts w:ascii="Calibri Light" w:hAnsi="Calibri Light" w:cs="Calibri Light"/>
+          <w:b/>
+          <w:bCs/>
+          <w:color w:val="5B9BD5" w:themeColor="accent1"/>
+          <w:sz w:val="32"/>
+          <w:szCs w:val="32"/>
+          <w14:shadow w14:blurRad="38100" w14:dist="25400" w14:dir="5400000" w14:sx="100000" w14:sy="100000" w14:kx="0" w14:ky="0" w14:algn="ctr">
+            <w14:srgbClr w14:val="6E747A">
+              <w14:alpha w14:val="57000"/>
+            </w14:srgbClr>
+          </w14:shadow>
+          <w14:textOutline w14:w="0" w14:cap="flat" w14:cmpd="sng" w14:algn="ctr">
+            <w14:noFill/>
+            <w14:prstDash w14:val="solid"/>
+            <w14:round/>
+          </w14:textOutline>
+        </w:rPr>
+        <w:t xml:space="preserve">2.) Utilisation et choix du </w:t>
+      </w:r>
+      <w:proofErr w:type="gramStart"/>
+      <w:r>
+        <w:rPr>
+          <w:rFonts w:ascii="Calibri Light" w:hAnsi="Calibri Light" w:cs="Calibri Light"/>
+          <w:b/>
+          <w:bCs/>
+          <w:color w:val="5B9BD5" w:themeColor="accent1"/>
+          <w:sz w:val="32"/>
+          <w:szCs w:val="32"/>
+          <w14:shadow w14:blurRad="38100" w14:dist="25400" w14:dir="5400000" w14:sx="100000" w14:sy="100000" w14:kx="0" w14:ky="0" w14:algn="ctr">
+            <w14:srgbClr w14:val="6E747A">
+              <w14:alpha w14:val="57000"/>
+            </w14:srgbClr>
+          </w14:shadow>
+          <w14:textOutline w14:w="0" w14:cap="flat" w14:cmpd="sng" w14:algn="ctr">
+            <w14:noFill/>
+            <w14:prstDash w14:val="solid"/>
+            <w14:round/>
+          </w14:textOutline>
+        </w:rPr>
+        <w:t>Wifi .</w:t>
+      </w:r>
+      <w:proofErr w:type="gramEnd"/>
+    </w:p>
+    <w:p>
+      <w:pPr>
+        <w:pStyle w:val="ListParagraph"/>
+        <w:keepNext/>
+        <w:keepLines/>
+        <w:autoSpaceDE w:val="0"/>
+        <w:autoSpaceDN w:val="0"/>
+        <w:adjustRightInd w:val="0"/>
+        <w:spacing w:before="240" w:after="0" w:line="259" w:lineRule="atLeast"/>
+        <w:ind w:left="1080"/>
+        <w:rPr>
+          <w:color w:val="5B9BD5" w:themeColor="accent1"/>
+          <w:sz w:val="28"/>
+          <w:szCs w:val="28"/>
+          <w14:shadow w14:blurRad="38100" w14:dist="25400" w14:dir="5400000" w14:sx="100000" w14:sy="100000" w14:kx="0" w14:ky="0" w14:algn="ctr">
+            <w14:srgbClr w14:val="6E747A">
+              <w14:alpha w14:val="57000"/>
+            </w14:srgbClr>
+          </w14:shadow>
+          <w14:textOutline w14:w="0" w14:cap="flat" w14:cmpd="sng" w14:algn="ctr">
+            <w14:noFill/>
+            <w14:prstDash w14:val="solid"/>
+            <w14:round/>
+          </w14:textOutline>
+        </w:rPr>
+      </w:pPr>
+      <w:r>
+        <w:rPr>
+          <w:color w:val="5B9BD5" w:themeColor="accent1"/>
+          <w:sz w:val="28"/>
+          <w:szCs w:val="28"/>
+          <w14:shadow w14:blurRad="38100" w14:dist="25400" w14:dir="5400000" w14:sx="100000" w14:sy="100000" w14:kx="0" w14:ky="0" w14:algn="ctr">
+            <w14:srgbClr w14:val="6E747A">
+              <w14:alpha w14:val="57000"/>
+            </w14:srgbClr>
+          </w14:shadow>
+          <w14:textOutline w14:w="0" w14:cap="flat" w14:cmpd="sng" w14:algn="ctr">
+            <w14:noFill/>
+            <w14:prstDash w14:val="solid"/>
+            <w14:round/>
+          </w14:textOutline>
+        </w:rPr>
+        <w:t>2.1 Utilisation précise du Wifi</w:t>
+      </w:r>
+    </w:p>
+    <w:p>
+      <w:pPr>
+        <w:pStyle w:val="ListParagraph"/>
+        <w:keepNext/>
+        <w:keepLines/>
+        <w:autoSpaceDE w:val="0"/>
+        <w:autoSpaceDN w:val="0"/>
+        <w:adjustRightInd w:val="0"/>
+        <w:spacing w:before="240" w:after="0" w:line="259" w:lineRule="atLeast"/>
+        <w:ind w:left="1080"/>
+        <w:rPr>
+          <w:color w:val="5B9BD5" w:themeColor="accent1"/>
+          <w:sz w:val="28"/>
+          <w:szCs w:val="28"/>
+          <w14:shadow w14:blurRad="38100" w14:dist="25400" w14:dir="5400000" w14:sx="100000" w14:sy="100000" w14:kx="0" w14:ky="0" w14:algn="ctr">
+            <w14:srgbClr w14:val="6E747A">
+              <w14:alpha w14:val="57000"/>
+            </w14:srgbClr>
+          </w14:shadow>
+          <w14:textOutline w14:w="0" w14:cap="flat" w14:cmpd="sng" w14:algn="ctr">
+            <w14:noFill/>
+            <w14:prstDash w14:val="solid"/>
+            <w14:round/>
+          </w14:textOutline>
+        </w:rPr>
+      </w:pPr>
+    </w:p>
+    <w:p>
+      <w:pPr>
+        <w:pStyle w:val="ListParagraph"/>
+        <w:keepNext/>
+        <w:keepLines/>
+        <w:autoSpaceDE w:val="0"/>
+        <w:autoSpaceDN w:val="0"/>
+        <w:adjustRightInd w:val="0"/>
+        <w:spacing w:before="240" w:after="0" w:line="259" w:lineRule="atLeast"/>
+        <w:ind w:left="1080"/>
+        <w:rPr>
+          <w:rFonts w:ascii="Calibri Light" w:hAnsi="Calibri Light" w:cs="Calibri Light"/>
+          <w:sz w:val="24"/>
+          <w:szCs w:val="24"/>
+        </w:rPr>
+      </w:pPr>
+      <w:r>
+        <w:rPr>
+          <w:rFonts w:ascii="Calibri Light" w:hAnsi="Calibri Light" w:cs="Calibri Light"/>
+          <w:sz w:val="24"/>
+          <w:szCs w:val="24"/>
+        </w:rPr>
+        <w:t xml:space="preserve">Dans notre </w:t>
+      </w:r>
+      <w:proofErr w:type="gramStart"/>
+      <w:r>
+        <w:rPr>
+          <w:rFonts w:ascii="Calibri Light" w:hAnsi="Calibri Light" w:cs="Calibri Light"/>
+          <w:sz w:val="24"/>
+          <w:szCs w:val="24"/>
+        </w:rPr>
+        <w:t>cas ,</w:t>
+      </w:r>
+      <w:proofErr w:type="gramEnd"/>
+      <w:r>
+        <w:rPr>
+          <w:rFonts w:ascii="Calibri Light" w:hAnsi="Calibri Light" w:cs="Calibri Light"/>
+          <w:sz w:val="24"/>
+          <w:szCs w:val="24"/>
+        </w:rPr>
+        <w:t xml:space="preserve"> l’utilisation du wifi va nous être utile car les courses seront lancés à l’extérieur donc il faudrait que les requêtes </w:t>
+      </w:r>
+      <w:proofErr w:type="spellStart"/>
+      <w:r>
+        <w:rPr>
+          <w:rFonts w:ascii="Calibri Light" w:hAnsi="Calibri Light" w:cs="Calibri Light"/>
+          <w:sz w:val="24"/>
+          <w:szCs w:val="24"/>
+        </w:rPr>
+        <w:t>sql</w:t>
+      </w:r>
+      <w:proofErr w:type="spellEnd"/>
+      <w:r>
+        <w:rPr>
+          <w:rFonts w:ascii="Calibri Light" w:hAnsi="Calibri Light" w:cs="Calibri Light"/>
+          <w:sz w:val="24"/>
+          <w:szCs w:val="24"/>
+        </w:rPr>
+        <w:t xml:space="preserve"> s’envoient sur la BDD rapidement tout en ayant cette sureté d’arriver et la rapidité d’affichage sur les écrans. </w:t>
+      </w:r>
+    </w:p>
+    <w:p>
+      <w:pPr>
+        <w:pStyle w:val="ListParagraph"/>
+        <w:keepNext/>
+        <w:keepLines/>
+        <w:autoSpaceDE w:val="0"/>
+        <w:autoSpaceDN w:val="0"/>
+        <w:adjustRightInd w:val="0"/>
+        <w:spacing w:before="240" w:after="0" w:line="259" w:lineRule="atLeast"/>
+        <w:ind w:left="1080"/>
+        <w:rPr>
+          <w:rFonts w:ascii="Calibri Light" w:hAnsi="Calibri Light" w:cs="Calibri Light"/>
+          <w:sz w:val="24"/>
+          <w:szCs w:val="24"/>
+        </w:rPr>
+      </w:pPr>
+    </w:p>
+    <w:p>
+      <w:pPr>
+        <w:pStyle w:val="ListParagraph"/>
+        <w:keepNext/>
+        <w:keepLines/>
+        <w:autoSpaceDE w:val="0"/>
+        <w:autoSpaceDN w:val="0"/>
+        <w:adjustRightInd w:val="0"/>
+        <w:spacing w:before="240" w:after="0" w:line="259" w:lineRule="atLeast"/>
+        <w:ind w:left="1080"/>
+        <w:rPr>
+          <w:color w:val="5B9BD5" w:themeColor="accent1"/>
+          <w:sz w:val="28"/>
+          <w:szCs w:val="28"/>
+          <w14:shadow w14:blurRad="38100" w14:dist="25400" w14:dir="5400000" w14:sx="100000" w14:sy="100000" w14:kx="0" w14:ky="0" w14:algn="ctr">
+            <w14:srgbClr w14:val="6E747A">
+              <w14:alpha w14:val="57000"/>
+            </w14:srgbClr>
+          </w14:shadow>
+          <w14:textOutline w14:w="0" w14:cap="flat" w14:cmpd="sng" w14:algn="ctr">
+            <w14:noFill/>
+            <w14:prstDash w14:val="solid"/>
+            <w14:round/>
+          </w14:textOutline>
+        </w:rPr>
+      </w:pPr>
+      <w:r>
+        <w:rPr>
+          <w:color w:val="5B9BD5" w:themeColor="accent1"/>
+          <w:sz w:val="28"/>
+          <w:szCs w:val="28"/>
+          <w14:shadow w14:blurRad="38100" w14:dist="25400" w14:dir="5400000" w14:sx="100000" w14:sy="100000" w14:kx="0" w14:ky="0" w14:algn="ctr">
+            <w14:srgbClr w14:val="6E747A">
+              <w14:alpha w14:val="57000"/>
+            </w14:srgbClr>
+          </w14:shadow>
+          <w14:textOutline w14:w="0" w14:cap="flat" w14:cmpd="sng" w14:algn="ctr">
+            <w14:noFill/>
+            <w14:prstDash w14:val="solid"/>
+            <w14:round/>
+          </w14:textOutline>
+        </w:rPr>
+        <w:t>2. 2 Le choix du Wifi</w:t>
+      </w:r>
+    </w:p>
+    <w:p>
+      <w:pPr>
+        <w:pStyle w:val="ListParagraph"/>
+        <w:keepNext/>
+        <w:keepLines/>
+        <w:autoSpaceDE w:val="0"/>
+        <w:autoSpaceDN w:val="0"/>
+        <w:adjustRightInd w:val="0"/>
+        <w:spacing w:before="240" w:after="0" w:line="259" w:lineRule="atLeast"/>
+        <w:ind w:left="1080"/>
+        <w:rPr>
+          <w:color w:val="5B9BD5" w:themeColor="accent1"/>
+          <w:sz w:val="28"/>
+          <w:szCs w:val="28"/>
+          <w14:shadow w14:blurRad="38100" w14:dist="25400" w14:dir="5400000" w14:sx="100000" w14:sy="100000" w14:kx="0" w14:ky="0" w14:algn="ctr">
+            <w14:srgbClr w14:val="6E747A">
+              <w14:alpha w14:val="57000"/>
+            </w14:srgbClr>
+          </w14:shadow>
+          <w14:textOutline w14:w="0" w14:cap="flat" w14:cmpd="sng" w14:algn="ctr">
+            <w14:noFill/>
+            <w14:prstDash w14:val="solid"/>
+            <w14:round/>
+          </w14:textOutline>
+        </w:rPr>
+      </w:pPr>
+    </w:p>
+    <w:p>
+      <w:pPr>
+        <w:pStyle w:val="ListParagraph"/>
+        <w:keepNext/>
+        <w:keepLines/>
+        <w:autoSpaceDE w:val="0"/>
+        <w:autoSpaceDN w:val="0"/>
+        <w:adjustRightInd w:val="0"/>
+        <w:spacing w:before="240" w:after="0" w:line="259" w:lineRule="atLeast"/>
+        <w:ind w:left="1080"/>
+        <w:rPr>
+          <w:rFonts w:ascii="Calibri Light" w:hAnsi="Calibri Light" w:cs="Calibri Light"/>
+          <w:sz w:val="24"/>
+          <w:szCs w:val="24"/>
+        </w:rPr>
+      </w:pPr>
+      <w:r>
+        <w:rPr>
+          <w:rFonts w:ascii="Calibri Light" w:hAnsi="Calibri Light" w:cs="Calibri Light"/>
+          <w:sz w:val="24"/>
+          <w:szCs w:val="24"/>
+        </w:rPr>
+        <w:t xml:space="preserve">Dans notre cas le wifi est le choix le plus simple et efficace car un réseau est déjà établie partout dans l’établissement donc pour notre projet on en profitera pour relier plusieurs </w:t>
+      </w:r>
+      <w:proofErr w:type="gramStart"/>
+      <w:r>
+        <w:rPr>
+          <w:rFonts w:ascii="Calibri Light" w:hAnsi="Calibri Light" w:cs="Calibri Light"/>
+          <w:sz w:val="24"/>
+          <w:szCs w:val="24"/>
+        </w:rPr>
+        <w:t>réseaux .</w:t>
+      </w:r>
+      <w:proofErr w:type="gramEnd"/>
+    </w:p>
+    <w:p/>
+    <w:p/>
+    <w:p/>
+    <w:p/>
+    <w:p/>
+    <w:p/>
+    <w:p>
+      <w:bookmarkStart w:id="17" w:name="_GoBack"/>
       <w:bookmarkEnd w:id="17"/>
     </w:p>
+    <w:p/>
+    <w:p>
+      <w:pPr>
+        <w:keepNext/>
+        <w:keepLines/>
+        <w:autoSpaceDE w:val="0"/>
+        <w:autoSpaceDN w:val="0"/>
+        <w:adjustRightInd w:val="0"/>
+        <w:spacing w:before="240" w:after="0" w:line="259" w:lineRule="atLeast"/>
+        <w:ind w:left="720"/>
+        <w:jc w:val="center"/>
+        <w:rPr>
+          <w:rFonts w:ascii="Calibri Light" w:eastAsiaTheme="minorHAnsi" w:hAnsi="Calibri Light" w:cs="Calibri Light"/>
+          <w:b/>
+          <w:bCs/>
+          <w:sz w:val="44"/>
+          <w:szCs w:val="44"/>
+          <w:u w:val="single"/>
+        </w:rPr>
+      </w:pPr>
+      <w:r>
+        <w:rPr>
+          <w:rFonts w:ascii="Calibri Light" w:hAnsi="Calibri Light" w:cs="Calibri Light"/>
+          <w:b/>
+          <w:bCs/>
+          <w:sz w:val="44"/>
+          <w:szCs w:val="44"/>
+          <w:u w:val="single"/>
+        </w:rPr>
+        <w:lastRenderedPageBreak/>
+        <w:t>MODULES DE TESTS</w:t>
+      </w:r>
+    </w:p>
+    <w:p/>
+    <w:p/>
+    <w:p/>
+    <w:p/>
     <w:p/>
     <w:sectPr>
       <w:pgSz w:w="11906" w:h="16838"/>
@@ -4831,7 +6968,7 @@
 </file>
 
 <file path=word/endnotes.xml><?xml version="1.0" encoding="utf-8"?>
-<w:endnotes xmlns:wpc="http://schemas.microsoft.com/office/word/2010/wordprocessingCanvas" xmlns:cx="http://schemas.microsoft.com/office/drawing/2014/chartex" xmlns:mc="http://schemas.openxmlformats.org/markup-compatibility/2006" xmlns:o="urn:schemas-microsoft-com:office:office" xmlns:r="http://schemas.openxmlformats.org/officeDocument/2006/relationships" xmlns:m="http://schemas.openxmlformats.org/officeDocument/2006/math" xmlns:v="urn:schemas-microsoft-com:vml" xmlns:wp14="http://schemas.microsoft.com/office/word/2010/wordprocessingDrawing" xmlns:wp="http://schemas.openxmlformats.org/drawingml/2006/wordprocessingDrawing" xmlns:w10="urn:schemas-microsoft-com:office:word" xmlns:w="http://schemas.openxmlformats.org/wordprocessingml/2006/main" xmlns:w14="http://schemas.microsoft.com/office/word/2010/wordml" xmlns:w15="http://schemas.microsoft.com/office/word/2012/wordml" xmlns:w16se="http://schemas.microsoft.com/office/word/2015/wordml/symex" xmlns:wpg="http://schemas.microsoft.com/office/word/2010/wordprocessingGroup" xmlns:wpi="http://schemas.microsoft.com/office/word/2010/wordprocessingInk" xmlns:wne="http://schemas.microsoft.com/office/word/2006/wordml" xmlns:wps="http://schemas.microsoft.com/office/word/2010/wordprocessingShape" mc:Ignorable="w14 w15 w16se wp14">
+<w:endnotes xmlns:wpc="http://schemas.microsoft.com/office/word/2010/wordprocessingCanvas" xmlns:cx="http://schemas.microsoft.com/office/drawing/2014/chartex" xmlns:cx1="http://schemas.microsoft.com/office/drawing/2015/9/8/chartex" xmlns:cx2="http://schemas.microsoft.com/office/drawing/2015/10/21/chartex" xmlns:cx3="http://schemas.microsoft.com/office/drawing/2016/5/9/chartex" xmlns:cx4="http://schemas.microsoft.com/office/drawing/2016/5/10/chartex" xmlns:cx5="http://schemas.microsoft.com/office/drawing/2016/5/11/chartex" xmlns:cx6="http://schemas.microsoft.com/office/drawing/2016/5/12/chartex" xmlns:cx7="http://schemas.microsoft.com/office/drawing/2016/5/13/chartex" xmlns:cx8="http://schemas.microsoft.com/office/drawing/2016/5/14/chartex" xmlns:mc="http://schemas.openxmlformats.org/markup-compatibility/2006" xmlns:aink="http://schemas.microsoft.com/office/drawing/2016/ink" xmlns:am3d="http://schemas.microsoft.com/office/drawing/2017/model3d" xmlns:o="urn:schemas-microsoft-com:office:office" xmlns:r="http://schemas.openxmlformats.org/officeDocument/2006/relationships" xmlns:m="http://schemas.openxmlformats.org/officeDocument/2006/math" xmlns:v="urn:schemas-microsoft-com:vml" xmlns:wp14="http://schemas.microsoft.com/office/word/2010/wordprocessingDrawing" xmlns:wp="http://schemas.openxmlformats.org/drawingml/2006/wordprocessingDrawing" xmlns:w10="urn:schemas-microsoft-com:office:word" xmlns:w="http://schemas.openxmlformats.org/wordprocessingml/2006/main" xmlns:w14="http://schemas.microsoft.com/office/word/2010/wordml" xmlns:w15="http://schemas.microsoft.com/office/word/2012/wordml" xmlns:w16cid="http://schemas.microsoft.com/office/word/2016/wordml/cid" xmlns:w16se="http://schemas.microsoft.com/office/word/2015/wordml/symex" xmlns:wpg="http://schemas.microsoft.com/office/word/2010/wordprocessingGroup" xmlns:wpi="http://schemas.microsoft.com/office/word/2010/wordprocessingInk" xmlns:wne="http://schemas.microsoft.com/office/word/2006/wordml" xmlns:wps="http://schemas.microsoft.com/office/word/2010/wordprocessingShape" mc:Ignorable="w14 w15 w16se w16cid wp14">
   <w:endnote w:type="separator" w:id="-1">
     <w:p>
       <w:pPr>
@@ -4856,22 +6993,22 @@
 </file>
 
 <file path=word/footer1.xml><?xml version="1.0" encoding="utf-8"?>
-<w:ftr xmlns:wpc="http://schemas.microsoft.com/office/word/2010/wordprocessingCanvas" xmlns:cx="http://schemas.microsoft.com/office/drawing/2014/chartex" xmlns:mc="http://schemas.openxmlformats.org/markup-compatibility/2006" xmlns:o="urn:schemas-microsoft-com:office:office" xmlns:r="http://schemas.openxmlformats.org/officeDocument/2006/relationships" xmlns:m="http://schemas.openxmlformats.org/officeDocument/2006/math" xmlns:v="urn:schemas-microsoft-com:vml" xmlns:wp14="http://schemas.microsoft.com/office/word/2010/wordprocessingDrawing" xmlns:wp="http://schemas.openxmlformats.org/drawingml/2006/wordprocessingDrawing" xmlns:w10="urn:schemas-microsoft-com:office:word" xmlns:w="http://schemas.openxmlformats.org/wordprocessingml/2006/main" xmlns:w14="http://schemas.microsoft.com/office/word/2010/wordml" xmlns:w15="http://schemas.microsoft.com/office/word/2012/wordml" xmlns:w16se="http://schemas.microsoft.com/office/word/2015/wordml/symex" xmlns:wpg="http://schemas.microsoft.com/office/word/2010/wordprocessingGroup" xmlns:wpi="http://schemas.microsoft.com/office/word/2010/wordprocessingInk" xmlns:wne="http://schemas.microsoft.com/office/word/2006/wordml" xmlns:wps="http://schemas.microsoft.com/office/word/2010/wordprocessingShape" mc:Ignorable="w14 w15 w16se wp14">
+<w:ftr xmlns:wpc="http://schemas.microsoft.com/office/word/2010/wordprocessingCanvas" xmlns:cx="http://schemas.microsoft.com/office/drawing/2014/chartex" xmlns:cx1="http://schemas.microsoft.com/office/drawing/2015/9/8/chartex" xmlns:cx2="http://schemas.microsoft.com/office/drawing/2015/10/21/chartex" xmlns:cx3="http://schemas.microsoft.com/office/drawing/2016/5/9/chartex" xmlns:cx4="http://schemas.microsoft.com/office/drawing/2016/5/10/chartex" xmlns:cx5="http://schemas.microsoft.com/office/drawing/2016/5/11/chartex" xmlns:cx6="http://schemas.microsoft.com/office/drawing/2016/5/12/chartex" xmlns:cx7="http://schemas.microsoft.com/office/drawing/2016/5/13/chartex" xmlns:cx8="http://schemas.microsoft.com/office/drawing/2016/5/14/chartex" xmlns:mc="http://schemas.openxmlformats.org/markup-compatibility/2006" xmlns:aink="http://schemas.microsoft.com/office/drawing/2016/ink" xmlns:am3d="http://schemas.microsoft.com/office/drawing/2017/model3d" xmlns:o="urn:schemas-microsoft-com:office:office" xmlns:r="http://schemas.openxmlformats.org/officeDocument/2006/relationships" xmlns:m="http://schemas.openxmlformats.org/officeDocument/2006/math" xmlns:v="urn:schemas-microsoft-com:vml" xmlns:wp14="http://schemas.microsoft.com/office/word/2010/wordprocessingDrawing" xmlns:wp="http://schemas.openxmlformats.org/drawingml/2006/wordprocessingDrawing" xmlns:w10="urn:schemas-microsoft-com:office:word" xmlns:w="http://schemas.openxmlformats.org/wordprocessingml/2006/main" xmlns:w14="http://schemas.microsoft.com/office/word/2010/wordml" xmlns:w15="http://schemas.microsoft.com/office/word/2012/wordml" xmlns:w16cid="http://schemas.microsoft.com/office/word/2016/wordml/cid" xmlns:w16se="http://schemas.microsoft.com/office/word/2015/wordml/symex" xmlns:wpg="http://schemas.microsoft.com/office/word/2010/wordprocessingGroup" xmlns:wpi="http://schemas.microsoft.com/office/word/2010/wordprocessingInk" xmlns:wne="http://schemas.microsoft.com/office/word/2006/wordml" xmlns:wps="http://schemas.microsoft.com/office/word/2010/wordprocessingShape" mc:Ignorable="w14 w15 w16se w16cid wp14">
   <w:p>
     <w:pPr>
-      <w:pStyle w:val="Pieddepage"/>
+      <w:pStyle w:val="Footer"/>
     </w:pPr>
   </w:p>
   <w:p>
     <w:pPr>
-      <w:pStyle w:val="Pieddepage"/>
+      <w:pStyle w:val="Footer"/>
     </w:pPr>
   </w:p>
 </w:ftr>
 </file>
 
 <file path=word/footnotes.xml><?xml version="1.0" encoding="utf-8"?>
-<w:footnotes xmlns:wpc="http://schemas.microsoft.com/office/word/2010/wordprocessingCanvas" xmlns:cx="http://schemas.microsoft.com/office/drawing/2014/chartex" xmlns:mc="http://schemas.openxmlformats.org/markup-compatibility/2006" xmlns:o="urn:schemas-microsoft-com:office:office" xmlns:r="http://schemas.openxmlformats.org/officeDocument/2006/relationships" xmlns:m="http://schemas.openxmlformats.org/officeDocument/2006/math" xmlns:v="urn:schemas-microsoft-com:vml" xmlns:wp14="http://schemas.microsoft.com/office/word/2010/wordprocessingDrawing" xmlns:wp="http://schemas.openxmlformats.org/drawingml/2006/wordprocessingDrawing" xmlns:w10="urn:schemas-microsoft-com:office:word" xmlns:w="http://schemas.openxmlformats.org/wordprocessingml/2006/main" xmlns:w14="http://schemas.microsoft.com/office/word/2010/wordml" xmlns:w15="http://schemas.microsoft.com/office/word/2012/wordml" xmlns:w16se="http://schemas.microsoft.com/office/word/2015/wordml/symex" xmlns:wpg="http://schemas.microsoft.com/office/word/2010/wordprocessingGroup" xmlns:wpi="http://schemas.microsoft.com/office/word/2010/wordprocessingInk" xmlns:wne="http://schemas.microsoft.com/office/word/2006/wordml" xmlns:wps="http://schemas.microsoft.com/office/word/2010/wordprocessingShape" mc:Ignorable="w14 w15 w16se wp14">
+<w:footnotes xmlns:wpc="http://schemas.microsoft.com/office/word/2010/wordprocessingCanvas" xmlns:cx="http://schemas.microsoft.com/office/drawing/2014/chartex" xmlns:cx1="http://schemas.microsoft.com/office/drawing/2015/9/8/chartex" xmlns:cx2="http://schemas.microsoft.com/office/drawing/2015/10/21/chartex" xmlns:cx3="http://schemas.microsoft.com/office/drawing/2016/5/9/chartex" xmlns:cx4="http://schemas.microsoft.com/office/drawing/2016/5/10/chartex" xmlns:cx5="http://schemas.microsoft.com/office/drawing/2016/5/11/chartex" xmlns:cx6="http://schemas.microsoft.com/office/drawing/2016/5/12/chartex" xmlns:cx7="http://schemas.microsoft.com/office/drawing/2016/5/13/chartex" xmlns:cx8="http://schemas.microsoft.com/office/drawing/2016/5/14/chartex" xmlns:mc="http://schemas.openxmlformats.org/markup-compatibility/2006" xmlns:aink="http://schemas.microsoft.com/office/drawing/2016/ink" xmlns:am3d="http://schemas.microsoft.com/office/drawing/2017/model3d" xmlns:o="urn:schemas-microsoft-com:office:office" xmlns:r="http://schemas.openxmlformats.org/officeDocument/2006/relationships" xmlns:m="http://schemas.openxmlformats.org/officeDocument/2006/math" xmlns:v="urn:schemas-microsoft-com:vml" xmlns:wp14="http://schemas.microsoft.com/office/word/2010/wordprocessingDrawing" xmlns:wp="http://schemas.openxmlformats.org/drawingml/2006/wordprocessingDrawing" xmlns:w10="urn:schemas-microsoft-com:office:word" xmlns:w="http://schemas.openxmlformats.org/wordprocessingml/2006/main" xmlns:w14="http://schemas.microsoft.com/office/word/2010/wordml" xmlns:w15="http://schemas.microsoft.com/office/word/2012/wordml" xmlns:w16cid="http://schemas.microsoft.com/office/word/2016/wordml/cid" xmlns:w16se="http://schemas.microsoft.com/office/word/2015/wordml/symex" xmlns:wpg="http://schemas.microsoft.com/office/word/2010/wordprocessingGroup" xmlns:wpi="http://schemas.microsoft.com/office/word/2010/wordprocessingInk" xmlns:wne="http://schemas.microsoft.com/office/word/2006/wordml" xmlns:wps="http://schemas.microsoft.com/office/word/2010/wordprocessingShape" mc:Ignorable="w14 w15 w16se w16cid wp14">
   <w:footnote w:type="separator" w:id="-1">
     <w:p>
       <w:pPr>
@@ -4896,8 +7033,21 @@
 </file>
 
 <file path=word/numbering.xml><?xml version="1.0" encoding="utf-8"?>
-<w:numbering xmlns:wpc="http://schemas.microsoft.com/office/word/2010/wordprocessingCanvas" xmlns:cx="http://schemas.microsoft.com/office/drawing/2014/chartex" xmlns:mc="http://schemas.openxmlformats.org/markup-compatibility/2006" xmlns:o="urn:schemas-microsoft-com:office:office" xmlns:r="http://schemas.openxmlformats.org/officeDocument/2006/relationships" xmlns:m="http://schemas.openxmlformats.org/officeDocument/2006/math" xmlns:v="urn:schemas-microsoft-com:vml" xmlns:wp14="http://schemas.microsoft.com/office/word/2010/wordprocessingDrawing" xmlns:wp="http://schemas.openxmlformats.org/drawingml/2006/wordprocessingDrawing" xmlns:w10="urn:schemas-microsoft-com:office:word" xmlns:w="http://schemas.openxmlformats.org/wordprocessingml/2006/main" xmlns:w14="http://schemas.microsoft.com/office/word/2010/wordml" xmlns:w15="http://schemas.microsoft.com/office/word/2012/wordml" xmlns:w16se="http://schemas.microsoft.com/office/word/2015/wordml/symex" xmlns:wpg="http://schemas.microsoft.com/office/word/2010/wordprocessingGroup" xmlns:wpi="http://schemas.microsoft.com/office/word/2010/wordprocessingInk" xmlns:wne="http://schemas.microsoft.com/office/word/2006/wordml" xmlns:wps="http://schemas.microsoft.com/office/word/2010/wordprocessingShape" mc:Ignorable="w14 w15 w16se wp14">
+<w:numbering xmlns:wpc="http://schemas.microsoft.com/office/word/2010/wordprocessingCanvas" xmlns:cx="http://schemas.microsoft.com/office/drawing/2014/chartex" xmlns:cx1="http://schemas.microsoft.com/office/drawing/2015/9/8/chartex" xmlns:cx2="http://schemas.microsoft.com/office/drawing/2015/10/21/chartex" xmlns:cx3="http://schemas.microsoft.com/office/drawing/2016/5/9/chartex" xmlns:cx4="http://schemas.microsoft.com/office/drawing/2016/5/10/chartex" xmlns:cx5="http://schemas.microsoft.com/office/drawing/2016/5/11/chartex" xmlns:cx6="http://schemas.microsoft.com/office/drawing/2016/5/12/chartex" xmlns:cx7="http://schemas.microsoft.com/office/drawing/2016/5/13/chartex" xmlns:cx8="http://schemas.microsoft.com/office/drawing/2016/5/14/chartex" xmlns:mc="http://schemas.openxmlformats.org/markup-compatibility/2006" xmlns:aink="http://schemas.microsoft.com/office/drawing/2016/ink" xmlns:am3d="http://schemas.microsoft.com/office/drawing/2017/model3d" xmlns:o="urn:schemas-microsoft-com:office:office" xmlns:r="http://schemas.openxmlformats.org/officeDocument/2006/relationships" xmlns:m="http://schemas.openxmlformats.org/officeDocument/2006/math" xmlns:v="urn:schemas-microsoft-com:vml" xmlns:wp14="http://schemas.microsoft.com/office/word/2010/wordprocessingDrawing" xmlns:wp="http://schemas.openxmlformats.org/drawingml/2006/wordprocessingDrawing" xmlns:w10="urn:schemas-microsoft-com:office:word" xmlns:w="http://schemas.openxmlformats.org/wordprocessingml/2006/main" xmlns:w14="http://schemas.microsoft.com/office/word/2010/wordml" xmlns:w15="http://schemas.microsoft.com/office/word/2012/wordml" xmlns:w16cid="http://schemas.microsoft.com/office/word/2016/wordml/cid" xmlns:w16se="http://schemas.microsoft.com/office/word/2015/wordml/symex" xmlns:wpg="http://schemas.microsoft.com/office/word/2010/wordprocessingGroup" xmlns:wpi="http://schemas.microsoft.com/office/word/2010/wordprocessingInk" xmlns:wne="http://schemas.microsoft.com/office/word/2006/wordml" xmlns:wps="http://schemas.microsoft.com/office/word/2010/wordprocessingShape" mc:Ignorable="w14 w15 w16se w16cid wp14">
   <w:abstractNum w:abstractNumId="0" w15:restartNumberingAfterBreak="0">
+    <w:nsid w:val="FFFFFFFE"/>
+    <w:multiLevelType w:val="singleLevel"/>
+    <w:tmpl w:val="DC264CBC"/>
+    <w:lvl w:ilvl="0">
+      <w:numFmt w:val="bullet"/>
+      <w:lvlText w:val="*"/>
+      <w:lvlJc w:val="left"/>
+      <w:pPr>
+        <w:ind w:left="0" w:firstLine="0"/>
+      </w:pPr>
+    </w:lvl>
+  </w:abstractNum>
+  <w:abstractNum w:abstractNumId="1" w15:restartNumberingAfterBreak="0">
     <w:nsid w:val="09524993"/>
     <w:multiLevelType w:val="hybridMultilevel"/>
     <w:tmpl w:val="4EF6B5E0"/>
@@ -4986,7 +7136,7 @@
       </w:pPr>
     </w:lvl>
   </w:abstractNum>
-  <w:abstractNum w:abstractNumId="1" w15:restartNumberingAfterBreak="0">
+  <w:abstractNum w:abstractNumId="2" w15:restartNumberingAfterBreak="0">
     <w:nsid w:val="0D314739"/>
     <w:multiLevelType w:val="hybridMultilevel"/>
     <w:tmpl w:val="377E49F6"/>
@@ -5075,14 +7225,14 @@
       </w:pPr>
     </w:lvl>
   </w:abstractNum>
-  <w:abstractNum w:abstractNumId="2" w15:restartNumberingAfterBreak="0">
+  <w:abstractNum w:abstractNumId="3" w15:restartNumberingAfterBreak="0">
     <w:nsid w:val="15C308FA"/>
     <w:multiLevelType w:val="hybridMultilevel"/>
     <w:tmpl w:val="99BC3834"/>
     <w:lvl w:ilvl="0" w:tplc="4C388018">
       <w:start w:val="1"/>
       <w:numFmt w:val="decimal"/>
-      <w:pStyle w:val="Titre3"/>
+      <w:pStyle w:val="Heading3"/>
       <w:lvlText w:val="3.%1"/>
       <w:lvlJc w:val="left"/>
       <w:pPr>
@@ -5165,14 +7315,14 @@
       </w:pPr>
     </w:lvl>
   </w:abstractNum>
-  <w:abstractNum w:abstractNumId="3" w15:restartNumberingAfterBreak="0">
+  <w:abstractNum w:abstractNumId="4" w15:restartNumberingAfterBreak="0">
     <w:nsid w:val="18D7289B"/>
     <w:multiLevelType w:val="multilevel"/>
     <w:tmpl w:val="8182D062"/>
     <w:lvl w:ilvl="0">
       <w:start w:val="1"/>
       <w:numFmt w:val="decimal"/>
-      <w:pStyle w:val="Titre2"/>
+      <w:pStyle w:val="Heading2"/>
       <w:lvlText w:val="%1."/>
       <w:lvlJc w:val="left"/>
       <w:pPr>
@@ -5292,7 +7442,7 @@
       </w:rPr>
     </w:lvl>
   </w:abstractNum>
-  <w:abstractNum w:abstractNumId="4" w15:restartNumberingAfterBreak="0">
+  <w:abstractNum w:abstractNumId="5" w15:restartNumberingAfterBreak="0">
     <w:nsid w:val="2DF4214D"/>
     <w:multiLevelType w:val="multilevel"/>
     <w:tmpl w:val="92682EE6"/>
@@ -5441,7 +7591,7 @@
       </w:rPr>
     </w:lvl>
   </w:abstractNum>
-  <w:abstractNum w:abstractNumId="5" w15:restartNumberingAfterBreak="0">
+  <w:abstractNum w:abstractNumId="6" w15:restartNumberingAfterBreak="0">
     <w:nsid w:val="321040BA"/>
     <w:multiLevelType w:val="hybridMultilevel"/>
     <w:tmpl w:val="6B7002F2"/>
@@ -5530,14 +7680,14 @@
       </w:pPr>
     </w:lvl>
   </w:abstractNum>
-  <w:abstractNum w:abstractNumId="6" w15:restartNumberingAfterBreak="0">
+  <w:abstractNum w:abstractNumId="7" w15:restartNumberingAfterBreak="0">
     <w:nsid w:val="38804894"/>
     <w:multiLevelType w:val="hybridMultilevel"/>
     <w:tmpl w:val="9A5EAE5E"/>
     <w:lvl w:ilvl="0" w:tplc="00C00FAC">
       <w:start w:val="1"/>
       <w:numFmt w:val="upperRoman"/>
-      <w:pStyle w:val="Titre1"/>
+      <w:pStyle w:val="Heading1"/>
       <w:lvlText w:val="%1."/>
       <w:lvlJc w:val="right"/>
       <w:pPr>
@@ -5617,7 +7767,7 @@
       </w:pPr>
     </w:lvl>
   </w:abstractNum>
-  <w:abstractNum w:abstractNumId="7" w15:restartNumberingAfterBreak="0">
+  <w:abstractNum w:abstractNumId="8" w15:restartNumberingAfterBreak="0">
     <w:nsid w:val="3E213787"/>
     <w:multiLevelType w:val="hybridMultilevel"/>
     <w:tmpl w:val="FAD45032"/>
@@ -5729,7 +7879,93 @@
       </w:rPr>
     </w:lvl>
   </w:abstractNum>
-  <w:abstractNum w:abstractNumId="8" w15:restartNumberingAfterBreak="0">
+  <w:abstractNum w:abstractNumId="9" w15:restartNumberingAfterBreak="0">
+    <w:nsid w:val="468531CF"/>
+    <w:multiLevelType w:val="hybridMultilevel"/>
+    <w:tmpl w:val="23F256C0"/>
+    <w:lvl w:ilvl="0" w:tplc="A4AE5422">
+      <w:start w:val="1"/>
+      <w:numFmt w:val="decimal"/>
+      <w:lvlText w:val="%1)"/>
+      <w:lvlJc w:val="left"/>
+      <w:pPr>
+        <w:ind w:left="1800" w:hanging="360"/>
+      </w:pPr>
+    </w:lvl>
+    <w:lvl w:ilvl="1" w:tplc="040C0019">
+      <w:start w:val="1"/>
+      <w:numFmt w:val="lowerLetter"/>
+      <w:lvlText w:val="%2."/>
+      <w:lvlJc w:val="left"/>
+      <w:pPr>
+        <w:ind w:left="2520" w:hanging="360"/>
+      </w:pPr>
+    </w:lvl>
+    <w:lvl w:ilvl="2" w:tplc="040C001B">
+      <w:start w:val="1"/>
+      <w:numFmt w:val="lowerRoman"/>
+      <w:lvlText w:val="%3."/>
+      <w:lvlJc w:val="right"/>
+      <w:pPr>
+        <w:ind w:left="3240" w:hanging="180"/>
+      </w:pPr>
+    </w:lvl>
+    <w:lvl w:ilvl="3" w:tplc="040C000F">
+      <w:start w:val="1"/>
+      <w:numFmt w:val="decimal"/>
+      <w:lvlText w:val="%4."/>
+      <w:lvlJc w:val="left"/>
+      <w:pPr>
+        <w:ind w:left="3960" w:hanging="360"/>
+      </w:pPr>
+    </w:lvl>
+    <w:lvl w:ilvl="4" w:tplc="040C0019">
+      <w:start w:val="1"/>
+      <w:numFmt w:val="lowerLetter"/>
+      <w:lvlText w:val="%5."/>
+      <w:lvlJc w:val="left"/>
+      <w:pPr>
+        <w:ind w:left="4680" w:hanging="360"/>
+      </w:pPr>
+    </w:lvl>
+    <w:lvl w:ilvl="5" w:tplc="040C001B">
+      <w:start w:val="1"/>
+      <w:numFmt w:val="lowerRoman"/>
+      <w:lvlText w:val="%6."/>
+      <w:lvlJc w:val="right"/>
+      <w:pPr>
+        <w:ind w:left="5400" w:hanging="180"/>
+      </w:pPr>
+    </w:lvl>
+    <w:lvl w:ilvl="6" w:tplc="040C000F">
+      <w:start w:val="1"/>
+      <w:numFmt w:val="decimal"/>
+      <w:lvlText w:val="%7."/>
+      <w:lvlJc w:val="left"/>
+      <w:pPr>
+        <w:ind w:left="6120" w:hanging="360"/>
+      </w:pPr>
+    </w:lvl>
+    <w:lvl w:ilvl="7" w:tplc="040C0019">
+      <w:start w:val="1"/>
+      <w:numFmt w:val="lowerLetter"/>
+      <w:lvlText w:val="%8."/>
+      <w:lvlJc w:val="left"/>
+      <w:pPr>
+        <w:ind w:left="6840" w:hanging="360"/>
+      </w:pPr>
+    </w:lvl>
+    <w:lvl w:ilvl="8" w:tplc="040C001B">
+      <w:start w:val="1"/>
+      <w:numFmt w:val="lowerRoman"/>
+      <w:lvlText w:val="%9."/>
+      <w:lvlJc w:val="right"/>
+      <w:pPr>
+        <w:ind w:left="7560" w:hanging="180"/>
+      </w:pPr>
+    </w:lvl>
+  </w:abstractNum>
+  <w:abstractNum w:abstractNumId="10" w15:restartNumberingAfterBreak="0">
     <w:nsid w:val="503126F9"/>
     <w:multiLevelType w:val="hybridMultilevel"/>
     <w:tmpl w:val="84B23650"/>
@@ -5818,7 +8054,7 @@
       </w:pPr>
     </w:lvl>
   </w:abstractNum>
-  <w:abstractNum w:abstractNumId="9" w15:restartNumberingAfterBreak="0">
+  <w:abstractNum w:abstractNumId="11" w15:restartNumberingAfterBreak="0">
     <w:nsid w:val="50FE77A3"/>
     <w:multiLevelType w:val="hybridMultilevel"/>
     <w:tmpl w:val="4EF6B5E0"/>
@@ -5907,7 +8143,7 @@
       </w:pPr>
     </w:lvl>
   </w:abstractNum>
-  <w:abstractNum w:abstractNumId="10" w15:restartNumberingAfterBreak="0">
+  <w:abstractNum w:abstractNumId="12" w15:restartNumberingAfterBreak="0">
     <w:nsid w:val="53203BC3"/>
     <w:multiLevelType w:val="hybridMultilevel"/>
     <w:tmpl w:val="56EE45CC"/>
@@ -5993,7 +8229,7 @@
       </w:pPr>
     </w:lvl>
   </w:abstractNum>
-  <w:abstractNum w:abstractNumId="11" w15:restartNumberingAfterBreak="0">
+  <w:abstractNum w:abstractNumId="13" w15:restartNumberingAfterBreak="0">
     <w:nsid w:val="6B816FFA"/>
     <w:multiLevelType w:val="hybridMultilevel"/>
     <w:tmpl w:val="C9B4A184"/>
@@ -6082,7 +8318,7 @@
       </w:pPr>
     </w:lvl>
   </w:abstractNum>
-  <w:abstractNum w:abstractNumId="12" w15:restartNumberingAfterBreak="0">
+  <w:abstractNum w:abstractNumId="14" w15:restartNumberingAfterBreak="0">
     <w:nsid w:val="74623385"/>
     <w:multiLevelType w:val="hybridMultilevel"/>
     <w:tmpl w:val="C818CF66"/>
@@ -6171,7 +8407,96 @@
       </w:pPr>
     </w:lvl>
   </w:abstractNum>
-  <w:abstractNum w:abstractNumId="13" w15:restartNumberingAfterBreak="0">
+  <w:abstractNum w:abstractNumId="15" w15:restartNumberingAfterBreak="0">
+    <w:nsid w:val="746775B7"/>
+    <w:multiLevelType w:val="hybridMultilevel"/>
+    <w:tmpl w:val="F6B4F854"/>
+    <w:lvl w:ilvl="0" w:tplc="040C000F">
+      <w:start w:val="1"/>
+      <w:numFmt w:val="decimal"/>
+      <w:lvlText w:val="%1."/>
+      <w:lvlJc w:val="left"/>
+      <w:pPr>
+        <w:ind w:left="720" w:hanging="360"/>
+      </w:pPr>
+      <w:rPr>
+        <w:rFonts w:hint="default"/>
+      </w:rPr>
+    </w:lvl>
+    <w:lvl w:ilvl="1" w:tplc="040C0019" w:tentative="1">
+      <w:start w:val="1"/>
+      <w:numFmt w:val="lowerLetter"/>
+      <w:lvlText w:val="%2."/>
+      <w:lvlJc w:val="left"/>
+      <w:pPr>
+        <w:ind w:left="1440" w:hanging="360"/>
+      </w:pPr>
+    </w:lvl>
+    <w:lvl w:ilvl="2" w:tplc="040C001B" w:tentative="1">
+      <w:start w:val="1"/>
+      <w:numFmt w:val="lowerRoman"/>
+      <w:lvlText w:val="%3."/>
+      <w:lvlJc w:val="right"/>
+      <w:pPr>
+        <w:ind w:left="2160" w:hanging="180"/>
+      </w:pPr>
+    </w:lvl>
+    <w:lvl w:ilvl="3" w:tplc="040C000F" w:tentative="1">
+      <w:start w:val="1"/>
+      <w:numFmt w:val="decimal"/>
+      <w:lvlText w:val="%4."/>
+      <w:lvlJc w:val="left"/>
+      <w:pPr>
+        <w:ind w:left="2880" w:hanging="360"/>
+      </w:pPr>
+    </w:lvl>
+    <w:lvl w:ilvl="4" w:tplc="040C0019" w:tentative="1">
+      <w:start w:val="1"/>
+      <w:numFmt w:val="lowerLetter"/>
+      <w:lvlText w:val="%5."/>
+      <w:lvlJc w:val="left"/>
+      <w:pPr>
+        <w:ind w:left="3600" w:hanging="360"/>
+      </w:pPr>
+    </w:lvl>
+    <w:lvl w:ilvl="5" w:tplc="040C001B" w:tentative="1">
+      <w:start w:val="1"/>
+      <w:numFmt w:val="lowerRoman"/>
+      <w:lvlText w:val="%6."/>
+      <w:lvlJc w:val="right"/>
+      <w:pPr>
+        <w:ind w:left="4320" w:hanging="180"/>
+      </w:pPr>
+    </w:lvl>
+    <w:lvl w:ilvl="6" w:tplc="040C000F" w:tentative="1">
+      <w:start w:val="1"/>
+      <w:numFmt w:val="decimal"/>
+      <w:lvlText w:val="%7."/>
+      <w:lvlJc w:val="left"/>
+      <w:pPr>
+        <w:ind w:left="5040" w:hanging="360"/>
+      </w:pPr>
+    </w:lvl>
+    <w:lvl w:ilvl="7" w:tplc="040C0019" w:tentative="1">
+      <w:start w:val="1"/>
+      <w:numFmt w:val="lowerLetter"/>
+      <w:lvlText w:val="%8."/>
+      <w:lvlJc w:val="left"/>
+      <w:pPr>
+        <w:ind w:left="5760" w:hanging="360"/>
+      </w:pPr>
+    </w:lvl>
+    <w:lvl w:ilvl="8" w:tplc="040C001B" w:tentative="1">
+      <w:start w:val="1"/>
+      <w:numFmt w:val="lowerRoman"/>
+      <w:lvlText w:val="%9."/>
+      <w:lvlJc w:val="right"/>
+      <w:pPr>
+        <w:ind w:left="6480" w:hanging="180"/>
+      </w:pPr>
+    </w:lvl>
+  </w:abstractNum>
+  <w:abstractNum w:abstractNumId="16" w15:restartNumberingAfterBreak="0">
     <w:nsid w:val="77B701BB"/>
     <w:multiLevelType w:val="hybridMultilevel"/>
     <w:tmpl w:val="B42CA322"/>
@@ -6283,7 +8608,7 @@
       </w:rPr>
     </w:lvl>
   </w:abstractNum>
-  <w:abstractNum w:abstractNumId="14" w15:restartNumberingAfterBreak="0">
+  <w:abstractNum w:abstractNumId="17" w15:restartNumberingAfterBreak="0">
     <w:nsid w:val="796316F7"/>
     <w:multiLevelType w:val="hybridMultilevel"/>
     <w:tmpl w:val="61463426"/>
@@ -6372,7 +8697,7 @@
       </w:pPr>
     </w:lvl>
   </w:abstractNum>
-  <w:abstractNum w:abstractNumId="15" w15:restartNumberingAfterBreak="0">
+  <w:abstractNum w:abstractNumId="18" w15:restartNumberingAfterBreak="0">
     <w:nsid w:val="7DE47AE0"/>
     <w:multiLevelType w:val="hybridMultilevel"/>
     <w:tmpl w:val="F0102992"/>
@@ -6462,7 +8787,7 @@
       </w:pPr>
     </w:lvl>
   </w:abstractNum>
-  <w:abstractNum w:abstractNumId="16" w15:restartNumberingAfterBreak="0">
+  <w:abstractNum w:abstractNumId="19" w15:restartNumberingAfterBreak="0">
     <w:nsid w:val="7FB17857"/>
     <w:multiLevelType w:val="hybridMultilevel"/>
     <w:tmpl w:val="8E2EDE92"/>
@@ -6549,37 +8874,37 @@
     </w:lvl>
   </w:abstractNum>
   <w:num w:numId="1">
+    <w:abstractNumId w:val="7"/>
+  </w:num>
+  <w:num w:numId="2">
+    <w:abstractNumId w:val="4"/>
+  </w:num>
+  <w:num w:numId="3">
+    <w:abstractNumId w:val="3"/>
+  </w:num>
+  <w:num w:numId="4">
+    <w:abstractNumId w:val="16"/>
+  </w:num>
+  <w:num w:numId="5">
+    <w:abstractNumId w:val="12"/>
+  </w:num>
+  <w:num w:numId="6">
+    <w:abstractNumId w:val="19"/>
+  </w:num>
+  <w:num w:numId="7">
+    <w:abstractNumId w:val="4"/>
+  </w:num>
+  <w:num w:numId="8">
+    <w:abstractNumId w:val="10"/>
+  </w:num>
+  <w:num w:numId="9">
+    <w:abstractNumId w:val="18"/>
+  </w:num>
+  <w:num w:numId="10">
     <w:abstractNumId w:val="6"/>
   </w:num>
-  <w:num w:numId="2">
-    <w:abstractNumId w:val="3"/>
-  </w:num>
-  <w:num w:numId="3">
-    <w:abstractNumId w:val="2"/>
-  </w:num>
-  <w:num w:numId="4">
-    <w:abstractNumId w:val="13"/>
-  </w:num>
-  <w:num w:numId="5">
-    <w:abstractNumId w:val="10"/>
-  </w:num>
-  <w:num w:numId="6">
-    <w:abstractNumId w:val="16"/>
-  </w:num>
-  <w:num w:numId="7">
-    <w:abstractNumId w:val="3"/>
-  </w:num>
-  <w:num w:numId="8">
-    <w:abstractNumId w:val="8"/>
-  </w:num>
-  <w:num w:numId="9">
-    <w:abstractNumId w:val="15"/>
-  </w:num>
-  <w:num w:numId="10">
-    <w:abstractNumId w:val="5"/>
-  </w:num>
   <w:num w:numId="11">
-    <w:abstractNumId w:val="3"/>
+    <w:abstractNumId w:val="4"/>
     <w:lvlOverride w:ilvl="0">
       <w:startOverride w:val="3"/>
     </w:lvlOverride>
@@ -6588,40 +8913,90 @@
     </w:lvlOverride>
   </w:num>
   <w:num w:numId="12">
-    <w:abstractNumId w:val="12"/>
+    <w:abstractNumId w:val="14"/>
   </w:num>
   <w:num w:numId="13">
-    <w:abstractNumId w:val="14"/>
+    <w:abstractNumId w:val="17"/>
   </w:num>
   <w:num w:numId="14">
-    <w:abstractNumId w:val="6"/>
+    <w:abstractNumId w:val="7"/>
     <w:lvlOverride w:ilvl="0">
       <w:startOverride w:val="1"/>
     </w:lvlOverride>
   </w:num>
   <w:num w:numId="15">
-    <w:abstractNumId w:val="9"/>
+    <w:abstractNumId w:val="11"/>
   </w:num>
   <w:num w:numId="16">
-    <w:abstractNumId w:val="11"/>
+    <w:abstractNumId w:val="13"/>
   </w:num>
   <w:num w:numId="17">
+    <w:abstractNumId w:val="2"/>
+  </w:num>
+  <w:num w:numId="18">
+    <w:abstractNumId w:val="5"/>
+  </w:num>
+  <w:num w:numId="19">
+    <w:abstractNumId w:val="8"/>
+  </w:num>
+  <w:num w:numId="20">
     <w:abstractNumId w:val="1"/>
   </w:num>
-  <w:num w:numId="18">
-    <w:abstractNumId w:val="4"/>
+  <w:num w:numId="21">
+    <w:abstractNumId w:val="0"/>
+    <w:lvlOverride w:ilvl="0">
+      <w:lvl w:ilvl="0">
+        <w:numFmt w:val="decimal"/>
+        <w:lvlText w:val=""/>
+        <w:legacy w:legacy="1" w:legacySpace="0" w:legacyIndent="360"/>
+        <w:lvlJc w:val="left"/>
+        <w:pPr>
+          <w:ind w:left="0" w:firstLine="0"/>
+        </w:pPr>
+        <w:rPr>
+          <w:rFonts w:ascii="Symbol" w:hAnsi="Symbol" w:hint="default"/>
+        </w:rPr>
+      </w:lvl>
+    </w:lvlOverride>
   </w:num>
-  <w:num w:numId="19">
-    <w:abstractNumId w:val="7"/>
+  <w:num w:numId="22">
+    <w:abstractNumId w:val="15"/>
   </w:num>
-  <w:num w:numId="20">
-    <w:abstractNumId w:val="0"/>
+  <w:num w:numId="23">
+    <w:abstractNumId w:val="9"/>
+    <w:lvlOverride w:ilvl="0">
+      <w:startOverride w:val="1"/>
+    </w:lvlOverride>
+    <w:lvlOverride w:ilvl="1">
+      <w:startOverride w:val="1"/>
+    </w:lvlOverride>
+    <w:lvlOverride w:ilvl="2">
+      <w:startOverride w:val="1"/>
+    </w:lvlOverride>
+    <w:lvlOverride w:ilvl="3">
+      <w:startOverride w:val="1"/>
+    </w:lvlOverride>
+    <w:lvlOverride w:ilvl="4">
+      <w:startOverride w:val="1"/>
+    </w:lvlOverride>
+    <w:lvlOverride w:ilvl="5">
+      <w:startOverride w:val="1"/>
+    </w:lvlOverride>
+    <w:lvlOverride w:ilvl="6">
+      <w:startOverride w:val="1"/>
+    </w:lvlOverride>
+    <w:lvlOverride w:ilvl="7">
+      <w:startOverride w:val="1"/>
+    </w:lvlOverride>
+    <w:lvlOverride w:ilvl="8">
+      <w:startOverride w:val="1"/>
+    </w:lvlOverride>
   </w:num>
 </w:numbering>
 </file>
 
 <file path=word/styles.xml><?xml version="1.0" encoding="utf-8"?>
-<w:styles xmlns:mc="http://schemas.openxmlformats.org/markup-compatibility/2006" xmlns:r="http://schemas.openxmlformats.org/officeDocument/2006/relationships" xmlns:w="http://schemas.openxmlformats.org/wordprocessingml/2006/main" xmlns:w14="http://schemas.microsoft.com/office/word/2010/wordml" xmlns:w15="http://schemas.microsoft.com/office/word/2012/wordml" xmlns:w16se="http://schemas.microsoft.com/office/word/2015/wordml/symex" mc:Ignorable="w14 w15 w16se">
+<w:styles xmlns:mc="http://schemas.openxmlformats.org/markup-compatibility/2006" xmlns:r="http://schemas.openxmlformats.org/officeDocument/2006/relationships" xmlns:w="http://schemas.openxmlformats.org/wordprocessingml/2006/main" xmlns:w14="http://schemas.microsoft.com/office/word/2010/wordml" xmlns:w15="http://schemas.microsoft.com/office/word/2012/wordml" xmlns:w16cid="http://schemas.microsoft.com/office/word/2016/wordml/cid" xmlns:w16se="http://schemas.microsoft.com/office/word/2015/wordml/symex" mc:Ignorable="w14 w15 w16se w16cid">
   <w:docDefaults>
     <w:rPrDefault>
       <w:rPr>
@@ -6637,7 +9012,7 @@
       </w:pPr>
     </w:pPrDefault>
   </w:docDefaults>
-  <w:latentStyles w:defLockedState="0" w:defUIPriority="99" w:defSemiHidden="0" w:defUnhideWhenUsed="0" w:defQFormat="0" w:count="371">
+  <w:latentStyles w:defLockedState="0" w:defUIPriority="99" w:defSemiHidden="0" w:defUnhideWhenUsed="0" w:defQFormat="0" w:count="376">
     <w:lsdException w:name="Normal" w:uiPriority="0" w:qFormat="1"/>
     <w:lsdException w:name="heading 1" w:uiPriority="9" w:qFormat="1"/>
     <w:lsdException w:name="heading 2" w:semiHidden="1" w:uiPriority="9" w:unhideWhenUsed="1" w:qFormat="1"/>
@@ -6743,7 +9118,6 @@
     <w:lsdException w:name="HTML Sample" w:semiHidden="1" w:unhideWhenUsed="1"/>
     <w:lsdException w:name="HTML Typewriter" w:semiHidden="1" w:unhideWhenUsed="1"/>
     <w:lsdException w:name="HTML Variable" w:semiHidden="1" w:unhideWhenUsed="1"/>
-    <w:lsdException w:name="Normal Table" w:semiHidden="1" w:unhideWhenUsed="1"/>
     <w:lsdException w:name="annotation subject" w:semiHidden="1" w:unhideWhenUsed="1"/>
     <w:lsdException w:name="No List" w:semiHidden="1" w:unhideWhenUsed="1"/>
     <w:lsdException w:name="Outline List 1" w:semiHidden="1" w:unhideWhenUsed="1"/>
@@ -6786,11 +9160,8 @@
     <w:lsdException w:name="Table Contemporary" w:semiHidden="1" w:unhideWhenUsed="1"/>
     <w:lsdException w:name="Table Elegant" w:semiHidden="1" w:unhideWhenUsed="1"/>
     <w:lsdException w:name="Table Professional" w:semiHidden="1" w:unhideWhenUsed="1"/>
-    <w:lsdException w:name="Table Subtle 1" w:semiHidden="1" w:unhideWhenUsed="1"/>
     <w:lsdException w:name="Table Subtle 2" w:semiHidden="1" w:unhideWhenUsed="1"/>
     <w:lsdException w:name="Table Web 1" w:semiHidden="1" w:unhideWhenUsed="1"/>
-    <w:lsdException w:name="Table Web 2" w:semiHidden="1" w:unhideWhenUsed="1"/>
-    <w:lsdException w:name="Table Web 3" w:semiHidden="1" w:unhideWhenUsed="1"/>
     <w:lsdException w:name="Balloon Text" w:semiHidden="1" w:unhideWhenUsed="1"/>
     <w:lsdException w:name="Table Grid" w:uiPriority="39"/>
     <w:lsdException w:name="Table Theme" w:semiHidden="1" w:unhideWhenUsed="1"/>
@@ -7009,6 +9380,11 @@
     <w:lsdException w:name="List Table 5 Dark Accent 6" w:uiPriority="50"/>
     <w:lsdException w:name="List Table 6 Colorful Accent 6" w:uiPriority="51"/>
     <w:lsdException w:name="List Table 7 Colorful Accent 6" w:uiPriority="52"/>
+    <w:lsdException w:name="Mention" w:semiHidden="1" w:unhideWhenUsed="1"/>
+    <w:lsdException w:name="Smart Hyperlink" w:semiHidden="1" w:unhideWhenUsed="1"/>
+    <w:lsdException w:name="Hashtag" w:semiHidden="1" w:unhideWhenUsed="1"/>
+    <w:lsdException w:name="Unresolved Mention" w:semiHidden="1" w:unhideWhenUsed="1"/>
+    <w:lsdException w:name="Smart Link" w:semiHidden="1" w:unhideWhenUsed="1"/>
   </w:latentStyles>
   <w:style w:type="paragraph" w:default="1" w:styleId="Normal">
     <w:name w:val="Normal"/>
@@ -7018,11 +9394,11 @@
       <w:rFonts w:eastAsia="SimSun"/>
     </w:rPr>
   </w:style>
-  <w:style w:type="paragraph" w:styleId="Titre1">
+  <w:style w:type="paragraph" w:styleId="Heading1">
     <w:name w:val="heading 1"/>
     <w:basedOn w:val="Normal"/>
     <w:next w:val="Normal"/>
-    <w:link w:val="Titre1Car"/>
+    <w:link w:val="Heading1Char"/>
     <w:uiPriority w:val="9"/>
     <w:qFormat/>
     <w:rsid w:val="00AA515E"/>
@@ -7044,11 +9420,11 @@
       <w:u w:val="single"/>
     </w:rPr>
   </w:style>
-  <w:style w:type="paragraph" w:styleId="Titre2">
+  <w:style w:type="paragraph" w:styleId="Heading2">
     <w:name w:val="heading 2"/>
     <w:basedOn w:val="Normal"/>
     <w:next w:val="Normal"/>
-    <w:link w:val="Titre2Car"/>
+    <w:link w:val="Heading2Char"/>
     <w:uiPriority w:val="9"/>
     <w:unhideWhenUsed/>
     <w:qFormat/>
@@ -7065,11 +9441,11 @@
       <w:u w:val="single"/>
     </w:rPr>
   </w:style>
-  <w:style w:type="paragraph" w:styleId="Titre3">
+  <w:style w:type="paragraph" w:styleId="Heading3">
     <w:name w:val="heading 3"/>
     <w:basedOn w:val="Normal"/>
     <w:next w:val="Normal"/>
-    <w:link w:val="Titre3Car"/>
+    <w:link w:val="Heading3Char"/>
     <w:uiPriority w:val="9"/>
     <w:unhideWhenUsed/>
     <w:qFormat/>
@@ -7090,11 +9466,11 @@
       <w:u w:val="single"/>
     </w:rPr>
   </w:style>
-  <w:style w:type="paragraph" w:styleId="Titre4">
+  <w:style w:type="paragraph" w:styleId="Heading4">
     <w:name w:val="heading 4"/>
     <w:basedOn w:val="Normal"/>
     <w:next w:val="Normal"/>
-    <w:link w:val="Titre4Car"/>
+    <w:link w:val="Heading4Char"/>
     <w:uiPriority w:val="9"/>
     <w:unhideWhenUsed/>
     <w:qFormat/>
@@ -7109,13 +9485,13 @@
       <w:u w:val="single"/>
     </w:rPr>
   </w:style>
-  <w:style w:type="character" w:default="1" w:styleId="Policepardfaut">
+  <w:style w:type="character" w:default="1" w:styleId="DefaultParagraphFont">
     <w:name w:val="Default Paragraph Font"/>
     <w:uiPriority w:val="1"/>
     <w:semiHidden/>
     <w:unhideWhenUsed/>
   </w:style>
-  <w:style w:type="table" w:default="1" w:styleId="TableauNormal">
+  <w:style w:type="table" w:default="1" w:styleId="TableNormal">
     <w:name w:val="Normal Table"/>
     <w:uiPriority w:val="99"/>
     <w:semiHidden/>
@@ -7130,16 +9506,16 @@
       </w:tblCellMar>
     </w:tblPr>
   </w:style>
-  <w:style w:type="numbering" w:default="1" w:styleId="Aucuneliste">
+  <w:style w:type="numbering" w:default="1" w:styleId="NoList">
     <w:name w:val="No List"/>
     <w:uiPriority w:val="99"/>
     <w:semiHidden/>
     <w:unhideWhenUsed/>
   </w:style>
-  <w:style w:type="character" w:customStyle="1" w:styleId="Titre1Car">
-    <w:name w:val="Titre 1 Car"/>
-    <w:basedOn w:val="Policepardfaut"/>
-    <w:link w:val="Titre1"/>
+  <w:style w:type="character" w:customStyle="1" w:styleId="Heading1Char">
+    <w:name w:val="Heading 1 Char"/>
+    <w:basedOn w:val="DefaultParagraphFont"/>
+    <w:link w:val="Heading1"/>
     <w:uiPriority w:val="9"/>
     <w:rsid w:val="00AA515E"/>
     <w:rPr>
@@ -7150,10 +9526,10 @@
       <w:u w:val="single"/>
     </w:rPr>
   </w:style>
-  <w:style w:type="character" w:customStyle="1" w:styleId="Titre2Car">
-    <w:name w:val="Titre 2 Car"/>
-    <w:basedOn w:val="Policepardfaut"/>
-    <w:link w:val="Titre2"/>
+  <w:style w:type="character" w:customStyle="1" w:styleId="Heading2Char">
+    <w:name w:val="Heading 2 Char"/>
+    <w:basedOn w:val="DefaultParagraphFont"/>
+    <w:link w:val="Heading2"/>
     <w:uiPriority w:val="9"/>
     <w:rsid w:val="00AA515E"/>
     <w:rPr>
@@ -7163,10 +9539,10 @@
       <w:u w:val="single"/>
     </w:rPr>
   </w:style>
-  <w:style w:type="character" w:customStyle="1" w:styleId="Titre3Car">
-    <w:name w:val="Titre 3 Car"/>
-    <w:basedOn w:val="Policepardfaut"/>
-    <w:link w:val="Titre3"/>
+  <w:style w:type="character" w:customStyle="1" w:styleId="Heading3Char">
+    <w:name w:val="Heading 3 Char"/>
+    <w:basedOn w:val="DefaultParagraphFont"/>
+    <w:link w:val="Heading3"/>
     <w:uiPriority w:val="9"/>
     <w:rsid w:val="00AA515E"/>
     <w:rPr>
@@ -7176,10 +9552,10 @@
       <w:u w:val="single"/>
     </w:rPr>
   </w:style>
-  <w:style w:type="character" w:customStyle="1" w:styleId="Titre4Car">
-    <w:name w:val="Titre 4 Car"/>
-    <w:basedOn w:val="Policepardfaut"/>
-    <w:link w:val="Titre4"/>
+  <w:style w:type="character" w:customStyle="1" w:styleId="Heading4Char">
+    <w:name w:val="Heading 4 Char"/>
+    <w:basedOn w:val="DefaultParagraphFont"/>
+    <w:link w:val="Heading4"/>
     <w:uiPriority w:val="9"/>
     <w:rsid w:val="00AA515E"/>
     <w:rPr>
@@ -7188,10 +9564,10 @@
       <w:u w:val="single"/>
     </w:rPr>
   </w:style>
-  <w:style w:type="paragraph" w:styleId="Pieddepage">
+  <w:style w:type="paragraph" w:styleId="Footer">
     <w:name w:val="footer"/>
     <w:basedOn w:val="Normal"/>
-    <w:link w:val="PieddepageCar"/>
+    <w:link w:val="FooterChar"/>
     <w:uiPriority w:val="99"/>
     <w:unhideWhenUsed/>
     <w:rsid w:val="00AA515E"/>
@@ -7203,19 +9579,19 @@
       <w:spacing w:after="0" w:line="240" w:lineRule="auto"/>
     </w:pPr>
   </w:style>
-  <w:style w:type="character" w:customStyle="1" w:styleId="PieddepageCar">
-    <w:name w:val="Pied de page Car"/>
-    <w:basedOn w:val="Policepardfaut"/>
-    <w:link w:val="Pieddepage"/>
+  <w:style w:type="character" w:customStyle="1" w:styleId="FooterChar">
+    <w:name w:val="Footer Char"/>
+    <w:basedOn w:val="DefaultParagraphFont"/>
+    <w:link w:val="Footer"/>
     <w:uiPriority w:val="99"/>
     <w:rsid w:val="00AA515E"/>
     <w:rPr>
       <w:rFonts w:eastAsia="SimSun"/>
     </w:rPr>
   </w:style>
-  <w:style w:type="paragraph" w:styleId="Sansinterligne">
+  <w:style w:type="paragraph" w:styleId="NoSpacing">
     <w:name w:val="No Spacing"/>
-    <w:link w:val="SansinterligneCar"/>
+    <w:link w:val="NoSpacingChar"/>
     <w:uiPriority w:val="1"/>
     <w:qFormat/>
     <w:rsid w:val="00AA515E"/>
@@ -7227,10 +9603,10 @@
       <w:lang w:eastAsia="fr-FR"/>
     </w:rPr>
   </w:style>
-  <w:style w:type="character" w:customStyle="1" w:styleId="SansinterligneCar">
-    <w:name w:val="Sans interligne Car"/>
-    <w:basedOn w:val="Policepardfaut"/>
-    <w:link w:val="Sansinterligne"/>
+  <w:style w:type="character" w:customStyle="1" w:styleId="NoSpacingChar">
+    <w:name w:val="No Spacing Char"/>
+    <w:basedOn w:val="DefaultParagraphFont"/>
+    <w:link w:val="NoSpacing"/>
     <w:uiPriority w:val="1"/>
     <w:rsid w:val="00AA515E"/>
     <w:rPr>
@@ -7238,7 +9614,7 @@
       <w:lang w:eastAsia="fr-FR"/>
     </w:rPr>
   </w:style>
-  <w:style w:type="paragraph" w:styleId="TM1">
+  <w:style w:type="paragraph" w:styleId="TOC1">
     <w:name w:val="toc 1"/>
     <w:basedOn w:val="Normal"/>
     <w:next w:val="Normal"/>
@@ -7258,9 +9634,9 @@
       <w:noProof/>
     </w:rPr>
   </w:style>
-  <w:style w:type="character" w:styleId="Lienhypertexte">
+  <w:style w:type="character" w:styleId="Hyperlink">
     <w:name w:val="Hyperlink"/>
-    <w:basedOn w:val="Policepardfaut"/>
+    <w:basedOn w:val="DefaultParagraphFont"/>
     <w:uiPriority w:val="99"/>
     <w:unhideWhenUsed/>
     <w:rsid w:val="00AA515E"/>
@@ -7269,7 +9645,7 @@
       <w:u w:val="single"/>
     </w:rPr>
   </w:style>
-  <w:style w:type="paragraph" w:styleId="TM2">
+  <w:style w:type="paragraph" w:styleId="TOC2">
     <w:name w:val="toc 2"/>
     <w:basedOn w:val="Normal"/>
     <w:next w:val="Normal"/>
@@ -7282,7 +9658,7 @@
       <w:ind w:left="220"/>
     </w:pPr>
   </w:style>
-  <w:style w:type="paragraph" w:styleId="Paragraphedeliste">
+  <w:style w:type="paragraph" w:styleId="ListParagraph">
     <w:name w:val="List Paragraph"/>
     <w:basedOn w:val="Normal"/>
     <w:uiPriority w:val="34"/>
@@ -7293,7 +9669,7 @@
       <w:contextualSpacing/>
     </w:pPr>
   </w:style>
-  <w:style w:type="paragraph" w:styleId="TM3">
+  <w:style w:type="paragraph" w:styleId="TOC3">
     <w:name w:val="toc 3"/>
     <w:basedOn w:val="Normal"/>
     <w:next w:val="Normal"/>
@@ -7306,11 +9682,11 @@
       <w:ind w:left="440"/>
     </w:pPr>
   </w:style>
-  <w:style w:type="paragraph" w:styleId="Titre">
+  <w:style w:type="paragraph" w:styleId="Title">
     <w:name w:val="Title"/>
     <w:basedOn w:val="Normal"/>
     <w:next w:val="Normal"/>
-    <w:link w:val="TitreCar"/>
+    <w:link w:val="TitleChar"/>
     <w:uiPriority w:val="10"/>
     <w:qFormat/>
     <w:rsid w:val="00AA515E"/>
@@ -7326,10 +9702,10 @@
       <w:szCs w:val="56"/>
     </w:rPr>
   </w:style>
-  <w:style w:type="character" w:customStyle="1" w:styleId="TitreCar">
-    <w:name w:val="Titre Car"/>
-    <w:basedOn w:val="Policepardfaut"/>
-    <w:link w:val="Titre"/>
+  <w:style w:type="character" w:customStyle="1" w:styleId="TitleChar">
+    <w:name w:val="Title Char"/>
+    <w:basedOn w:val="DefaultParagraphFont"/>
+    <w:link w:val="Title"/>
     <w:uiPriority w:val="10"/>
     <w:rsid w:val="00AA515E"/>
     <w:rPr>
@@ -7340,11 +9716,11 @@
       <w:szCs w:val="56"/>
     </w:rPr>
   </w:style>
-  <w:style w:type="paragraph" w:styleId="Sous-titre">
+  <w:style w:type="paragraph" w:styleId="Subtitle">
     <w:name w:val="Subtitle"/>
     <w:basedOn w:val="Normal"/>
     <w:next w:val="Normal"/>
-    <w:link w:val="Sous-titreCar"/>
+    <w:link w:val="SubtitleChar"/>
     <w:uiPriority w:val="11"/>
     <w:qFormat/>
     <w:rsid w:val="00AA515E"/>
@@ -7359,10 +9735,10 @@
       <w:spacing w:val="15"/>
     </w:rPr>
   </w:style>
-  <w:style w:type="character" w:customStyle="1" w:styleId="Sous-titreCar">
-    <w:name w:val="Sous-titre Car"/>
-    <w:basedOn w:val="Policepardfaut"/>
-    <w:link w:val="Sous-titre"/>
+  <w:style w:type="character" w:customStyle="1" w:styleId="SubtitleChar">
+    <w:name w:val="Subtitle Char"/>
+    <w:basedOn w:val="DefaultParagraphFont"/>
+    <w:link w:val="Subtitle"/>
     <w:uiPriority w:val="11"/>
     <w:rsid w:val="00AA515E"/>
     <w:rPr>
@@ -7371,10 +9747,10 @@
       <w:spacing w:val="15"/>
     </w:rPr>
   </w:style>
-  <w:style w:type="paragraph" w:styleId="En-tte">
+  <w:style w:type="paragraph" w:styleId="Header">
     <w:name w:val="header"/>
     <w:basedOn w:val="Normal"/>
-    <w:link w:val="En-tteCar"/>
+    <w:link w:val="HeaderChar"/>
     <w:uiPriority w:val="99"/>
     <w:unhideWhenUsed/>
     <w:rsid w:val="003373B6"/>
@@ -7386,10 +9762,10 @@
       <w:spacing w:after="0" w:line="240" w:lineRule="auto"/>
     </w:pPr>
   </w:style>
-  <w:style w:type="character" w:customStyle="1" w:styleId="En-tteCar">
-    <w:name w:val="En-tête Car"/>
-    <w:basedOn w:val="Policepardfaut"/>
-    <w:link w:val="En-tte"/>
+  <w:style w:type="character" w:customStyle="1" w:styleId="HeaderChar">
+    <w:name w:val="Header Char"/>
+    <w:basedOn w:val="DefaultParagraphFont"/>
+    <w:link w:val="Header"/>
     <w:uiPriority w:val="99"/>
     <w:rsid w:val="003373B6"/>
     <w:rPr>
@@ -7413,9 +9789,9 @@
       <w:lang w:eastAsia="fr-FR"/>
     </w:rPr>
   </w:style>
-  <w:style w:type="character" w:styleId="lev">
+  <w:style w:type="character" w:styleId="Strong">
     <w:name w:val="Strong"/>
-    <w:basedOn w:val="Policepardfaut"/>
+    <w:basedOn w:val="DefaultParagraphFont"/>
     <w:uiPriority w:val="22"/>
     <w:qFormat/>
     <w:rsid w:val="001B0881"/>
@@ -7693,7 +10069,7 @@
 </file>
 
 <file path=customXml/itemProps1.xml><?xml version="1.0" encoding="utf-8"?>
-<ds:datastoreItem xmlns:ds="http://schemas.openxmlformats.org/officeDocument/2006/customXml" ds:itemID="{2769E67F-DF31-4497-9719-FEE30484E2EF}">
+<ds:datastoreItem xmlns:ds="http://schemas.openxmlformats.org/officeDocument/2006/customXml" ds:itemID="{D13CB73C-3A33-4C74-8C83-D343CFD5729E}">
   <ds:schemaRefs>
     <ds:schemaRef ds:uri="http://schemas.openxmlformats.org/officeDocument/2006/bibliography"/>
   </ds:schemaRefs>

</xml_diff>